<commit_message>
update on 2023-10-19 15:33:06.374296
</commit_message>
<xml_diff>
--- a/linux.docx
+++ b/linux.docx
@@ -277,6 +277,12 @@
             <w:insideH w:val="single" w:color="auto" w:sz="4" w:space="0"/>
             <w:insideV w:val="single" w:color="auto" w:sz="4" w:space="0"/>
           </w:tblBorders>
+          <w:tblCellMar>
+            <w:top w:w="0" w:type="dxa"/>
+            <w:left w:w="108" w:type="dxa"/>
+            <w:bottom w:w="0" w:type="dxa"/>
+            <w:right w:w="108" w:type="dxa"/>
+          </w:tblCellMar>
         </w:tblPrEx>
         <w:tc>
           <w:tcPr>
@@ -655,6 +661,12 @@
             <w:insideH w:val="single" w:color="auto" w:sz="4" w:space="0"/>
             <w:insideV w:val="single" w:color="auto" w:sz="4" w:space="0"/>
           </w:tblBorders>
+          <w:tblCellMar>
+            <w:top w:w="0" w:type="dxa"/>
+            <w:left w:w="108" w:type="dxa"/>
+            <w:bottom w:w="0" w:type="dxa"/>
+            <w:right w:w="108" w:type="dxa"/>
+          </w:tblCellMar>
         </w:tblPrEx>
         <w:tc>
           <w:tcPr>
@@ -7774,6 +7786,12 @@
             <w:insideH w:val="single" w:color="auto" w:sz="4" w:space="0"/>
             <w:insideV w:val="single" w:color="auto" w:sz="4" w:space="0"/>
           </w:tblBorders>
+          <w:tblCellMar>
+            <w:top w:w="0" w:type="dxa"/>
+            <w:left w:w="108" w:type="dxa"/>
+            <w:bottom w:w="0" w:type="dxa"/>
+            <w:right w:w="108" w:type="dxa"/>
+          </w:tblCellMar>
         </w:tblPrEx>
         <w:tc>
           <w:tcPr>
@@ -10347,6 +10365,12 @@
             <w:insideH w:val="single" w:color="auto" w:sz="4" w:space="0"/>
             <w:insideV w:val="single" w:color="auto" w:sz="4" w:space="0"/>
           </w:tblBorders>
+          <w:tblCellMar>
+            <w:top w:w="0" w:type="dxa"/>
+            <w:left w:w="108" w:type="dxa"/>
+            <w:bottom w:w="0" w:type="dxa"/>
+            <w:right w:w="108" w:type="dxa"/>
+          </w:tblCellMar>
         </w:tblPrEx>
         <w:tc>
           <w:tcPr>
@@ -11739,7 +11763,6 @@
           <w:tcPr>
             <w:tcW w:w="0" w:type="auto"/>
             <w:vMerge w:val="continue"/>
-            <w:tcBorders/>
             <w:vAlign w:val="center"/>
           </w:tcPr>
           <w:p>
@@ -11857,7 +11880,6 @@
           <w:tcPr>
             <w:tcW w:w="0" w:type="auto"/>
             <w:vMerge w:val="continue"/>
-            <w:tcBorders/>
             <w:vAlign w:val="center"/>
           </w:tcPr>
           <w:p>
@@ -11970,7 +11992,6 @@
           <w:tcPr>
             <w:tcW w:w="0" w:type="auto"/>
             <w:vMerge w:val="continue"/>
-            <w:tcBorders/>
             <w:vAlign w:val="center"/>
           </w:tcPr>
           <w:p>
@@ -12204,7 +12225,6 @@
           <w:tcPr>
             <w:tcW w:w="0" w:type="auto"/>
             <w:vMerge w:val="continue"/>
-            <w:tcBorders/>
             <w:vAlign w:val="center"/>
           </w:tcPr>
           <w:p>
@@ -12334,7 +12354,6 @@
           <w:tcPr>
             <w:tcW w:w="0" w:type="auto"/>
             <w:vMerge w:val="continue"/>
-            <w:tcBorders/>
             <w:vAlign w:val="center"/>
           </w:tcPr>
           <w:p>
@@ -12612,7 +12631,6 @@
           <w:tcPr>
             <w:tcW w:w="0" w:type="auto"/>
             <w:vMerge w:val="restart"/>
-            <w:tcBorders/>
             <w:vAlign w:val="center"/>
           </w:tcPr>
           <w:p>
@@ -12764,7 +12782,6 @@
           <w:tcPr>
             <w:tcW w:w="0" w:type="auto"/>
             <w:vMerge w:val="continue"/>
-            <w:tcBorders/>
             <w:vAlign w:val="center"/>
           </w:tcPr>
           <w:p>
@@ -12897,7 +12914,6 @@
           <w:tcPr>
             <w:tcW w:w="0" w:type="auto"/>
             <w:vMerge w:val="continue"/>
-            <w:tcBorders/>
             <w:vAlign w:val="center"/>
           </w:tcPr>
           <w:p>
@@ -15148,6 +15164,12 @@
             <w:insideH w:val="single" w:color="auto" w:sz="4" w:space="0"/>
             <w:insideV w:val="single" w:color="auto" w:sz="4" w:space="0"/>
           </w:tblBorders>
+          <w:tblCellMar>
+            <w:top w:w="0" w:type="dxa"/>
+            <w:left w:w="108" w:type="dxa"/>
+            <w:bottom w:w="0" w:type="dxa"/>
+            <w:right w:w="108" w:type="dxa"/>
+          </w:tblCellMar>
         </w:tblPrEx>
         <w:tc>
           <w:tcPr>
@@ -17154,12 +17176,6 @@
             <w:insideH w:val="single" w:color="auto" w:sz="4" w:space="0"/>
             <w:insideV w:val="single" w:color="auto" w:sz="4" w:space="0"/>
           </w:tblBorders>
-          <w:tblCellMar>
-            <w:top w:w="0" w:type="dxa"/>
-            <w:left w:w="108" w:type="dxa"/>
-            <w:bottom w:w="0" w:type="dxa"/>
-            <w:right w:w="108" w:type="dxa"/>
-          </w:tblCellMar>
         </w:tblPrEx>
         <w:tc>
           <w:tcPr>
@@ -20682,12 +20698,6 @@
             <w:insideH w:val="single" w:color="auto" w:sz="4" w:space="0"/>
             <w:insideV w:val="single" w:color="auto" w:sz="4" w:space="0"/>
           </w:tblBorders>
-          <w:tblCellMar>
-            <w:top w:w="0" w:type="dxa"/>
-            <w:left w:w="108" w:type="dxa"/>
-            <w:bottom w:w="0" w:type="dxa"/>
-            <w:right w:w="108" w:type="dxa"/>
-          </w:tblCellMar>
         </w:tblPrEx>
         <w:tc>
           <w:tcPr>
@@ -21256,12 +21266,6 @@
             <w:insideH w:val="single" w:color="auto" w:sz="4" w:space="0"/>
             <w:insideV w:val="single" w:color="auto" w:sz="4" w:space="0"/>
           </w:tblBorders>
-          <w:tblCellMar>
-            <w:top w:w="0" w:type="dxa"/>
-            <w:left w:w="108" w:type="dxa"/>
-            <w:bottom w:w="0" w:type="dxa"/>
-            <w:right w:w="108" w:type="dxa"/>
-          </w:tblCellMar>
         </w:tblPrEx>
         <w:tc>
           <w:tcPr>
@@ -23792,6 +23796,108 @@
         <w:spacing w:line="240" w:lineRule="auto"/>
         <w:jc w:val="both"/>
         <w:rPr>
+          <w:rFonts w:hint="default" w:ascii="华文中宋" w:hAnsi="华文中宋" w:eastAsia="华文中宋" w:cs="华文中宋"/>
+          <w:b/>
+          <w:bCs/>
+          <w:color w:val="ED7D31" w:themeColor="accent2"/>
+          <w:spacing w:val="0"/>
+          <w:sz w:val="21"/>
+          <w:szCs w:val="24"/>
+          <w:vertAlign w:val="baseline"/>
+          <w:lang w:val="en-US" w:eastAsia="zh-CN"/>
+          <w14:textFill>
+            <w14:solidFill>
+              <w14:schemeClr w14:val="accent2"/>
+            </w14:solidFill>
+          </w14:textFill>
+        </w:rPr>
+      </w:pPr>
+      <w:r>
+        <w:rPr>
+          <w:rFonts w:hint="eastAsia" w:ascii="华文中宋" w:hAnsi="华文中宋" w:cs="华文中宋"/>
+          <w:b/>
+          <w:bCs/>
+          <w:color w:val="ED7D31" w:themeColor="accent2"/>
+          <w:spacing w:val="0"/>
+          <w:sz w:val="21"/>
+          <w:szCs w:val="24"/>
+          <w:vertAlign w:val="baseline"/>
+          <w:lang w:val="en-US" w:eastAsia="zh-CN"/>
+          <w14:textFill>
+            <w14:solidFill>
+              <w14:schemeClr w14:val="accent2"/>
+            </w14:solidFill>
+          </w14:textFill>
+        </w:rPr>
+        <w:t>E/R图：矩形 (实体集)，椭圆 (实体特征，</w:t>
+      </w:r>
+      <w:r>
+        <w:rPr>
+          <w:rFonts w:hint="eastAsia" w:ascii="华文中宋" w:hAnsi="华文中宋" w:cs="华文中宋"/>
+          <w:b/>
+          <w:bCs/>
+          <w:color w:val="ED7D31" w:themeColor="accent2"/>
+          <w:spacing w:val="0"/>
+          <w:sz w:val="21"/>
+          <w:szCs w:val="24"/>
+          <w:u w:val="single"/>
+          <w:vertAlign w:val="baseline"/>
+          <w:lang w:val="en-US" w:eastAsia="zh-CN"/>
+          <w14:textFill>
+            <w14:solidFill>
+              <w14:schemeClr w14:val="accent2"/>
+            </w14:solidFill>
+          </w14:textFill>
+        </w:rPr>
+        <w:t>主键</w:t>
+      </w:r>
+      <w:r>
+        <w:rPr>
+          <w:rFonts w:hint="eastAsia" w:ascii="华文中宋" w:hAnsi="华文中宋" w:cs="华文中宋"/>
+          <w:b/>
+          <w:bCs/>
+          <w:color w:val="ED7D31" w:themeColor="accent2"/>
+          <w:spacing w:val="0"/>
+          <w:sz w:val="21"/>
+          <w:szCs w:val="24"/>
+          <w:vertAlign w:val="baseline"/>
+          <w:lang w:val="en-US" w:eastAsia="zh-CN"/>
+          <w14:textFill>
+            <w14:solidFill>
+              <w14:schemeClr w14:val="accent2"/>
+            </w14:solidFill>
+          </w14:textFill>
+        </w:rPr>
+        <w:t>)，菱形 (引用 → 实体</w:t>
+      </w:r>
+      <w:bookmarkStart w:id="9" w:name="_GoBack"/>
+      <w:bookmarkEnd w:id="9"/>
+      <w:r>
+        <w:rPr>
+          <w:rFonts w:hint="eastAsia" w:ascii="华文中宋" w:hAnsi="华文中宋" w:cs="华文中宋"/>
+          <w:b/>
+          <w:bCs/>
+          <w:color w:val="ED7D31" w:themeColor="accent2"/>
+          <w:spacing w:val="0"/>
+          <w:sz w:val="21"/>
+          <w:szCs w:val="24"/>
+          <w:vertAlign w:val="baseline"/>
+          <w:lang w:val="en-US" w:eastAsia="zh-CN"/>
+          <w14:textFill>
+            <w14:solidFill>
+              <w14:schemeClr w14:val="accent2"/>
+            </w14:solidFill>
+          </w14:textFill>
+        </w:rPr>
+        <w:t>)，ISA三角 (子类 → 超类)</w:t>
+      </w:r>
+    </w:p>
+    <w:p>
+      <w:pPr>
+        <w:bidi w:val="0"/>
+        <w:spacing w:line="240" w:lineRule="auto"/>
+        <w:jc w:val="both"/>
+        <w:rPr>
           <w:rFonts w:hint="eastAsia" w:ascii="华文中宋" w:hAnsi="华文中宋" w:eastAsia="华文中宋" w:cs="华文中宋"/>
           <w:b/>
           <w:bCs/>
@@ -28686,6 +28792,12 @@
             <w:insideH w:val="single" w:color="auto" w:sz="4" w:space="0"/>
             <w:insideV w:val="single" w:color="auto" w:sz="4" w:space="0"/>
           </w:tblBorders>
+          <w:tblCellMar>
+            <w:top w:w="0" w:type="dxa"/>
+            <w:left w:w="108" w:type="dxa"/>
+            <w:bottom w:w="0" w:type="dxa"/>
+            <w:right w:w="108" w:type="dxa"/>
+          </w:tblCellMar>
         </w:tblPrEx>
         <w:tc>
           <w:tcPr>
@@ -34931,12 +35043,6 @@
             <w:insideH w:val="single" w:color="auto" w:sz="4" w:space="0"/>
             <w:insideV w:val="single" w:color="auto" w:sz="4" w:space="0"/>
           </w:tblBorders>
-          <w:tblCellMar>
-            <w:top w:w="0" w:type="dxa"/>
-            <w:left w:w="108" w:type="dxa"/>
-            <w:bottom w:w="0" w:type="dxa"/>
-            <w:right w:w="108" w:type="dxa"/>
-          </w:tblCellMar>
         </w:tblPrEx>
         <w:tc>
           <w:tcPr>
@@ -35751,6 +35857,12 @@
             <w:insideH w:val="single" w:color="auto" w:sz="4" w:space="0"/>
             <w:insideV w:val="single" w:color="auto" w:sz="4" w:space="0"/>
           </w:tblBorders>
+          <w:tblCellMar>
+            <w:top w:w="0" w:type="dxa"/>
+            <w:left w:w="108" w:type="dxa"/>
+            <w:bottom w:w="0" w:type="dxa"/>
+            <w:right w:w="108" w:type="dxa"/>
+          </w:tblCellMar>
         </w:tblPrEx>
         <w:tc>
           <w:tcPr>
@@ -36830,6 +36942,12 @@
             <w:insideH w:val="single" w:color="auto" w:sz="4" w:space="0"/>
             <w:insideV w:val="single" w:color="auto" w:sz="4" w:space="0"/>
           </w:tblBorders>
+          <w:tblCellMar>
+            <w:top w:w="0" w:type="dxa"/>
+            <w:left w:w="108" w:type="dxa"/>
+            <w:bottom w:w="0" w:type="dxa"/>
+            <w:right w:w="108" w:type="dxa"/>
+          </w:tblCellMar>
         </w:tblPrEx>
         <w:tc>
           <w:tcPr>
@@ -37171,6 +37289,12 @@
             <w:insideH w:val="single" w:color="auto" w:sz="4" w:space="0"/>
             <w:insideV w:val="single" w:color="auto" w:sz="4" w:space="0"/>
           </w:tblBorders>
+          <w:tblCellMar>
+            <w:top w:w="0" w:type="dxa"/>
+            <w:left w:w="108" w:type="dxa"/>
+            <w:bottom w:w="0" w:type="dxa"/>
+            <w:right w:w="108" w:type="dxa"/>
+          </w:tblCellMar>
         </w:tblPrEx>
         <w:tc>
           <w:tcPr>
@@ -40654,12 +40778,6 @@
             <w:insideH w:val="single" w:color="auto" w:sz="4" w:space="0"/>
             <w:insideV w:val="single" w:color="auto" w:sz="4" w:space="0"/>
           </w:tblBorders>
-          <w:tblCellMar>
-            <w:top w:w="0" w:type="dxa"/>
-            <w:left w:w="108" w:type="dxa"/>
-            <w:bottom w:w="0" w:type="dxa"/>
-            <w:right w:w="108" w:type="dxa"/>
-          </w:tblCellMar>
         </w:tblPrEx>
         <w:tc>
           <w:tcPr>
@@ -40971,12 +41089,6 @@
             <w:insideH w:val="single" w:color="auto" w:sz="4" w:space="0"/>
             <w:insideV w:val="single" w:color="auto" w:sz="4" w:space="0"/>
           </w:tblBorders>
-          <w:tblCellMar>
-            <w:top w:w="0" w:type="dxa"/>
-            <w:left w:w="108" w:type="dxa"/>
-            <w:bottom w:w="0" w:type="dxa"/>
-            <w:right w:w="108" w:type="dxa"/>
-          </w:tblCellMar>
         </w:tblPrEx>
         <w:tc>
           <w:tcPr>
@@ -41355,6 +41467,12 @@
             <w:insideH w:val="single" w:color="auto" w:sz="4" w:space="0"/>
             <w:insideV w:val="single" w:color="auto" w:sz="4" w:space="0"/>
           </w:tblBorders>
+          <w:tblCellMar>
+            <w:top w:w="0" w:type="dxa"/>
+            <w:left w:w="108" w:type="dxa"/>
+            <w:bottom w:w="0" w:type="dxa"/>
+            <w:right w:w="108" w:type="dxa"/>
+          </w:tblCellMar>
         </w:tblPrEx>
         <w:tc>
           <w:tcPr>

</xml_diff>

<commit_message>
update on 2023-10-23 01:35:49.935286
</commit_message>
<xml_diff>
--- a/linux.docx
+++ b/linux.docx
@@ -15150,8 +15150,8 @@
         </w:tblCellMar>
       </w:tblPr>
       <w:tblGrid>
-        <w:gridCol w:w="637"/>
-        <w:gridCol w:w="3504"/>
+        <w:gridCol w:w="847"/>
+        <w:gridCol w:w="4038"/>
         <w:gridCol w:w="3453"/>
       </w:tblGrid>
       <w:tr>
@@ -15174,7 +15174,7 @@
         <w:tc>
           <w:tcPr>
             <w:tcW w:w="0" w:type="auto"/>
-            <w:gridSpan w:val="3"/>
+            <w:vMerge w:val="restart"/>
             <w:vAlign w:val="center"/>
           </w:tcPr>
           <w:p>
@@ -15183,33 +15183,144 @@
               <w:spacing w:line="240" w:lineRule="auto"/>
               <w:jc w:val="left"/>
               <w:rPr>
-                <w:rFonts w:hint="eastAsia" w:ascii="华文中宋" w:hAnsi="华文中宋" w:eastAsia="华文中宋" w:cs="华文中宋"/>
-                <w:b/>
-                <w:bCs/>
-                <w:color w:val="EA82F1"/>
-                <w:sz w:val="21"/>
-                <w:szCs w:val="24"/>
-                <w:lang w:val="en-US" w:eastAsia="zh-CN"/>
-              </w:rPr>
-            </w:pPr>
-            <w:r>
-              <w:rPr>
-                <w:rFonts w:hint="eastAsia" w:ascii="华文中宋" w:hAnsi="华文中宋" w:eastAsia="华文中宋" w:cs="华文中宋"/>
-                <w:b/>
-                <w:bCs/>
-                <w:color w:val="ED7D31" w:themeColor="accent2"/>
-                <w:spacing w:val="0"/>
-                <w:sz w:val="21"/>
-                <w:szCs w:val="24"/>
-                <w:vertAlign w:val="baseline"/>
-                <w:lang w:val="en-US" w:eastAsia="zh-CN"/>
-                <w14:textFill>
-                  <w14:solidFill>
-                    <w14:schemeClr w14:val="accent2"/>
-                  </w14:solidFill>
-                </w14:textFill>
-              </w:rPr>
-              <w:t>仓库管理：</w:t>
+                <w:rFonts w:hint="default" w:ascii="华文中宋" w:hAnsi="华文中宋" w:eastAsia="华文中宋" w:cs="华文中宋"/>
+                <w:b/>
+                <w:bCs/>
+                <w:color w:val="ED7D31" w:themeColor="accent2"/>
+                <w:spacing w:val="0"/>
+                <w:sz w:val="21"/>
+                <w:szCs w:val="24"/>
+                <w:vertAlign w:val="baseline"/>
+                <w:lang w:val="en-US" w:eastAsia="zh-CN"/>
+                <w14:textFill>
+                  <w14:solidFill>
+                    <w14:schemeClr w14:val="accent2"/>
+                  </w14:solidFill>
+                </w14:textFill>
+              </w:rPr>
+            </w:pPr>
+            <w:r>
+              <w:rPr>
+                <w:rFonts w:hint="eastAsia" w:ascii="华文中宋" w:hAnsi="华文中宋" w:eastAsia="华文中宋" w:cs="华文中宋"/>
+                <w:b/>
+                <w:bCs/>
+                <w:color w:val="ED7D31" w:themeColor="accent2"/>
+                <w:spacing w:val="0"/>
+                <w:sz w:val="21"/>
+                <w:szCs w:val="24"/>
+                <w:vertAlign w:val="baseline"/>
+                <w:lang w:val="en-US" w:eastAsia="zh-CN"/>
+                <w14:textFill>
+                  <w14:solidFill>
+                    <w14:schemeClr w14:val="accent2"/>
+                  </w14:solidFill>
+                </w14:textFill>
+              </w:rPr>
+              <w:t>创建</w:t>
+            </w:r>
+          </w:p>
+        </w:tc>
+        <w:tc>
+          <w:tcPr>
+            <w:tcW w:w="0" w:type="auto"/>
+            <w:vAlign w:val="center"/>
+          </w:tcPr>
+          <w:p>
+            <w:pPr>
+              <w:bidi w:val="0"/>
+              <w:spacing w:line="240" w:lineRule="auto"/>
+              <w:jc w:val="left"/>
+              <w:rPr>
+                <w:rFonts w:hint="eastAsia" w:ascii="华文中宋" w:hAnsi="华文中宋" w:eastAsia="华文中宋" w:cs="华文中宋"/>
+                <w:b/>
+                <w:bCs/>
+                <w:color w:val="ED7D31" w:themeColor="accent2"/>
+                <w:spacing w:val="0"/>
+                <w:kern w:val="2"/>
+                <w:sz w:val="21"/>
+                <w:szCs w:val="24"/>
+                <w:vertAlign w:val="baseline"/>
+                <w:lang w:val="en-US" w:eastAsia="zh-CN" w:bidi="ar-SA"/>
+                <w14:textFill>
+                  <w14:solidFill>
+                    <w14:schemeClr w14:val="accent2"/>
+                  </w14:solidFill>
+                </w14:textFill>
+              </w:rPr>
+            </w:pPr>
+            <w:r>
+              <w:rPr>
+                <w:rFonts w:hint="eastAsia" w:ascii="华文中宋" w:hAnsi="华文中宋" w:eastAsia="华文中宋" w:cs="华文中宋"/>
+                <w:b/>
+                <w:bCs/>
+                <w:color w:val="FF0000"/>
+                <w:spacing w:val="0"/>
+                <w:sz w:val="21"/>
+                <w:szCs w:val="24"/>
+                <w:vertAlign w:val="baseline"/>
+                <w:lang w:val="en-US" w:eastAsia="zh-CN"/>
+              </w:rPr>
+              <w:t>git init &lt;path&gt;</w:t>
+            </w:r>
+          </w:p>
+        </w:tc>
+        <w:tc>
+          <w:tcPr>
+            <w:tcW w:w="0" w:type="auto"/>
+            <w:vAlign w:val="center"/>
+          </w:tcPr>
+          <w:p>
+            <w:pPr>
+              <w:bidi w:val="0"/>
+              <w:spacing w:line="240" w:lineRule="auto"/>
+              <w:jc w:val="left"/>
+              <w:rPr>
+                <w:rFonts w:hint="default" w:ascii="华文中宋" w:hAnsi="华文中宋" w:eastAsia="华文中宋" w:cs="华文中宋"/>
+                <w:b/>
+                <w:bCs/>
+                <w:color w:val="ED7D31" w:themeColor="accent2"/>
+                <w:spacing w:val="0"/>
+                <w:sz w:val="21"/>
+                <w:szCs w:val="24"/>
+                <w:vertAlign w:val="baseline"/>
+                <w:lang w:val="en-US" w:eastAsia="zh-CN"/>
+                <w14:textFill>
+                  <w14:solidFill>
+                    <w14:schemeClr w14:val="accent2"/>
+                  </w14:solidFill>
+                </w14:textFill>
+              </w:rPr>
+            </w:pPr>
+            <w:r>
+              <w:rPr>
+                <w:rFonts w:hint="eastAsia" w:ascii="华文中宋" w:hAnsi="华文中宋" w:eastAsia="华文中宋" w:cs="华文中宋"/>
+                <w:b/>
+                <w:bCs/>
+                <w:color w:val="EA82F1"/>
+                <w:sz w:val="21"/>
+                <w:szCs w:val="24"/>
+                <w:lang w:val="en-US" w:eastAsia="zh-CN"/>
+              </w:rPr>
+              <w:t>初始化</w:t>
+            </w:r>
+            <w:r>
+              <w:rPr>
+                <w:rFonts w:hint="eastAsia" w:ascii="华文中宋" w:hAnsi="华文中宋" w:eastAsia="华文中宋" w:cs="华文中宋"/>
+                <w:b/>
+                <w:bCs/>
+                <w:color w:val="ED7D31" w:themeColor="accent2"/>
+                <w:spacing w:val="0"/>
+                <w:sz w:val="21"/>
+                <w:szCs w:val="24"/>
+                <w:vertAlign w:val="baseline"/>
+                <w:lang w:val="en-US" w:eastAsia="zh-CN"/>
+                <w14:textFill>
+                  <w14:solidFill>
+                    <w14:schemeClr w14:val="accent2"/>
+                  </w14:solidFill>
+                </w14:textFill>
+              </w:rPr>
+              <w:t>仓库</w:t>
             </w:r>
           </w:p>
         </w:tc>
@@ -15233,8 +15344,8 @@
         </w:tblPrEx>
         <w:tc>
           <w:tcPr>
-            <w:tcW w:w="637" w:type="dxa"/>
-            <w:vMerge w:val="restart"/>
+            <w:tcW w:w="0" w:type="auto"/>
+            <w:vMerge w:val="continue"/>
             <w:vAlign w:val="center"/>
           </w:tcPr>
           <w:p>
@@ -15246,43 +15357,19 @@
                 <w:rFonts w:hint="default" w:ascii="华文中宋" w:hAnsi="华文中宋" w:eastAsia="华文中宋" w:cs="华文中宋"/>
                 <w:b/>
                 <w:bCs/>
-                <w:color w:val="ED7D31" w:themeColor="accent2"/>
-                <w:spacing w:val="0"/>
-                <w:sz w:val="21"/>
-                <w:szCs w:val="24"/>
-                <w:vertAlign w:val="baseline"/>
-                <w:lang w:val="en-US" w:eastAsia="zh-CN"/>
-                <w14:textFill>
-                  <w14:solidFill>
-                    <w14:schemeClr w14:val="accent2"/>
-                  </w14:solidFill>
-                </w14:textFill>
-              </w:rPr>
-            </w:pPr>
-            <w:r>
-              <w:rPr>
-                <w:rFonts w:hint="eastAsia" w:ascii="华文中宋" w:hAnsi="华文中宋" w:eastAsia="华文中宋" w:cs="华文中宋"/>
-                <w:b/>
-                <w:bCs/>
-                <w:color w:val="ED7D31" w:themeColor="accent2"/>
-                <w:spacing w:val="0"/>
-                <w:sz w:val="21"/>
-                <w:szCs w:val="24"/>
-                <w:vertAlign w:val="baseline"/>
-                <w:lang w:val="en-US" w:eastAsia="zh-CN"/>
-                <w14:textFill>
-                  <w14:solidFill>
-                    <w14:schemeClr w14:val="accent2"/>
-                  </w14:solidFill>
-                </w14:textFill>
-              </w:rPr>
-              <w:t>创建</w:t>
-            </w:r>
-          </w:p>
-        </w:tc>
-        <w:tc>
-          <w:tcPr>
-            <w:tcW w:w="3504" w:type="dxa"/>
+                <w:color w:val="FF0000"/>
+                <w:spacing w:val="0"/>
+                <w:sz w:val="21"/>
+                <w:szCs w:val="24"/>
+                <w:vertAlign w:val="baseline"/>
+                <w:lang w:val="en-US" w:eastAsia="zh-CN"/>
+              </w:rPr>
+            </w:pPr>
+          </w:p>
+        </w:tc>
+        <w:tc>
+          <w:tcPr>
+            <w:tcW w:w="0" w:type="auto"/>
             <w:vAlign w:val="center"/>
           </w:tcPr>
           <w:p>
@@ -15294,33 +15381,28 @@
                 <w:rFonts w:hint="eastAsia" w:ascii="华文中宋" w:hAnsi="华文中宋" w:eastAsia="华文中宋" w:cs="华文中宋"/>
                 <w:b/>
                 <w:bCs/>
-                <w:color w:val="ED7D31" w:themeColor="accent2"/>
+                <w:color w:val="FF0000"/>
                 <w:spacing w:val="0"/>
                 <w:kern w:val="2"/>
                 <w:sz w:val="21"/>
                 <w:szCs w:val="24"/>
                 <w:vertAlign w:val="baseline"/>
                 <w:lang w:val="en-US" w:eastAsia="zh-CN" w:bidi="ar-SA"/>
-                <w14:textFill>
-                  <w14:solidFill>
-                    <w14:schemeClr w14:val="accent2"/>
-                  </w14:solidFill>
-                </w14:textFill>
-              </w:rPr>
-            </w:pPr>
-            <w:r>
-              <w:rPr>
-                <w:rFonts w:hint="eastAsia" w:ascii="华文中宋" w:hAnsi="华文中宋" w:eastAsia="华文中宋" w:cs="华文中宋"/>
-                <w:b/>
-                <w:bCs/>
-                <w:color w:val="FF0000"/>
-                <w:spacing w:val="0"/>
-                <w:sz w:val="21"/>
-                <w:szCs w:val="24"/>
-                <w:vertAlign w:val="baseline"/>
-                <w:lang w:val="en-US" w:eastAsia="zh-CN"/>
-              </w:rPr>
-              <w:t>git init &lt;path&gt;</w:t>
+              </w:rPr>
+            </w:pPr>
+            <w:r>
+              <w:rPr>
+                <w:rFonts w:hint="eastAsia" w:ascii="华文中宋" w:hAnsi="华文中宋" w:eastAsia="华文中宋" w:cs="华文中宋"/>
+                <w:b/>
+                <w:bCs/>
+                <w:color w:val="FF0000"/>
+                <w:spacing w:val="0"/>
+                <w:sz w:val="21"/>
+                <w:szCs w:val="24"/>
+                <w:vertAlign w:val="baseline"/>
+                <w:lang w:val="en-US" w:eastAsia="zh-CN"/>
+              </w:rPr>
+              <w:t>git clone &lt;url&gt;</w:t>
             </w:r>
           </w:p>
         </w:tc>
@@ -15338,49 +15420,42 @@
                 <w:rFonts w:hint="default" w:ascii="华文中宋" w:hAnsi="华文中宋" w:eastAsia="华文中宋" w:cs="华文中宋"/>
                 <w:b/>
                 <w:bCs/>
-                <w:color w:val="ED7D31" w:themeColor="accent2"/>
-                <w:spacing w:val="0"/>
-                <w:sz w:val="21"/>
-                <w:szCs w:val="24"/>
-                <w:vertAlign w:val="baseline"/>
-                <w:lang w:val="en-US" w:eastAsia="zh-CN"/>
-                <w14:textFill>
-                  <w14:solidFill>
-                    <w14:schemeClr w14:val="accent2"/>
-                  </w14:solidFill>
-                </w14:textFill>
-              </w:rPr>
-            </w:pPr>
-            <w:r>
-              <w:rPr>
-                <w:rFonts w:hint="eastAsia" w:ascii="华文中宋" w:hAnsi="华文中宋" w:eastAsia="华文中宋" w:cs="华文中宋"/>
-                <w:b/>
-                <w:bCs/>
-                <w:color w:val="EA82F1"/>
-                <w:sz w:val="21"/>
-                <w:szCs w:val="24"/>
-                <w:lang w:val="en-US" w:eastAsia="zh-CN"/>
-              </w:rPr>
-              <w:t>初始化</w:t>
-            </w:r>
-            <w:r>
-              <w:rPr>
-                <w:rFonts w:hint="eastAsia" w:ascii="华文中宋" w:hAnsi="华文中宋" w:eastAsia="华文中宋" w:cs="华文中宋"/>
-                <w:b/>
-                <w:bCs/>
-                <w:color w:val="ED7D31" w:themeColor="accent2"/>
-                <w:spacing w:val="0"/>
-                <w:sz w:val="21"/>
-                <w:szCs w:val="24"/>
-                <w:vertAlign w:val="baseline"/>
-                <w:lang w:val="en-US" w:eastAsia="zh-CN"/>
-                <w14:textFill>
-                  <w14:solidFill>
-                    <w14:schemeClr w14:val="accent2"/>
-                  </w14:solidFill>
-                </w14:textFill>
-              </w:rPr>
-              <w:t>仓库</w:t>
+                <w:color w:val="EA82F1"/>
+                <w:sz w:val="21"/>
+                <w:szCs w:val="24"/>
+                <w:lang w:val="en-US" w:eastAsia="zh-CN"/>
+              </w:rPr>
+            </w:pPr>
+            <w:r>
+              <w:rPr>
+                <w:rFonts w:hint="eastAsia" w:ascii="华文中宋" w:hAnsi="华文中宋" w:eastAsia="华文中宋" w:cs="华文中宋"/>
+                <w:b/>
+                <w:bCs/>
+                <w:color w:val="EA82F1"/>
+                <w:sz w:val="21"/>
+                <w:szCs w:val="24"/>
+                <w:lang w:val="en-US" w:eastAsia="zh-CN"/>
+              </w:rPr>
+              <w:t>克隆仓库</w:t>
+            </w:r>
+            <w:r>
+              <w:rPr>
+                <w:rFonts w:hint="eastAsia" w:ascii="华文中宋" w:hAnsi="华文中宋" w:eastAsia="华文中宋" w:cs="华文中宋"/>
+                <w:b/>
+                <w:bCs/>
+                <w:color w:val="ED7D31" w:themeColor="accent2"/>
+                <w:spacing w:val="0"/>
+                <w:sz w:val="21"/>
+                <w:szCs w:val="24"/>
+                <w:vertAlign w:val="baseline"/>
+                <w:lang w:val="en-US" w:eastAsia="zh-CN"/>
+                <w14:textFill>
+                  <w14:solidFill>
+                    <w14:schemeClr w14:val="accent2"/>
+                  </w14:solidFill>
+                </w14:textFill>
+              </w:rPr>
+              <w:t>到当前目录</w:t>
             </w:r>
           </w:p>
         </w:tc>
@@ -15404,8 +15479,8 @@
         </w:tblPrEx>
         <w:tc>
           <w:tcPr>
-            <w:tcW w:w="637" w:type="dxa"/>
-            <w:vMerge w:val="continue"/>
+            <w:tcW w:w="0" w:type="auto"/>
+            <w:vMerge w:val="restart"/>
             <w:vAlign w:val="center"/>
           </w:tcPr>
           <w:p>
@@ -15425,11 +15500,30 @@
                 <w:lang w:val="en-US" w:eastAsia="zh-CN"/>
               </w:rPr>
             </w:pPr>
-          </w:p>
-        </w:tc>
-        <w:tc>
-          <w:tcPr>
-            <w:tcW w:w="3504" w:type="dxa"/>
+            <w:r>
+              <w:rPr>
+                <w:rFonts w:hint="eastAsia" w:ascii="华文中宋" w:hAnsi="华文中宋" w:eastAsia="华文中宋" w:cs="华文中宋"/>
+                <w:b/>
+                <w:bCs/>
+                <w:color w:val="ED7D31" w:themeColor="accent2"/>
+                <w:spacing w:val="0"/>
+                <w:sz w:val="21"/>
+                <w:szCs w:val="24"/>
+                <w:vertAlign w:val="baseline"/>
+                <w:lang w:val="en-US" w:eastAsia="zh-CN"/>
+                <w14:textFill>
+                  <w14:solidFill>
+                    <w14:schemeClr w14:val="accent2"/>
+                  </w14:solidFill>
+                </w14:textFill>
+              </w:rPr>
+              <w:t>分支</w:t>
+            </w:r>
+          </w:p>
+        </w:tc>
+        <w:tc>
+          <w:tcPr>
+            <w:tcW w:w="0" w:type="auto"/>
             <w:vAlign w:val="center"/>
           </w:tcPr>
           <w:p>
@@ -15438,31 +15532,30 @@
               <w:spacing w:line="240" w:lineRule="auto"/>
               <w:jc w:val="left"/>
               <w:rPr>
-                <w:rFonts w:hint="eastAsia" w:ascii="华文中宋" w:hAnsi="华文中宋" w:eastAsia="华文中宋" w:cs="华文中宋"/>
-                <w:b/>
-                <w:bCs/>
-                <w:color w:val="FF0000"/>
-                <w:spacing w:val="0"/>
-                <w:kern w:val="2"/>
-                <w:sz w:val="21"/>
-                <w:szCs w:val="24"/>
-                <w:vertAlign w:val="baseline"/>
-                <w:lang w:val="en-US" w:eastAsia="zh-CN" w:bidi="ar-SA"/>
-              </w:rPr>
-            </w:pPr>
-            <w:r>
-              <w:rPr>
-                <w:rFonts w:hint="eastAsia" w:ascii="华文中宋" w:hAnsi="华文中宋" w:eastAsia="华文中宋" w:cs="华文中宋"/>
-                <w:b/>
-                <w:bCs/>
-                <w:color w:val="FF0000"/>
-                <w:spacing w:val="0"/>
-                <w:sz w:val="21"/>
-                <w:szCs w:val="24"/>
-                <w:vertAlign w:val="baseline"/>
-                <w:lang w:val="en-US" w:eastAsia="zh-CN"/>
-              </w:rPr>
-              <w:t>git clone &lt;url&gt;</w:t>
+                <w:rFonts w:hint="default" w:ascii="华文中宋" w:hAnsi="华文中宋" w:eastAsia="华文中宋" w:cs="华文中宋"/>
+                <w:b/>
+                <w:bCs/>
+                <w:color w:val="FF0000"/>
+                <w:spacing w:val="0"/>
+                <w:sz w:val="21"/>
+                <w:szCs w:val="24"/>
+                <w:vertAlign w:val="baseline"/>
+                <w:lang w:val="en-US" w:eastAsia="zh-CN"/>
+              </w:rPr>
+            </w:pPr>
+            <w:r>
+              <w:rPr>
+                <w:rFonts w:hint="eastAsia" w:ascii="华文中宋" w:hAnsi="华文中宋" w:eastAsia="华文中宋" w:cs="华文中宋"/>
+                <w:b/>
+                <w:bCs/>
+                <w:color w:val="FF0000"/>
+                <w:spacing w:val="0"/>
+                <w:sz w:val="21"/>
+                <w:szCs w:val="24"/>
+                <w:vertAlign w:val="baseline"/>
+                <w:lang w:val="en-US" w:eastAsia="zh-CN"/>
+              </w:rPr>
+              <w:t>git branch</w:t>
             </w:r>
           </w:p>
         </w:tc>
@@ -15496,26 +15589,26 @@
                 <w:szCs w:val="24"/>
                 <w:lang w:val="en-US" w:eastAsia="zh-CN"/>
               </w:rPr>
-              <w:t>克隆仓库</w:t>
-            </w:r>
-            <w:r>
-              <w:rPr>
-                <w:rFonts w:hint="eastAsia" w:ascii="华文中宋" w:hAnsi="华文中宋" w:eastAsia="华文中宋" w:cs="华文中宋"/>
-                <w:b/>
-                <w:bCs/>
-                <w:color w:val="ED7D31" w:themeColor="accent2"/>
-                <w:spacing w:val="0"/>
-                <w:sz w:val="21"/>
-                <w:szCs w:val="24"/>
-                <w:vertAlign w:val="baseline"/>
-                <w:lang w:val="en-US" w:eastAsia="zh-CN"/>
-                <w14:textFill>
-                  <w14:solidFill>
-                    <w14:schemeClr w14:val="accent2"/>
-                  </w14:solidFill>
-                </w14:textFill>
-              </w:rPr>
-              <w:t>到当前目录</w:t>
+              <w:t xml:space="preserve">查看 </w:t>
+            </w:r>
+            <w:r>
+              <w:rPr>
+                <w:rFonts w:hint="eastAsia" w:ascii="华文中宋" w:hAnsi="华文中宋" w:eastAsia="华文中宋" w:cs="华文中宋"/>
+                <w:b/>
+                <w:bCs/>
+                <w:color w:val="ED7D31" w:themeColor="accent2"/>
+                <w:spacing w:val="0"/>
+                <w:sz w:val="21"/>
+                <w:szCs w:val="24"/>
+                <w:vertAlign w:val="baseline"/>
+                <w:lang w:val="en-US" w:eastAsia="zh-CN"/>
+                <w14:textFill>
+                  <w14:solidFill>
+                    <w14:schemeClr w14:val="accent2"/>
+                  </w14:solidFill>
+                </w14:textFill>
+              </w:rPr>
+              <w:t>(-r 表远程)</w:t>
             </w:r>
           </w:p>
         </w:tc>
@@ -15539,8 +15632,8 @@
         </w:tblPrEx>
         <w:tc>
           <w:tcPr>
-            <w:tcW w:w="637" w:type="dxa"/>
-            <w:vMerge w:val="restart"/>
+            <w:tcW w:w="0" w:type="auto"/>
+            <w:vMerge w:val="continue"/>
             <w:vAlign w:val="center"/>
           </w:tcPr>
           <w:p>
@@ -15549,41 +15642,27 @@
               <w:spacing w:line="240" w:lineRule="auto"/>
               <w:jc w:val="left"/>
               <w:rPr>
-                <w:rFonts w:hint="default" w:ascii="华文中宋" w:hAnsi="华文中宋" w:eastAsia="华文中宋" w:cs="华文中宋"/>
-                <w:b/>
-                <w:bCs/>
-                <w:color w:val="FF0000"/>
-                <w:spacing w:val="0"/>
-                <w:sz w:val="21"/>
-                <w:szCs w:val="24"/>
-                <w:vertAlign w:val="baseline"/>
-                <w:lang w:val="en-US" w:eastAsia="zh-CN"/>
-              </w:rPr>
-            </w:pPr>
-            <w:r>
-              <w:rPr>
-                <w:rFonts w:hint="eastAsia" w:ascii="华文中宋" w:hAnsi="华文中宋" w:eastAsia="华文中宋" w:cs="华文中宋"/>
-                <w:b/>
-                <w:bCs/>
-                <w:color w:val="ED7D31" w:themeColor="accent2"/>
-                <w:spacing w:val="0"/>
-                <w:sz w:val="21"/>
-                <w:szCs w:val="24"/>
-                <w:vertAlign w:val="baseline"/>
-                <w:lang w:val="en-US" w:eastAsia="zh-CN"/>
-                <w14:textFill>
-                  <w14:solidFill>
-                    <w14:schemeClr w14:val="accent2"/>
-                  </w14:solidFill>
-                </w14:textFill>
-              </w:rPr>
-              <w:t>分支</w:t>
-            </w:r>
-          </w:p>
-        </w:tc>
-        <w:tc>
-          <w:tcPr>
-            <w:tcW w:w="3504" w:type="dxa"/>
+                <w:rFonts w:hint="eastAsia" w:ascii="华文中宋" w:hAnsi="华文中宋" w:eastAsia="华文中宋" w:cs="华文中宋"/>
+                <w:b/>
+                <w:bCs/>
+                <w:color w:val="ED7D31" w:themeColor="accent2"/>
+                <w:spacing w:val="0"/>
+                <w:sz w:val="21"/>
+                <w:szCs w:val="24"/>
+                <w:vertAlign w:val="baseline"/>
+                <w:lang w:val="en-US" w:eastAsia="zh-CN"/>
+                <w14:textFill>
+                  <w14:solidFill>
+                    <w14:schemeClr w14:val="accent2"/>
+                  </w14:solidFill>
+                </w14:textFill>
+              </w:rPr>
+            </w:pPr>
+          </w:p>
+        </w:tc>
+        <w:tc>
+          <w:tcPr>
+            <w:tcW w:w="0" w:type="auto"/>
             <w:vAlign w:val="center"/>
           </w:tcPr>
           <w:p>
@@ -15615,7 +15694,7 @@
                 <w:vertAlign w:val="baseline"/>
                 <w:lang w:val="en-US" w:eastAsia="zh-CN"/>
               </w:rPr>
-              <w:t>git branch</w:t>
+              <w:t>git checkout &lt;name&gt;</w:t>
             </w:r>
           </w:p>
         </w:tc>
@@ -15649,26 +15728,26 @@
                 <w:szCs w:val="24"/>
                 <w:lang w:val="en-US" w:eastAsia="zh-CN"/>
               </w:rPr>
-              <w:t xml:space="preserve">查看 </w:t>
-            </w:r>
-            <w:r>
-              <w:rPr>
-                <w:rFonts w:hint="eastAsia" w:ascii="华文中宋" w:hAnsi="华文中宋" w:eastAsia="华文中宋" w:cs="华文中宋"/>
-                <w:b/>
-                <w:bCs/>
-                <w:color w:val="ED7D31" w:themeColor="accent2"/>
-                <w:spacing w:val="0"/>
-                <w:sz w:val="21"/>
-                <w:szCs w:val="24"/>
-                <w:vertAlign w:val="baseline"/>
-                <w:lang w:val="en-US" w:eastAsia="zh-CN"/>
-                <w14:textFill>
-                  <w14:solidFill>
-                    <w14:schemeClr w14:val="accent2"/>
-                  </w14:solidFill>
-                </w14:textFill>
-              </w:rPr>
-              <w:t>(-r 表远程)</w:t>
+              <w:t xml:space="preserve">切换 </w:t>
+            </w:r>
+            <w:r>
+              <w:rPr>
+                <w:rFonts w:hint="eastAsia" w:ascii="华文中宋" w:hAnsi="华文中宋" w:eastAsia="华文中宋" w:cs="华文中宋"/>
+                <w:b/>
+                <w:bCs/>
+                <w:color w:val="ED7D31" w:themeColor="accent2"/>
+                <w:spacing w:val="0"/>
+                <w:sz w:val="21"/>
+                <w:szCs w:val="24"/>
+                <w:vertAlign w:val="baseline"/>
+                <w:lang w:val="en-US" w:eastAsia="zh-CN"/>
+                <w14:textFill>
+                  <w14:solidFill>
+                    <w14:schemeClr w14:val="accent2"/>
+                  </w14:solidFill>
+                </w14:textFill>
+              </w:rPr>
+              <w:t>(-b 新建)</w:t>
             </w:r>
           </w:p>
         </w:tc>
@@ -15692,7 +15771,7 @@
         </w:tblPrEx>
         <w:tc>
           <w:tcPr>
-            <w:tcW w:w="637" w:type="dxa"/>
+            <w:tcW w:w="0" w:type="auto"/>
             <w:vMerge w:val="continue"/>
             <w:vAlign w:val="center"/>
           </w:tcPr>
@@ -15722,7 +15801,7 @@
         </w:tc>
         <w:tc>
           <w:tcPr>
-            <w:tcW w:w="3504" w:type="dxa"/>
+            <w:tcW w:w="0" w:type="auto"/>
             <w:vAlign w:val="center"/>
           </w:tcPr>
           <w:p>
@@ -15731,30 +15810,31 @@
               <w:spacing w:line="240" w:lineRule="auto"/>
               <w:jc w:val="left"/>
               <w:rPr>
-                <w:rFonts w:hint="default" w:ascii="华文中宋" w:hAnsi="华文中宋" w:eastAsia="华文中宋" w:cs="华文中宋"/>
-                <w:b/>
-                <w:bCs/>
-                <w:color w:val="FF0000"/>
-                <w:spacing w:val="0"/>
-                <w:sz w:val="21"/>
-                <w:szCs w:val="24"/>
-                <w:vertAlign w:val="baseline"/>
-                <w:lang w:val="en-US" w:eastAsia="zh-CN"/>
-              </w:rPr>
-            </w:pPr>
-            <w:r>
-              <w:rPr>
-                <w:rFonts w:hint="eastAsia" w:ascii="华文中宋" w:hAnsi="华文中宋" w:eastAsia="华文中宋" w:cs="华文中宋"/>
-                <w:b/>
-                <w:bCs/>
-                <w:color w:val="FF0000"/>
-                <w:spacing w:val="0"/>
-                <w:sz w:val="21"/>
-                <w:szCs w:val="24"/>
-                <w:vertAlign w:val="baseline"/>
-                <w:lang w:val="en-US" w:eastAsia="zh-CN"/>
-              </w:rPr>
-              <w:t>git checkout &lt;name&gt;</w:t>
+                <w:rFonts w:hint="eastAsia" w:ascii="华文中宋" w:hAnsi="华文中宋" w:eastAsia="华文中宋" w:cs="华文中宋"/>
+                <w:b/>
+                <w:bCs/>
+                <w:color w:val="FF0000"/>
+                <w:spacing w:val="0"/>
+                <w:kern w:val="2"/>
+                <w:sz w:val="21"/>
+                <w:szCs w:val="24"/>
+                <w:vertAlign w:val="baseline"/>
+                <w:lang w:val="en-US" w:eastAsia="zh-CN" w:bidi="ar-SA"/>
+              </w:rPr>
+            </w:pPr>
+            <w:r>
+              <w:rPr>
+                <w:rFonts w:hint="eastAsia" w:ascii="华文中宋" w:hAnsi="华文中宋" w:eastAsia="华文中宋" w:cs="华文中宋"/>
+                <w:b/>
+                <w:bCs/>
+                <w:color w:val="FF0000"/>
+                <w:spacing w:val="0"/>
+                <w:sz w:val="21"/>
+                <w:szCs w:val="24"/>
+                <w:vertAlign w:val="baseline"/>
+                <w:lang w:val="en-US" w:eastAsia="zh-CN"/>
+              </w:rPr>
+              <w:t>git branch -m &lt;name&gt;</w:t>
             </w:r>
           </w:p>
         </w:tc>
@@ -15769,45 +15849,27 @@
               <w:spacing w:line="240" w:lineRule="auto"/>
               <w:jc w:val="left"/>
               <w:rPr>
-                <w:rFonts w:hint="default" w:ascii="华文中宋" w:hAnsi="华文中宋" w:eastAsia="华文中宋" w:cs="华文中宋"/>
-                <w:b/>
-                <w:bCs/>
-                <w:color w:val="EA82F1"/>
-                <w:sz w:val="21"/>
-                <w:szCs w:val="24"/>
-                <w:lang w:val="en-US" w:eastAsia="zh-CN"/>
-              </w:rPr>
-            </w:pPr>
-            <w:r>
-              <w:rPr>
-                <w:rFonts w:hint="eastAsia" w:ascii="华文中宋" w:hAnsi="华文中宋" w:eastAsia="华文中宋" w:cs="华文中宋"/>
-                <w:b/>
-                <w:bCs/>
-                <w:color w:val="EA82F1"/>
-                <w:sz w:val="21"/>
-                <w:szCs w:val="24"/>
-                <w:lang w:val="en-US" w:eastAsia="zh-CN"/>
-              </w:rPr>
-              <w:t xml:space="preserve">切换 </w:t>
-            </w:r>
-            <w:r>
-              <w:rPr>
-                <w:rFonts w:hint="eastAsia" w:ascii="华文中宋" w:hAnsi="华文中宋" w:eastAsia="华文中宋" w:cs="华文中宋"/>
-                <w:b/>
-                <w:bCs/>
-                <w:color w:val="ED7D31" w:themeColor="accent2"/>
-                <w:spacing w:val="0"/>
-                <w:sz w:val="21"/>
-                <w:szCs w:val="24"/>
-                <w:vertAlign w:val="baseline"/>
-                <w:lang w:val="en-US" w:eastAsia="zh-CN"/>
-                <w14:textFill>
-                  <w14:solidFill>
-                    <w14:schemeClr w14:val="accent2"/>
-                  </w14:solidFill>
-                </w14:textFill>
-              </w:rPr>
-              <w:t>(-b 新建)</w:t>
+                <w:rFonts w:hint="eastAsia" w:ascii="华文中宋" w:hAnsi="华文中宋" w:eastAsia="华文中宋" w:cs="华文中宋"/>
+                <w:b/>
+                <w:bCs/>
+                <w:color w:val="EA82F1"/>
+                <w:kern w:val="2"/>
+                <w:sz w:val="21"/>
+                <w:szCs w:val="24"/>
+                <w:lang w:val="en-US" w:eastAsia="zh-CN" w:bidi="ar-SA"/>
+              </w:rPr>
+            </w:pPr>
+            <w:r>
+              <w:rPr>
+                <w:rFonts w:hint="eastAsia" w:ascii="华文中宋" w:hAnsi="华文中宋" w:eastAsia="华文中宋" w:cs="华文中宋"/>
+                <w:b/>
+                <w:bCs/>
+                <w:color w:val="EA82F1"/>
+                <w:sz w:val="21"/>
+                <w:szCs w:val="24"/>
+                <w:lang w:val="en-US" w:eastAsia="zh-CN"/>
+              </w:rPr>
+              <w:t>重命名</w:t>
             </w:r>
           </w:p>
         </w:tc>
@@ -15831,7 +15893,7 @@
         </w:tblPrEx>
         <w:tc>
           <w:tcPr>
-            <w:tcW w:w="637" w:type="dxa"/>
+            <w:tcW w:w="0" w:type="auto"/>
             <w:vMerge w:val="continue"/>
             <w:vAlign w:val="center"/>
           </w:tcPr>
@@ -15861,7 +15923,7 @@
         </w:tc>
         <w:tc>
           <w:tcPr>
-            <w:tcW w:w="3504" w:type="dxa"/>
+            <w:tcW w:w="0" w:type="auto"/>
             <w:vAlign w:val="center"/>
           </w:tcPr>
           <w:p>
@@ -15870,31 +15932,30 @@
               <w:spacing w:line="240" w:lineRule="auto"/>
               <w:jc w:val="left"/>
               <w:rPr>
-                <w:rFonts w:hint="eastAsia" w:ascii="华文中宋" w:hAnsi="华文中宋" w:eastAsia="华文中宋" w:cs="华文中宋"/>
-                <w:b/>
-                <w:bCs/>
-                <w:color w:val="FF0000"/>
-                <w:spacing w:val="0"/>
-                <w:kern w:val="2"/>
-                <w:sz w:val="21"/>
-                <w:szCs w:val="24"/>
-                <w:vertAlign w:val="baseline"/>
-                <w:lang w:val="en-US" w:eastAsia="zh-CN" w:bidi="ar-SA"/>
-              </w:rPr>
-            </w:pPr>
-            <w:r>
-              <w:rPr>
-                <w:rFonts w:hint="eastAsia" w:ascii="华文中宋" w:hAnsi="华文中宋" w:eastAsia="华文中宋" w:cs="华文中宋"/>
-                <w:b/>
-                <w:bCs/>
-                <w:color w:val="FF0000"/>
-                <w:spacing w:val="0"/>
-                <w:sz w:val="21"/>
-                <w:szCs w:val="24"/>
-                <w:vertAlign w:val="baseline"/>
-                <w:lang w:val="en-US" w:eastAsia="zh-CN"/>
-              </w:rPr>
-              <w:t>git branch -m &lt;name&gt;</w:t>
+                <w:rFonts w:hint="default" w:ascii="华文中宋" w:hAnsi="华文中宋" w:eastAsia="华文中宋" w:cs="华文中宋"/>
+                <w:b/>
+                <w:bCs/>
+                <w:color w:val="FF0000"/>
+                <w:spacing w:val="0"/>
+                <w:sz w:val="21"/>
+                <w:szCs w:val="24"/>
+                <w:vertAlign w:val="baseline"/>
+                <w:lang w:val="en-US" w:eastAsia="zh-CN"/>
+              </w:rPr>
+            </w:pPr>
+            <w:r>
+              <w:rPr>
+                <w:rFonts w:hint="eastAsia" w:ascii="华文中宋" w:hAnsi="华文中宋" w:eastAsia="华文中宋" w:cs="华文中宋"/>
+                <w:b/>
+                <w:bCs/>
+                <w:color w:val="FF0000"/>
+                <w:spacing w:val="0"/>
+                <w:sz w:val="21"/>
+                <w:szCs w:val="24"/>
+                <w:vertAlign w:val="baseline"/>
+                <w:lang w:val="en-US" w:eastAsia="zh-CN"/>
+              </w:rPr>
+              <w:t>git branch -d &lt;name&gt;</w:t>
             </w:r>
           </w:p>
         </w:tc>
@@ -15909,27 +15970,26 @@
               <w:spacing w:line="240" w:lineRule="auto"/>
               <w:jc w:val="left"/>
               <w:rPr>
-                <w:rFonts w:hint="eastAsia" w:ascii="华文中宋" w:hAnsi="华文中宋" w:eastAsia="华文中宋" w:cs="华文中宋"/>
-                <w:b/>
-                <w:bCs/>
-                <w:color w:val="EA82F1"/>
-                <w:kern w:val="2"/>
-                <w:sz w:val="21"/>
-                <w:szCs w:val="24"/>
-                <w:lang w:val="en-US" w:eastAsia="zh-CN" w:bidi="ar-SA"/>
-              </w:rPr>
-            </w:pPr>
-            <w:r>
-              <w:rPr>
-                <w:rFonts w:hint="eastAsia" w:ascii="华文中宋" w:hAnsi="华文中宋" w:eastAsia="华文中宋" w:cs="华文中宋"/>
-                <w:b/>
-                <w:bCs/>
-                <w:color w:val="EA82F1"/>
-                <w:sz w:val="21"/>
-                <w:szCs w:val="24"/>
-                <w:lang w:val="en-US" w:eastAsia="zh-CN"/>
-              </w:rPr>
-              <w:t>重命名</w:t>
+                <w:rFonts w:hint="default" w:ascii="华文中宋" w:hAnsi="华文中宋" w:eastAsia="华文中宋" w:cs="华文中宋"/>
+                <w:b/>
+                <w:bCs/>
+                <w:color w:val="EA82F1"/>
+                <w:sz w:val="21"/>
+                <w:szCs w:val="24"/>
+                <w:lang w:val="en-US" w:eastAsia="zh-CN"/>
+              </w:rPr>
+            </w:pPr>
+            <w:r>
+              <w:rPr>
+                <w:rFonts w:hint="eastAsia" w:ascii="华文中宋" w:hAnsi="华文中宋" w:eastAsia="华文中宋" w:cs="华文中宋"/>
+                <w:b/>
+                <w:bCs/>
+                <w:color w:val="EA82F1"/>
+                <w:sz w:val="21"/>
+                <w:szCs w:val="24"/>
+                <w:lang w:val="en-US" w:eastAsia="zh-CN"/>
+              </w:rPr>
+              <w:t>删除</w:t>
             </w:r>
           </w:p>
         </w:tc>
@@ -15953,8 +16013,8 @@
         </w:tblPrEx>
         <w:tc>
           <w:tcPr>
-            <w:tcW w:w="637" w:type="dxa"/>
-            <w:vMerge w:val="continue"/>
+            <w:tcW w:w="0" w:type="auto"/>
+            <w:vMerge w:val="restart"/>
             <w:vAlign w:val="center"/>
           </w:tcPr>
           <w:p>
@@ -15963,27 +16023,46 @@
               <w:spacing w:line="240" w:lineRule="auto"/>
               <w:jc w:val="left"/>
               <w:rPr>
-                <w:rFonts w:hint="eastAsia" w:ascii="华文中宋" w:hAnsi="华文中宋" w:eastAsia="华文中宋" w:cs="华文中宋"/>
-                <w:b/>
-                <w:bCs/>
-                <w:color w:val="ED7D31" w:themeColor="accent2"/>
-                <w:spacing w:val="0"/>
-                <w:sz w:val="21"/>
-                <w:szCs w:val="24"/>
-                <w:vertAlign w:val="baseline"/>
-                <w:lang w:val="en-US" w:eastAsia="zh-CN"/>
-                <w14:textFill>
-                  <w14:solidFill>
-                    <w14:schemeClr w14:val="accent2"/>
-                  </w14:solidFill>
-                </w14:textFill>
-              </w:rPr>
-            </w:pPr>
-          </w:p>
-        </w:tc>
-        <w:tc>
-          <w:tcPr>
-            <w:tcW w:w="3504" w:type="dxa"/>
+                <w:rFonts w:hint="default" w:ascii="华文中宋" w:hAnsi="华文中宋" w:eastAsia="华文中宋" w:cs="华文中宋"/>
+                <w:b/>
+                <w:bCs/>
+                <w:color w:val="ED7D31" w:themeColor="accent2"/>
+                <w:spacing w:val="0"/>
+                <w:sz w:val="21"/>
+                <w:szCs w:val="24"/>
+                <w:vertAlign w:val="baseline"/>
+                <w:lang w:val="en-US" w:eastAsia="zh-CN"/>
+                <w14:textFill>
+                  <w14:solidFill>
+                    <w14:schemeClr w14:val="accent2"/>
+                  </w14:solidFill>
+                </w14:textFill>
+              </w:rPr>
+            </w:pPr>
+            <w:r>
+              <w:rPr>
+                <w:rFonts w:hint="eastAsia" w:ascii="华文中宋" w:hAnsi="华文中宋" w:eastAsia="华文中宋" w:cs="华文中宋"/>
+                <w:b/>
+                <w:bCs/>
+                <w:color w:val="ED7D31" w:themeColor="accent2"/>
+                <w:spacing w:val="0"/>
+                <w:sz w:val="21"/>
+                <w:szCs w:val="24"/>
+                <w:vertAlign w:val="baseline"/>
+                <w:lang w:val="en-US" w:eastAsia="zh-CN"/>
+                <w14:textFill>
+                  <w14:solidFill>
+                    <w14:schemeClr w14:val="accent2"/>
+                  </w14:solidFill>
+                </w14:textFill>
+              </w:rPr>
+              <w:t>签出</w:t>
+            </w:r>
+          </w:p>
+        </w:tc>
+        <w:tc>
+          <w:tcPr>
+            <w:tcW w:w="0" w:type="auto"/>
             <w:vAlign w:val="center"/>
           </w:tcPr>
           <w:p>
@@ -15992,30 +16071,31 @@
               <w:spacing w:line="240" w:lineRule="auto"/>
               <w:jc w:val="left"/>
               <w:rPr>
-                <w:rFonts w:hint="default" w:ascii="华文中宋" w:hAnsi="华文中宋" w:eastAsia="华文中宋" w:cs="华文中宋"/>
-                <w:b/>
-                <w:bCs/>
-                <w:color w:val="FF0000"/>
-                <w:spacing w:val="0"/>
-                <w:sz w:val="21"/>
-                <w:szCs w:val="24"/>
-                <w:vertAlign w:val="baseline"/>
-                <w:lang w:val="en-US" w:eastAsia="zh-CN"/>
-              </w:rPr>
-            </w:pPr>
-            <w:r>
-              <w:rPr>
-                <w:rFonts w:hint="eastAsia" w:ascii="华文中宋" w:hAnsi="华文中宋" w:eastAsia="华文中宋" w:cs="华文中宋"/>
-                <w:b/>
-                <w:bCs/>
-                <w:color w:val="FF0000"/>
-                <w:spacing w:val="0"/>
-                <w:sz w:val="21"/>
-                <w:szCs w:val="24"/>
-                <w:vertAlign w:val="baseline"/>
-                <w:lang w:val="en-US" w:eastAsia="zh-CN"/>
-              </w:rPr>
-              <w:t>git branch -d &lt;name&gt;</w:t>
+                <w:rFonts w:hint="eastAsia" w:ascii="华文中宋" w:hAnsi="华文中宋" w:eastAsia="华文中宋" w:cs="华文中宋"/>
+                <w:b/>
+                <w:bCs/>
+                <w:color w:val="FF0000"/>
+                <w:spacing w:val="0"/>
+                <w:kern w:val="2"/>
+                <w:sz w:val="21"/>
+                <w:szCs w:val="24"/>
+                <w:vertAlign w:val="baseline"/>
+                <w:lang w:val="en-US" w:eastAsia="zh-CN" w:bidi="ar-SA"/>
+              </w:rPr>
+            </w:pPr>
+            <w:r>
+              <w:rPr>
+                <w:rFonts w:hint="eastAsia" w:ascii="华文中宋" w:hAnsi="华文中宋" w:eastAsia="华文中宋" w:cs="华文中宋"/>
+                <w:b/>
+                <w:bCs/>
+                <w:color w:val="FF0000"/>
+                <w:spacing w:val="0"/>
+                <w:sz w:val="21"/>
+                <w:szCs w:val="24"/>
+                <w:vertAlign w:val="baseline"/>
+                <w:lang w:val="en-US" w:eastAsia="zh-CN"/>
+              </w:rPr>
+              <w:t>git checkout &lt;path&gt;</w:t>
             </w:r>
           </w:p>
         </w:tc>
@@ -16030,26 +16110,53 @@
               <w:spacing w:line="240" w:lineRule="auto"/>
               <w:jc w:val="left"/>
               <w:rPr>
-                <w:rFonts w:hint="default" w:ascii="华文中宋" w:hAnsi="华文中宋" w:eastAsia="华文中宋" w:cs="华文中宋"/>
-                <w:b/>
-                <w:bCs/>
-                <w:color w:val="EA82F1"/>
-                <w:sz w:val="21"/>
-                <w:szCs w:val="24"/>
-                <w:lang w:val="en-US" w:eastAsia="zh-CN"/>
-              </w:rPr>
-            </w:pPr>
-            <w:r>
-              <w:rPr>
-                <w:rFonts w:hint="eastAsia" w:ascii="华文中宋" w:hAnsi="华文中宋" w:eastAsia="华文中宋" w:cs="华文中宋"/>
-                <w:b/>
-                <w:bCs/>
-                <w:color w:val="EA82F1"/>
-                <w:sz w:val="21"/>
-                <w:szCs w:val="24"/>
-                <w:lang w:val="en-US" w:eastAsia="zh-CN"/>
-              </w:rPr>
-              <w:t>删除</w:t>
+                <w:rFonts w:hint="eastAsia" w:ascii="华文中宋" w:hAnsi="华文中宋" w:eastAsia="华文中宋" w:cs="华文中宋"/>
+                <w:b/>
+                <w:bCs/>
+                <w:color w:val="ED7D31" w:themeColor="accent2"/>
+                <w:spacing w:val="0"/>
+                <w:kern w:val="2"/>
+                <w:sz w:val="21"/>
+                <w:szCs w:val="24"/>
+                <w:vertAlign w:val="baseline"/>
+                <w:lang w:val="en-US" w:eastAsia="zh-CN" w:bidi="ar-SA"/>
+                <w14:textFill>
+                  <w14:solidFill>
+                    <w14:schemeClr w14:val="accent2"/>
+                  </w14:solidFill>
+                </w14:textFill>
+              </w:rPr>
+            </w:pPr>
+            <w:r>
+              <w:rPr>
+                <w:rFonts w:hint="eastAsia" w:ascii="华文中宋" w:hAnsi="华文中宋" w:eastAsia="华文中宋" w:cs="华文中宋"/>
+                <w:b/>
+                <w:bCs/>
+                <w:color w:val="ED7D31" w:themeColor="accent2"/>
+                <w:spacing w:val="0"/>
+                <w:sz w:val="21"/>
+                <w:szCs w:val="24"/>
+                <w:vertAlign w:val="baseline"/>
+                <w:lang w:val="en-US" w:eastAsia="zh-CN"/>
+                <w14:textFill>
+                  <w14:solidFill>
+                    <w14:schemeClr w14:val="accent2"/>
+                  </w14:solidFill>
+                </w14:textFill>
+              </w:rPr>
+              <w:t xml:space="preserve">暂存区 → </w:t>
+            </w:r>
+            <w:r>
+              <w:rPr>
+                <w:rFonts w:hint="eastAsia" w:ascii="华文中宋" w:hAnsi="华文中宋" w:eastAsia="华文中宋" w:cs="华文中宋"/>
+                <w:b/>
+                <w:bCs/>
+                <w:color w:val="EA82F1"/>
+                <w:sz w:val="21"/>
+                <w:szCs w:val="24"/>
+                <w:lang w:val="en-US" w:eastAsia="zh-CN"/>
+              </w:rPr>
+              <w:t>本地</w:t>
             </w:r>
           </w:p>
         </w:tc>
@@ -16073,8 +16180,8 @@
         </w:tblPrEx>
         <w:tc>
           <w:tcPr>
-            <w:tcW w:w="637" w:type="dxa"/>
-            <w:vMerge w:val="restart"/>
+            <w:tcW w:w="0" w:type="auto"/>
+            <w:vMerge w:val="continue"/>
             <w:vAlign w:val="center"/>
           </w:tcPr>
           <w:p>
@@ -16083,22 +16190,101 @@
               <w:spacing w:line="240" w:lineRule="auto"/>
               <w:jc w:val="left"/>
               <w:rPr>
-                <w:rFonts w:hint="default" w:ascii="华文中宋" w:hAnsi="华文中宋" w:eastAsia="华文中宋" w:cs="华文中宋"/>
-                <w:b/>
-                <w:bCs/>
-                <w:color w:val="ED7D31" w:themeColor="accent2"/>
-                <w:spacing w:val="0"/>
-                <w:sz w:val="21"/>
-                <w:szCs w:val="24"/>
-                <w:vertAlign w:val="baseline"/>
-                <w:lang w:val="en-US" w:eastAsia="zh-CN"/>
-                <w14:textFill>
-                  <w14:solidFill>
-                    <w14:schemeClr w14:val="accent2"/>
-                  </w14:solidFill>
-                </w14:textFill>
-              </w:rPr>
-            </w:pPr>
+                <w:rFonts w:hint="eastAsia" w:ascii="华文中宋" w:hAnsi="华文中宋" w:eastAsia="华文中宋" w:cs="华文中宋"/>
+                <w:b/>
+                <w:bCs/>
+                <w:color w:val="ED7D31" w:themeColor="accent2"/>
+                <w:spacing w:val="0"/>
+                <w:sz w:val="21"/>
+                <w:szCs w:val="24"/>
+                <w:vertAlign w:val="baseline"/>
+                <w:lang w:val="en-US" w:eastAsia="zh-CN"/>
+                <w14:textFill>
+                  <w14:solidFill>
+                    <w14:schemeClr w14:val="accent2"/>
+                  </w14:solidFill>
+                </w14:textFill>
+              </w:rPr>
+            </w:pPr>
+          </w:p>
+        </w:tc>
+        <w:tc>
+          <w:tcPr>
+            <w:tcW w:w="0" w:type="auto"/>
+            <w:vAlign w:val="center"/>
+          </w:tcPr>
+          <w:p>
+            <w:pPr>
+              <w:bidi w:val="0"/>
+              <w:spacing w:line="240" w:lineRule="auto"/>
+              <w:jc w:val="left"/>
+              <w:rPr>
+                <w:rFonts w:hint="default" w:ascii="华文中宋" w:hAnsi="华文中宋" w:eastAsia="华文中宋" w:cs="华文中宋"/>
+                <w:b/>
+                <w:bCs/>
+                <w:color w:val="FF0000"/>
+                <w:spacing w:val="0"/>
+                <w:sz w:val="21"/>
+                <w:szCs w:val="24"/>
+                <w:vertAlign w:val="baseline"/>
+                <w:lang w:val="en-US" w:eastAsia="zh-CN"/>
+              </w:rPr>
+            </w:pPr>
+            <w:r>
+              <w:rPr>
+                <w:rFonts w:hint="eastAsia" w:ascii="华文中宋" w:hAnsi="华文中宋" w:eastAsia="华文中宋" w:cs="华文中宋"/>
+                <w:b/>
+                <w:bCs/>
+                <w:color w:val="FF0000"/>
+                <w:spacing w:val="0"/>
+                <w:sz w:val="21"/>
+                <w:szCs w:val="24"/>
+                <w:vertAlign w:val="baseline"/>
+                <w:lang w:val="en-US" w:eastAsia="zh-CN"/>
+              </w:rPr>
+              <w:t>git sparse-checkout init/disable</w:t>
+            </w:r>
+          </w:p>
+        </w:tc>
+        <w:tc>
+          <w:tcPr>
+            <w:tcW w:w="0" w:type="auto"/>
+            <w:vAlign w:val="center"/>
+          </w:tcPr>
+          <w:p>
+            <w:pPr>
+              <w:bidi w:val="0"/>
+              <w:spacing w:line="240" w:lineRule="auto"/>
+              <w:jc w:val="left"/>
+              <w:rPr>
+                <w:rFonts w:hint="default" w:ascii="华文中宋" w:hAnsi="华文中宋" w:eastAsia="华文中宋" w:cs="华文中宋"/>
+                <w:b/>
+                <w:bCs/>
+                <w:color w:val="ED7D31" w:themeColor="accent2"/>
+                <w:spacing w:val="0"/>
+                <w:sz w:val="21"/>
+                <w:szCs w:val="24"/>
+                <w:vertAlign w:val="baseline"/>
+                <w:lang w:val="en-US" w:eastAsia="zh-CN"/>
+                <w14:textFill>
+                  <w14:solidFill>
+                    <w14:schemeClr w14:val="accent2"/>
+                  </w14:solidFill>
+                </w14:textFill>
+              </w:rPr>
+            </w:pPr>
+            <w:r>
+              <w:rPr>
+                <w:rFonts w:hint="eastAsia" w:ascii="华文中宋" w:hAnsi="华文中宋" w:eastAsia="华文中宋" w:cs="华文中宋"/>
+                <w:b/>
+                <w:bCs/>
+                <w:color w:val="EA82F1"/>
+                <w:sz w:val="21"/>
+                <w:szCs w:val="24"/>
+                <w:lang w:val="en-US" w:eastAsia="zh-CN"/>
+              </w:rPr>
+              <w:t>启用/停用稀疏</w:t>
+            </w:r>
             <w:r>
               <w:rPr>
                 <w:rFonts w:hint="eastAsia" w:ascii="华文中宋" w:hAnsi="华文中宋" w:eastAsia="华文中宋" w:cs="华文中宋"/>
@@ -16117,106 +16303,6 @@
                 </w14:textFill>
               </w:rPr>
               <w:t>签出</w:t>
-            </w:r>
-          </w:p>
-        </w:tc>
-        <w:tc>
-          <w:tcPr>
-            <w:tcW w:w="3504" w:type="dxa"/>
-            <w:vAlign w:val="center"/>
-          </w:tcPr>
-          <w:p>
-            <w:pPr>
-              <w:bidi w:val="0"/>
-              <w:spacing w:line="240" w:lineRule="auto"/>
-              <w:jc w:val="left"/>
-              <w:rPr>
-                <w:rFonts w:hint="eastAsia" w:ascii="华文中宋" w:hAnsi="华文中宋" w:eastAsia="华文中宋" w:cs="华文中宋"/>
-                <w:b/>
-                <w:bCs/>
-                <w:color w:val="FF0000"/>
-                <w:spacing w:val="0"/>
-                <w:kern w:val="2"/>
-                <w:sz w:val="21"/>
-                <w:szCs w:val="24"/>
-                <w:vertAlign w:val="baseline"/>
-                <w:lang w:val="en-US" w:eastAsia="zh-CN" w:bidi="ar-SA"/>
-              </w:rPr>
-            </w:pPr>
-            <w:r>
-              <w:rPr>
-                <w:rFonts w:hint="eastAsia" w:ascii="华文中宋" w:hAnsi="华文中宋" w:eastAsia="华文中宋" w:cs="华文中宋"/>
-                <w:b/>
-                <w:bCs/>
-                <w:color w:val="FF0000"/>
-                <w:spacing w:val="0"/>
-                <w:sz w:val="21"/>
-                <w:szCs w:val="24"/>
-                <w:vertAlign w:val="baseline"/>
-                <w:lang w:val="en-US" w:eastAsia="zh-CN"/>
-              </w:rPr>
-              <w:t>git checkout &lt;path&gt;</w:t>
-            </w:r>
-          </w:p>
-        </w:tc>
-        <w:tc>
-          <w:tcPr>
-            <w:tcW w:w="0" w:type="auto"/>
-            <w:vAlign w:val="center"/>
-          </w:tcPr>
-          <w:p>
-            <w:pPr>
-              <w:bidi w:val="0"/>
-              <w:spacing w:line="240" w:lineRule="auto"/>
-              <w:jc w:val="left"/>
-              <w:rPr>
-                <w:rFonts w:hint="eastAsia" w:ascii="华文中宋" w:hAnsi="华文中宋" w:eastAsia="华文中宋" w:cs="华文中宋"/>
-                <w:b/>
-                <w:bCs/>
-                <w:color w:val="ED7D31" w:themeColor="accent2"/>
-                <w:spacing w:val="0"/>
-                <w:kern w:val="2"/>
-                <w:sz w:val="21"/>
-                <w:szCs w:val="24"/>
-                <w:vertAlign w:val="baseline"/>
-                <w:lang w:val="en-US" w:eastAsia="zh-CN" w:bidi="ar-SA"/>
-                <w14:textFill>
-                  <w14:solidFill>
-                    <w14:schemeClr w14:val="accent2"/>
-                  </w14:solidFill>
-                </w14:textFill>
-              </w:rPr>
-            </w:pPr>
-            <w:r>
-              <w:rPr>
-                <w:rFonts w:hint="eastAsia" w:ascii="华文中宋" w:hAnsi="华文中宋" w:eastAsia="华文中宋" w:cs="华文中宋"/>
-                <w:b/>
-                <w:bCs/>
-                <w:color w:val="ED7D31" w:themeColor="accent2"/>
-                <w:spacing w:val="0"/>
-                <w:sz w:val="21"/>
-                <w:szCs w:val="24"/>
-                <w:vertAlign w:val="baseline"/>
-                <w:lang w:val="en-US" w:eastAsia="zh-CN"/>
-                <w14:textFill>
-                  <w14:solidFill>
-                    <w14:schemeClr w14:val="accent2"/>
-                  </w14:solidFill>
-                </w14:textFill>
-              </w:rPr>
-              <w:t xml:space="preserve">暂存区 → </w:t>
-            </w:r>
-            <w:r>
-              <w:rPr>
-                <w:rFonts w:hint="eastAsia" w:ascii="华文中宋" w:hAnsi="华文中宋" w:eastAsia="华文中宋" w:cs="华文中宋"/>
-                <w:b/>
-                <w:bCs/>
-                <w:color w:val="EA82F1"/>
-                <w:sz w:val="21"/>
-                <w:szCs w:val="24"/>
-                <w:lang w:val="en-US" w:eastAsia="zh-CN"/>
-              </w:rPr>
-              <w:t>本地</w:t>
             </w:r>
           </w:p>
         </w:tc>
@@ -16240,7 +16326,7 @@
         </w:tblPrEx>
         <w:tc>
           <w:tcPr>
-            <w:tcW w:w="637" w:type="dxa"/>
+            <w:tcW w:w="0" w:type="auto"/>
             <w:vMerge w:val="continue"/>
             <w:vAlign w:val="center"/>
           </w:tcPr>
@@ -16270,7 +16356,7 @@
         </w:tc>
         <w:tc>
           <w:tcPr>
-            <w:tcW w:w="3504" w:type="dxa"/>
+            <w:tcW w:w="0" w:type="auto"/>
             <w:vAlign w:val="center"/>
           </w:tcPr>
           <w:p>
@@ -16302,7 +16388,7 @@
                 <w:vertAlign w:val="baseline"/>
                 <w:lang w:val="en-US" w:eastAsia="zh-CN"/>
               </w:rPr>
-              <w:t>git sparse-checkout init/disable</w:t>
+              <w:t>git sparse-checkout list</w:t>
             </w:r>
           </w:p>
         </w:tc>
@@ -16320,49 +16406,23 @@
                 <w:rFonts w:hint="default" w:ascii="华文中宋" w:hAnsi="华文中宋" w:eastAsia="华文中宋" w:cs="华文中宋"/>
                 <w:b/>
                 <w:bCs/>
-                <w:color w:val="ED7D31" w:themeColor="accent2"/>
-                <w:spacing w:val="0"/>
-                <w:sz w:val="21"/>
-                <w:szCs w:val="24"/>
-                <w:vertAlign w:val="baseline"/>
-                <w:lang w:val="en-US" w:eastAsia="zh-CN"/>
-                <w14:textFill>
-                  <w14:solidFill>
-                    <w14:schemeClr w14:val="accent2"/>
-                  </w14:solidFill>
-                </w14:textFill>
-              </w:rPr>
-            </w:pPr>
-            <w:r>
-              <w:rPr>
-                <w:rFonts w:hint="eastAsia" w:ascii="华文中宋" w:hAnsi="华文中宋" w:eastAsia="华文中宋" w:cs="华文中宋"/>
-                <w:b/>
-                <w:bCs/>
-                <w:color w:val="EA82F1"/>
-                <w:sz w:val="21"/>
-                <w:szCs w:val="24"/>
-                <w:lang w:val="en-US" w:eastAsia="zh-CN"/>
-              </w:rPr>
-              <w:t>启用/停用稀疏</w:t>
-            </w:r>
-            <w:r>
-              <w:rPr>
-                <w:rFonts w:hint="eastAsia" w:ascii="华文中宋" w:hAnsi="华文中宋" w:eastAsia="华文中宋" w:cs="华文中宋"/>
-                <w:b/>
-                <w:bCs/>
-                <w:color w:val="ED7D31" w:themeColor="accent2"/>
-                <w:spacing w:val="0"/>
-                <w:sz w:val="21"/>
-                <w:szCs w:val="24"/>
-                <w:vertAlign w:val="baseline"/>
-                <w:lang w:val="en-US" w:eastAsia="zh-CN"/>
-                <w14:textFill>
-                  <w14:solidFill>
-                    <w14:schemeClr w14:val="accent2"/>
-                  </w14:solidFill>
-                </w14:textFill>
-              </w:rPr>
-              <w:t>签出</w:t>
+                <w:color w:val="EA82F1"/>
+                <w:sz w:val="21"/>
+                <w:szCs w:val="24"/>
+                <w:lang w:val="en-US" w:eastAsia="zh-CN"/>
+              </w:rPr>
+            </w:pPr>
+            <w:r>
+              <w:rPr>
+                <w:rFonts w:hint="eastAsia" w:ascii="华文中宋" w:hAnsi="华文中宋" w:eastAsia="华文中宋" w:cs="华文中宋"/>
+                <w:b/>
+                <w:bCs/>
+                <w:color w:val="EA82F1"/>
+                <w:sz w:val="21"/>
+                <w:szCs w:val="24"/>
+                <w:lang w:val="en-US" w:eastAsia="zh-CN"/>
+              </w:rPr>
+              <w:t>文件列表</w:t>
             </w:r>
           </w:p>
         </w:tc>
@@ -16386,8 +16446,8 @@
         </w:tblPrEx>
         <w:tc>
           <w:tcPr>
-            <w:tcW w:w="637" w:type="dxa"/>
-            <w:vMerge w:val="continue"/>
+            <w:tcW w:w="0" w:type="auto"/>
+            <w:vMerge w:val="restart"/>
             <w:vAlign w:val="center"/>
           </w:tcPr>
           <w:p>
@@ -16396,27 +16456,41 @@
               <w:spacing w:line="240" w:lineRule="auto"/>
               <w:jc w:val="left"/>
               <w:rPr>
-                <w:rFonts w:hint="eastAsia" w:ascii="华文中宋" w:hAnsi="华文中宋" w:eastAsia="华文中宋" w:cs="华文中宋"/>
-                <w:b/>
-                <w:bCs/>
-                <w:color w:val="ED7D31" w:themeColor="accent2"/>
-                <w:spacing w:val="0"/>
-                <w:sz w:val="21"/>
-                <w:szCs w:val="24"/>
-                <w:vertAlign w:val="baseline"/>
-                <w:lang w:val="en-US" w:eastAsia="zh-CN"/>
-                <w14:textFill>
-                  <w14:solidFill>
-                    <w14:schemeClr w14:val="accent2"/>
-                  </w14:solidFill>
-                </w14:textFill>
-              </w:rPr>
-            </w:pPr>
-          </w:p>
-        </w:tc>
-        <w:tc>
-          <w:tcPr>
-            <w:tcW w:w="3504" w:type="dxa"/>
+                <w:rFonts w:hint="default" w:ascii="华文中宋" w:hAnsi="华文中宋" w:eastAsia="华文中宋" w:cs="华文中宋"/>
+                <w:b/>
+                <w:bCs/>
+                <w:color w:val="FF0000"/>
+                <w:spacing w:val="0"/>
+                <w:sz w:val="21"/>
+                <w:szCs w:val="24"/>
+                <w:vertAlign w:val="baseline"/>
+                <w:lang w:val="en-US" w:eastAsia="zh-CN"/>
+              </w:rPr>
+            </w:pPr>
+            <w:r>
+              <w:rPr>
+                <w:rFonts w:hint="eastAsia" w:ascii="华文中宋" w:hAnsi="华文中宋" w:eastAsia="华文中宋" w:cs="华文中宋"/>
+                <w:b/>
+                <w:bCs/>
+                <w:color w:val="ED7D31" w:themeColor="accent2"/>
+                <w:spacing w:val="0"/>
+                <w:sz w:val="21"/>
+                <w:szCs w:val="24"/>
+                <w:vertAlign w:val="baseline"/>
+                <w:lang w:val="en-US" w:eastAsia="zh-CN"/>
+                <w14:textFill>
+                  <w14:solidFill>
+                    <w14:schemeClr w14:val="accent2"/>
+                  </w14:solidFill>
+                </w14:textFill>
+              </w:rPr>
+              <w:t>暂存</w:t>
+            </w:r>
+          </w:p>
+        </w:tc>
+        <w:tc>
+          <w:tcPr>
+            <w:tcW w:w="0" w:type="auto"/>
             <w:vAlign w:val="center"/>
           </w:tcPr>
           <w:p>
@@ -16425,30 +16499,31 @@
               <w:spacing w:line="240" w:lineRule="auto"/>
               <w:jc w:val="left"/>
               <w:rPr>
-                <w:rFonts w:hint="default" w:ascii="华文中宋" w:hAnsi="华文中宋" w:eastAsia="华文中宋" w:cs="华文中宋"/>
-                <w:b/>
-                <w:bCs/>
-                <w:color w:val="FF0000"/>
-                <w:spacing w:val="0"/>
-                <w:sz w:val="21"/>
-                <w:szCs w:val="24"/>
-                <w:vertAlign w:val="baseline"/>
-                <w:lang w:val="en-US" w:eastAsia="zh-CN"/>
-              </w:rPr>
-            </w:pPr>
-            <w:r>
-              <w:rPr>
-                <w:rFonts w:hint="eastAsia" w:ascii="华文中宋" w:hAnsi="华文中宋" w:eastAsia="华文中宋" w:cs="华文中宋"/>
-                <w:b/>
-                <w:bCs/>
-                <w:color w:val="FF0000"/>
-                <w:spacing w:val="0"/>
-                <w:sz w:val="21"/>
-                <w:szCs w:val="24"/>
-                <w:vertAlign w:val="baseline"/>
-                <w:lang w:val="en-US" w:eastAsia="zh-CN"/>
-              </w:rPr>
-              <w:t>git sparse-checkout list</w:t>
+                <w:rFonts w:hint="eastAsia" w:ascii="华文中宋" w:hAnsi="华文中宋" w:eastAsia="华文中宋" w:cs="华文中宋"/>
+                <w:b/>
+                <w:bCs/>
+                <w:color w:val="FF0000"/>
+                <w:spacing w:val="0"/>
+                <w:kern w:val="2"/>
+                <w:sz w:val="21"/>
+                <w:szCs w:val="24"/>
+                <w:vertAlign w:val="baseline"/>
+                <w:lang w:val="en-US" w:eastAsia="zh-CN" w:bidi="ar-SA"/>
+              </w:rPr>
+            </w:pPr>
+            <w:r>
+              <w:rPr>
+                <w:rFonts w:hint="eastAsia" w:ascii="华文中宋" w:hAnsi="华文中宋" w:eastAsia="华文中宋" w:cs="华文中宋"/>
+                <w:b/>
+                <w:bCs/>
+                <w:color w:val="FF0000"/>
+                <w:spacing w:val="0"/>
+                <w:sz w:val="21"/>
+                <w:szCs w:val="24"/>
+                <w:vertAlign w:val="baseline"/>
+                <w:lang w:val="en-US" w:eastAsia="zh-CN"/>
+              </w:rPr>
+              <w:t>git ls-files</w:t>
             </w:r>
           </w:p>
         </w:tc>
@@ -16463,13 +16538,14 @@
               <w:spacing w:line="240" w:lineRule="auto"/>
               <w:jc w:val="left"/>
               <w:rPr>
-                <w:rFonts w:hint="default" w:ascii="华文中宋" w:hAnsi="华文中宋" w:eastAsia="华文中宋" w:cs="华文中宋"/>
-                <w:b/>
-                <w:bCs/>
-                <w:color w:val="EA82F1"/>
-                <w:sz w:val="21"/>
-                <w:szCs w:val="24"/>
-                <w:lang w:val="en-US" w:eastAsia="zh-CN"/>
+                <w:rFonts w:hint="eastAsia" w:ascii="华文中宋" w:hAnsi="华文中宋" w:eastAsia="华文中宋" w:cs="华文中宋"/>
+                <w:b/>
+                <w:bCs/>
+                <w:color w:val="EA82F1"/>
+                <w:kern w:val="2"/>
+                <w:sz w:val="21"/>
+                <w:szCs w:val="24"/>
+                <w:lang w:val="en-US" w:eastAsia="zh-CN" w:bidi="ar-SA"/>
               </w:rPr>
             </w:pPr>
             <w:r>
@@ -16506,8 +16582,8 @@
         </w:tblPrEx>
         <w:tc>
           <w:tcPr>
-            <w:tcW w:w="637" w:type="dxa"/>
-            <w:vMerge w:val="restart"/>
+            <w:tcW w:w="0" w:type="auto"/>
+            <w:vMerge w:val="continue"/>
             <w:vAlign w:val="center"/>
           </w:tcPr>
           <w:p>
@@ -16527,30 +16603,11 @@
                 <w:lang w:val="en-US" w:eastAsia="zh-CN"/>
               </w:rPr>
             </w:pPr>
-            <w:r>
-              <w:rPr>
-                <w:rFonts w:hint="eastAsia" w:ascii="华文中宋" w:hAnsi="华文中宋" w:eastAsia="华文中宋" w:cs="华文中宋"/>
-                <w:b/>
-                <w:bCs/>
-                <w:color w:val="ED7D31" w:themeColor="accent2"/>
-                <w:spacing w:val="0"/>
-                <w:sz w:val="21"/>
-                <w:szCs w:val="24"/>
-                <w:vertAlign w:val="baseline"/>
-                <w:lang w:val="en-US" w:eastAsia="zh-CN"/>
-                <w14:textFill>
-                  <w14:solidFill>
-                    <w14:schemeClr w14:val="accent2"/>
-                  </w14:solidFill>
-                </w14:textFill>
-              </w:rPr>
-              <w:t>暂存</w:t>
-            </w:r>
-          </w:p>
-        </w:tc>
-        <w:tc>
-          <w:tcPr>
-            <w:tcW w:w="3504" w:type="dxa"/>
+          </w:p>
+        </w:tc>
+        <w:tc>
+          <w:tcPr>
+            <w:tcW w:w="0" w:type="auto"/>
             <w:vAlign w:val="center"/>
           </w:tcPr>
           <w:p>
@@ -16559,7 +16616,7 @@
               <w:spacing w:line="240" w:lineRule="auto"/>
               <w:jc w:val="left"/>
               <w:rPr>
-                <w:rFonts w:hint="eastAsia" w:ascii="华文中宋" w:hAnsi="华文中宋" w:eastAsia="华文中宋" w:cs="华文中宋"/>
+                <w:rFonts w:hint="default" w:ascii="华文中宋" w:hAnsi="华文中宋" w:eastAsia="华文中宋" w:cs="华文中宋"/>
                 <w:b/>
                 <w:bCs/>
                 <w:color w:val="FF0000"/>
@@ -16583,7 +16640,7 @@
                 <w:vertAlign w:val="baseline"/>
                 <w:lang w:val="en-US" w:eastAsia="zh-CN"/>
               </w:rPr>
-              <w:t>git ls-files</w:t>
+              <w:t>git status &lt;path&gt;</w:t>
             </w:r>
           </w:p>
         </w:tc>
@@ -16598,7 +16655,7 @@
               <w:spacing w:line="240" w:lineRule="auto"/>
               <w:jc w:val="left"/>
               <w:rPr>
-                <w:rFonts w:hint="eastAsia" w:ascii="华文中宋" w:hAnsi="华文中宋" w:eastAsia="华文中宋" w:cs="华文中宋"/>
+                <w:rFonts w:hint="default" w:ascii="华文中宋" w:hAnsi="华文中宋" w:eastAsia="华文中宋" w:cs="华文中宋"/>
                 <w:b/>
                 <w:bCs/>
                 <w:color w:val="EA82F1"/>
@@ -16618,7 +16675,26 @@
                 <w:szCs w:val="24"/>
                 <w:lang w:val="en-US" w:eastAsia="zh-CN"/>
               </w:rPr>
-              <w:t>文件列表</w:t>
+              <w:t>文件状态</w:t>
+            </w:r>
+            <w:r>
+              <w:rPr>
+                <w:rFonts w:hint="eastAsia" w:ascii="华文中宋" w:hAnsi="华文中宋" w:eastAsia="华文中宋" w:cs="华文中宋"/>
+                <w:b/>
+                <w:bCs/>
+                <w:color w:val="ED7D31" w:themeColor="accent2"/>
+                <w:spacing w:val="0"/>
+                <w:sz w:val="21"/>
+                <w:szCs w:val="24"/>
+                <w:vertAlign w:val="baseline"/>
+                <w:lang w:val="en-US" w:eastAsia="zh-CN"/>
+                <w14:textFill>
+                  <w14:solidFill>
+                    <w14:schemeClr w14:val="accent2"/>
+                  </w14:solidFill>
+                </w14:textFill>
+              </w:rPr>
+              <w:t xml:space="preserve"> (.gitignore 文件白名单)</w:t>
             </w:r>
           </w:p>
         </w:tc>
@@ -16642,7 +16718,7 @@
         </w:tblPrEx>
         <w:tc>
           <w:tcPr>
-            <w:tcW w:w="637" w:type="dxa"/>
+            <w:tcW w:w="0" w:type="auto"/>
             <w:vMerge w:val="continue"/>
             <w:vAlign w:val="center"/>
           </w:tcPr>
@@ -16667,7 +16743,7 @@
         </w:tc>
         <w:tc>
           <w:tcPr>
-            <w:tcW w:w="3504" w:type="dxa"/>
+            <w:tcW w:w="0" w:type="auto"/>
             <w:vAlign w:val="center"/>
           </w:tcPr>
           <w:p>
@@ -16676,7 +16752,7 @@
               <w:spacing w:line="240" w:lineRule="auto"/>
               <w:jc w:val="left"/>
               <w:rPr>
-                <w:rFonts w:hint="default" w:ascii="华文中宋" w:hAnsi="华文中宋" w:eastAsia="华文中宋" w:cs="华文中宋"/>
+                <w:rFonts w:hint="eastAsia" w:ascii="华文中宋" w:hAnsi="华文中宋" w:eastAsia="华文中宋" w:cs="华文中宋"/>
                 <w:b/>
                 <w:bCs/>
                 <w:color w:val="FF0000"/>
@@ -16700,7 +16776,7 @@
                 <w:vertAlign w:val="baseline"/>
                 <w:lang w:val="en-US" w:eastAsia="zh-CN"/>
               </w:rPr>
-              <w:t>git status &lt;path&gt;</w:t>
+              <w:t>git add &lt;path&gt;</w:t>
             </w:r>
           </w:p>
         </w:tc>
@@ -16719,42 +16795,41 @@
                 <w:b/>
                 <w:bCs/>
                 <w:color w:val="EA82F1"/>
-                <w:kern w:val="2"/>
-                <w:sz w:val="21"/>
-                <w:szCs w:val="24"/>
-                <w:lang w:val="en-US" w:eastAsia="zh-CN" w:bidi="ar-SA"/>
-              </w:rPr>
-            </w:pPr>
-            <w:r>
-              <w:rPr>
-                <w:rFonts w:hint="eastAsia" w:ascii="华文中宋" w:hAnsi="华文中宋" w:eastAsia="华文中宋" w:cs="华文中宋"/>
-                <w:b/>
-                <w:bCs/>
-                <w:color w:val="EA82F1"/>
-                <w:sz w:val="21"/>
-                <w:szCs w:val="24"/>
-                <w:lang w:val="en-US" w:eastAsia="zh-CN"/>
-              </w:rPr>
-              <w:t>文件状态</w:t>
-            </w:r>
-            <w:r>
-              <w:rPr>
-                <w:rFonts w:hint="eastAsia" w:ascii="华文中宋" w:hAnsi="华文中宋" w:eastAsia="华文中宋" w:cs="华文中宋"/>
-                <w:b/>
-                <w:bCs/>
-                <w:color w:val="ED7D31" w:themeColor="accent2"/>
-                <w:spacing w:val="0"/>
-                <w:sz w:val="21"/>
-                <w:szCs w:val="24"/>
-                <w:vertAlign w:val="baseline"/>
-                <w:lang w:val="en-US" w:eastAsia="zh-CN"/>
-                <w14:textFill>
-                  <w14:solidFill>
-                    <w14:schemeClr w14:val="accent2"/>
-                  </w14:solidFill>
-                </w14:textFill>
-              </w:rPr>
-              <w:t xml:space="preserve"> (.gitignore 文件白名单)</w:t>
+                <w:sz w:val="21"/>
+                <w:szCs w:val="24"/>
+                <w:lang w:val="en-US" w:eastAsia="zh-CN"/>
+              </w:rPr>
+            </w:pPr>
+            <w:r>
+              <w:rPr>
+                <w:rFonts w:hint="eastAsia" w:ascii="华文中宋" w:hAnsi="华文中宋" w:eastAsia="华文中宋" w:cs="华文中宋"/>
+                <w:b/>
+                <w:bCs/>
+                <w:color w:val="ED7D31" w:themeColor="accent2"/>
+                <w:spacing w:val="0"/>
+                <w:sz w:val="21"/>
+                <w:szCs w:val="24"/>
+                <w:vertAlign w:val="baseline"/>
+                <w:lang w:val="en-US" w:eastAsia="zh-CN"/>
+                <w14:textFill>
+                  <w14:solidFill>
+                    <w14:schemeClr w14:val="accent2"/>
+                  </w14:solidFill>
+                </w14:textFill>
+              </w:rPr>
+              <w:t xml:space="preserve">本地 → </w:t>
+            </w:r>
+            <w:r>
+              <w:rPr>
+                <w:rFonts w:hint="eastAsia" w:ascii="华文中宋" w:hAnsi="华文中宋" w:eastAsia="华文中宋" w:cs="华文中宋"/>
+                <w:b/>
+                <w:bCs/>
+                <w:color w:val="EA82F1"/>
+                <w:sz w:val="21"/>
+                <w:szCs w:val="24"/>
+                <w:lang w:val="en-US" w:eastAsia="zh-CN"/>
+              </w:rPr>
+              <w:t>暂存区</w:t>
             </w:r>
           </w:p>
         </w:tc>
@@ -16778,7 +16853,7 @@
         </w:tblPrEx>
         <w:tc>
           <w:tcPr>
-            <w:tcW w:w="637" w:type="dxa"/>
+            <w:tcW w:w="0" w:type="auto"/>
             <w:vMerge w:val="continue"/>
             <w:vAlign w:val="center"/>
           </w:tcPr>
@@ -16803,7 +16878,7 @@
         </w:tc>
         <w:tc>
           <w:tcPr>
-            <w:tcW w:w="3504" w:type="dxa"/>
+            <w:tcW w:w="0" w:type="auto"/>
             <w:vAlign w:val="center"/>
           </w:tcPr>
           <w:p>
@@ -16836,7 +16911,7 @@
                 <w:vertAlign w:val="baseline"/>
                 <w:lang w:val="en-US" w:eastAsia="zh-CN"/>
               </w:rPr>
-              <w:t>git add &lt;path&gt;</w:t>
+              <w:t>git commit -m &lt;msg&gt;</w:t>
             </w:r>
           </w:p>
         </w:tc>
@@ -16851,45 +16926,46 @@
               <w:spacing w:line="240" w:lineRule="auto"/>
               <w:jc w:val="left"/>
               <w:rPr>
-                <w:rFonts w:hint="default" w:ascii="华文中宋" w:hAnsi="华文中宋" w:eastAsia="华文中宋" w:cs="华文中宋"/>
-                <w:b/>
-                <w:bCs/>
-                <w:color w:val="EA82F1"/>
-                <w:sz w:val="21"/>
-                <w:szCs w:val="24"/>
-                <w:lang w:val="en-US" w:eastAsia="zh-CN"/>
-              </w:rPr>
-            </w:pPr>
-            <w:r>
-              <w:rPr>
-                <w:rFonts w:hint="eastAsia" w:ascii="华文中宋" w:hAnsi="华文中宋" w:eastAsia="华文中宋" w:cs="华文中宋"/>
-                <w:b/>
-                <w:bCs/>
-                <w:color w:val="ED7D31" w:themeColor="accent2"/>
-                <w:spacing w:val="0"/>
-                <w:sz w:val="21"/>
-                <w:szCs w:val="24"/>
-                <w:vertAlign w:val="baseline"/>
-                <w:lang w:val="en-US" w:eastAsia="zh-CN"/>
-                <w14:textFill>
-                  <w14:solidFill>
-                    <w14:schemeClr w14:val="accent2"/>
-                  </w14:solidFill>
-                </w14:textFill>
-              </w:rPr>
-              <w:t xml:space="preserve">本地 → </w:t>
-            </w:r>
-            <w:r>
-              <w:rPr>
-                <w:rFonts w:hint="eastAsia" w:ascii="华文中宋" w:hAnsi="华文中宋" w:eastAsia="华文中宋" w:cs="华文中宋"/>
-                <w:b/>
-                <w:bCs/>
-                <w:color w:val="EA82F1"/>
-                <w:sz w:val="21"/>
-                <w:szCs w:val="24"/>
-                <w:lang w:val="en-US" w:eastAsia="zh-CN"/>
-              </w:rPr>
-              <w:t>暂存区</w:t>
+                <w:rFonts w:hint="eastAsia" w:ascii="华文中宋" w:hAnsi="华文中宋" w:eastAsia="华文中宋" w:cs="华文中宋"/>
+                <w:b/>
+                <w:bCs/>
+                <w:color w:val="EA82F1"/>
+                <w:kern w:val="2"/>
+                <w:sz w:val="21"/>
+                <w:szCs w:val="24"/>
+                <w:lang w:val="en-US" w:eastAsia="zh-CN" w:bidi="ar-SA"/>
+              </w:rPr>
+            </w:pPr>
+            <w:r>
+              <w:rPr>
+                <w:rFonts w:hint="eastAsia" w:ascii="华文中宋" w:hAnsi="华文中宋" w:eastAsia="华文中宋" w:cs="华文中宋"/>
+                <w:b/>
+                <w:bCs/>
+                <w:color w:val="ED7D31" w:themeColor="accent2"/>
+                <w:spacing w:val="0"/>
+                <w:sz w:val="21"/>
+                <w:szCs w:val="24"/>
+                <w:vertAlign w:val="baseline"/>
+                <w:lang w:val="en-US" w:eastAsia="zh-CN"/>
+                <w14:textFill>
+                  <w14:solidFill>
+                    <w14:schemeClr w14:val="accent2"/>
+                  </w14:solidFill>
+                </w14:textFill>
+              </w:rPr>
+              <w:t xml:space="preserve">暂存区 → </w:t>
+            </w:r>
+            <w:r>
+              <w:rPr>
+                <w:rFonts w:hint="eastAsia" w:ascii="华文中宋" w:hAnsi="华文中宋" w:eastAsia="华文中宋" w:cs="华文中宋"/>
+                <w:b/>
+                <w:bCs/>
+                <w:color w:val="EA82F1"/>
+                <w:sz w:val="21"/>
+                <w:szCs w:val="24"/>
+                <w:lang w:val="en-US" w:eastAsia="zh-CN"/>
+              </w:rPr>
+              <w:t>仓库</w:t>
             </w:r>
           </w:p>
         </w:tc>
@@ -16913,8 +16989,8 @@
         </w:tblPrEx>
         <w:tc>
           <w:tcPr>
-            <w:tcW w:w="637" w:type="dxa"/>
-            <w:vMerge w:val="continue"/>
+            <w:tcW w:w="0" w:type="auto"/>
+            <w:vMerge w:val="restart"/>
             <w:vAlign w:val="center"/>
           </w:tcPr>
           <w:p>
@@ -16934,11 +17010,30 @@
                 <w:lang w:val="en-US" w:eastAsia="zh-CN"/>
               </w:rPr>
             </w:pPr>
-          </w:p>
-        </w:tc>
-        <w:tc>
-          <w:tcPr>
-            <w:tcW w:w="3504" w:type="dxa"/>
+            <w:r>
+              <w:rPr>
+                <w:rFonts w:hint="eastAsia" w:ascii="华文中宋" w:hAnsi="华文中宋" w:eastAsia="华文中宋" w:cs="华文中宋"/>
+                <w:b/>
+                <w:bCs/>
+                <w:color w:val="ED7D31" w:themeColor="accent2"/>
+                <w:spacing w:val="0"/>
+                <w:sz w:val="21"/>
+                <w:szCs w:val="24"/>
+                <w:vertAlign w:val="baseline"/>
+                <w:lang w:val="en-US" w:eastAsia="zh-CN"/>
+                <w14:textFill>
+                  <w14:solidFill>
+                    <w14:schemeClr w14:val="accent2"/>
+                  </w14:solidFill>
+                </w14:textFill>
+              </w:rPr>
+              <w:t>仓库</w:t>
+            </w:r>
+          </w:p>
+        </w:tc>
+        <w:tc>
+          <w:tcPr>
+            <w:tcW w:w="0" w:type="auto"/>
             <w:vAlign w:val="center"/>
           </w:tcPr>
           <w:p>
@@ -16947,7 +17042,7 @@
               <w:spacing w:line="240" w:lineRule="auto"/>
               <w:jc w:val="left"/>
               <w:rPr>
-                <w:rFonts w:hint="eastAsia" w:ascii="华文中宋" w:hAnsi="华文中宋" w:eastAsia="华文中宋" w:cs="华文中宋"/>
+                <w:rFonts w:hint="default" w:ascii="华文中宋" w:hAnsi="华文中宋" w:eastAsia="华文中宋" w:cs="华文中宋"/>
                 <w:b/>
                 <w:bCs/>
                 <w:color w:val="FF0000"/>
@@ -16971,7 +17066,7 @@
                 <w:vertAlign w:val="baseline"/>
                 <w:lang w:val="en-US" w:eastAsia="zh-CN"/>
               </w:rPr>
-              <w:t>git commit -m &lt;msg&gt;</w:t>
+              <w:t>git ls-files --with-tree=HEAD</w:t>
             </w:r>
           </w:p>
         </w:tc>
@@ -17001,31 +17096,12 @@
                 <w:rFonts w:hint="eastAsia" w:ascii="华文中宋" w:hAnsi="华文中宋" w:eastAsia="华文中宋" w:cs="华文中宋"/>
                 <w:b/>
                 <w:bCs/>
-                <w:color w:val="ED7D31" w:themeColor="accent2"/>
-                <w:spacing w:val="0"/>
-                <w:sz w:val="21"/>
-                <w:szCs w:val="24"/>
-                <w:vertAlign w:val="baseline"/>
-                <w:lang w:val="en-US" w:eastAsia="zh-CN"/>
-                <w14:textFill>
-                  <w14:solidFill>
-                    <w14:schemeClr w14:val="accent2"/>
-                  </w14:solidFill>
-                </w14:textFill>
-              </w:rPr>
-              <w:t xml:space="preserve">暂存区 → </w:t>
-            </w:r>
-            <w:r>
-              <w:rPr>
-                <w:rFonts w:hint="eastAsia" w:ascii="华文中宋" w:hAnsi="华文中宋" w:eastAsia="华文中宋" w:cs="华文中宋"/>
-                <w:b/>
-                <w:bCs/>
-                <w:color w:val="EA82F1"/>
-                <w:sz w:val="21"/>
-                <w:szCs w:val="24"/>
-                <w:lang w:val="en-US" w:eastAsia="zh-CN"/>
-              </w:rPr>
-              <w:t>仓库</w:t>
+                <w:color w:val="EA82F1"/>
+                <w:sz w:val="21"/>
+                <w:szCs w:val="24"/>
+                <w:lang w:val="en-US" w:eastAsia="zh-CN"/>
+              </w:rPr>
+              <w:t>文件列表</w:t>
             </w:r>
           </w:p>
         </w:tc>
@@ -17049,8 +17125,8 @@
         </w:tblPrEx>
         <w:tc>
           <w:tcPr>
-            <w:tcW w:w="637" w:type="dxa"/>
-            <w:vMerge w:val="restart"/>
+            <w:tcW w:w="0" w:type="auto"/>
+            <w:vMerge w:val="continue"/>
             <w:vAlign w:val="center"/>
           </w:tcPr>
           <w:p>
@@ -17059,157 +17135,27 @@
               <w:spacing w:line="240" w:lineRule="auto"/>
               <w:jc w:val="left"/>
               <w:rPr>
-                <w:rFonts w:hint="default" w:ascii="华文中宋" w:hAnsi="华文中宋" w:eastAsia="华文中宋" w:cs="华文中宋"/>
-                <w:b/>
-                <w:bCs/>
-                <w:color w:val="FF0000"/>
-                <w:spacing w:val="0"/>
-                <w:sz w:val="21"/>
-                <w:szCs w:val="24"/>
-                <w:vertAlign w:val="baseline"/>
-                <w:lang w:val="en-US" w:eastAsia="zh-CN"/>
-              </w:rPr>
-            </w:pPr>
-            <w:r>
-              <w:rPr>
-                <w:rFonts w:hint="eastAsia" w:ascii="华文中宋" w:hAnsi="华文中宋" w:eastAsia="华文中宋" w:cs="华文中宋"/>
-                <w:b/>
-                <w:bCs/>
-                <w:color w:val="ED7D31" w:themeColor="accent2"/>
-                <w:spacing w:val="0"/>
-                <w:sz w:val="21"/>
-                <w:szCs w:val="24"/>
-                <w:vertAlign w:val="baseline"/>
-                <w:lang w:val="en-US" w:eastAsia="zh-CN"/>
-                <w14:textFill>
-                  <w14:solidFill>
-                    <w14:schemeClr w14:val="accent2"/>
-                  </w14:solidFill>
-                </w14:textFill>
-              </w:rPr>
-              <w:t>仓库</w:t>
-            </w:r>
-          </w:p>
-        </w:tc>
-        <w:tc>
-          <w:tcPr>
-            <w:tcW w:w="3504" w:type="dxa"/>
-            <w:vAlign w:val="center"/>
-          </w:tcPr>
-          <w:p>
-            <w:pPr>
-              <w:bidi w:val="0"/>
-              <w:spacing w:line="240" w:lineRule="auto"/>
-              <w:jc w:val="left"/>
-              <w:rPr>
-                <w:rFonts w:hint="default" w:ascii="华文中宋" w:hAnsi="华文中宋" w:eastAsia="华文中宋" w:cs="华文中宋"/>
-                <w:b/>
-                <w:bCs/>
-                <w:color w:val="FF0000"/>
-                <w:spacing w:val="0"/>
-                <w:kern w:val="2"/>
-                <w:sz w:val="21"/>
-                <w:szCs w:val="24"/>
-                <w:vertAlign w:val="baseline"/>
-                <w:lang w:val="en-US" w:eastAsia="zh-CN" w:bidi="ar-SA"/>
-              </w:rPr>
-            </w:pPr>
-            <w:r>
-              <w:rPr>
-                <w:rFonts w:hint="eastAsia" w:ascii="华文中宋" w:hAnsi="华文中宋" w:eastAsia="华文中宋" w:cs="华文中宋"/>
-                <w:b/>
-                <w:bCs/>
-                <w:color w:val="FF0000"/>
-                <w:spacing w:val="0"/>
-                <w:sz w:val="21"/>
-                <w:szCs w:val="24"/>
-                <w:vertAlign w:val="baseline"/>
-                <w:lang w:val="en-US" w:eastAsia="zh-CN"/>
-              </w:rPr>
-              <w:t>git ls-files --with-tree=HEAD</w:t>
-            </w:r>
-          </w:p>
-        </w:tc>
-        <w:tc>
-          <w:tcPr>
-            <w:tcW w:w="0" w:type="auto"/>
-            <w:vAlign w:val="center"/>
-          </w:tcPr>
-          <w:p>
-            <w:pPr>
-              <w:bidi w:val="0"/>
-              <w:spacing w:line="240" w:lineRule="auto"/>
-              <w:jc w:val="left"/>
-              <w:rPr>
-                <w:rFonts w:hint="eastAsia" w:ascii="华文中宋" w:hAnsi="华文中宋" w:eastAsia="华文中宋" w:cs="华文中宋"/>
-                <w:b/>
-                <w:bCs/>
-                <w:color w:val="EA82F1"/>
-                <w:kern w:val="2"/>
-                <w:sz w:val="21"/>
-                <w:szCs w:val="24"/>
-                <w:lang w:val="en-US" w:eastAsia="zh-CN" w:bidi="ar-SA"/>
-              </w:rPr>
-            </w:pPr>
-            <w:r>
-              <w:rPr>
-                <w:rFonts w:hint="eastAsia" w:ascii="华文中宋" w:hAnsi="华文中宋" w:eastAsia="华文中宋" w:cs="华文中宋"/>
-                <w:b/>
-                <w:bCs/>
-                <w:color w:val="EA82F1"/>
-                <w:sz w:val="21"/>
-                <w:szCs w:val="24"/>
-                <w:lang w:val="en-US" w:eastAsia="zh-CN"/>
-              </w:rPr>
-              <w:t>文件列表</w:t>
-            </w:r>
-          </w:p>
-        </w:tc>
-      </w:tr>
-      <w:tr>
-        <w:tblPrEx>
-          <w:tblBorders>
-            <w:top w:val="single" w:color="auto" w:sz="4" w:space="0"/>
-            <w:left w:val="single" w:color="auto" w:sz="4" w:space="0"/>
-            <w:bottom w:val="single" w:color="auto" w:sz="4" w:space="0"/>
-            <w:right w:val="single" w:color="auto" w:sz="4" w:space="0"/>
-            <w:insideH w:val="single" w:color="auto" w:sz="4" w:space="0"/>
-            <w:insideV w:val="single" w:color="auto" w:sz="4" w:space="0"/>
-          </w:tblBorders>
-        </w:tblPrEx>
-        <w:tc>
-          <w:tcPr>
-            <w:tcW w:w="637" w:type="dxa"/>
-            <w:vMerge w:val="continue"/>
-            <w:vAlign w:val="center"/>
-          </w:tcPr>
-          <w:p>
-            <w:pPr>
-              <w:bidi w:val="0"/>
-              <w:spacing w:line="240" w:lineRule="auto"/>
-              <w:jc w:val="left"/>
-              <w:rPr>
-                <w:rFonts w:hint="eastAsia" w:ascii="华文中宋" w:hAnsi="华文中宋" w:eastAsia="华文中宋" w:cs="华文中宋"/>
-                <w:b/>
-                <w:bCs/>
-                <w:color w:val="ED7D31" w:themeColor="accent2"/>
-                <w:spacing w:val="0"/>
-                <w:sz w:val="21"/>
-                <w:szCs w:val="24"/>
-                <w:vertAlign w:val="baseline"/>
-                <w:lang w:val="en-US" w:eastAsia="zh-CN"/>
-                <w14:textFill>
-                  <w14:solidFill>
-                    <w14:schemeClr w14:val="accent2"/>
-                  </w14:solidFill>
-                </w14:textFill>
-              </w:rPr>
-            </w:pPr>
-          </w:p>
-        </w:tc>
-        <w:tc>
-          <w:tcPr>
-            <w:tcW w:w="3504" w:type="dxa"/>
+                <w:rFonts w:hint="eastAsia" w:ascii="华文中宋" w:hAnsi="华文中宋" w:eastAsia="华文中宋" w:cs="华文中宋"/>
+                <w:b/>
+                <w:bCs/>
+                <w:color w:val="ED7D31" w:themeColor="accent2"/>
+                <w:spacing w:val="0"/>
+                <w:sz w:val="21"/>
+                <w:szCs w:val="24"/>
+                <w:vertAlign w:val="baseline"/>
+                <w:lang w:val="en-US" w:eastAsia="zh-CN"/>
+                <w14:textFill>
+                  <w14:solidFill>
+                    <w14:schemeClr w14:val="accent2"/>
+                  </w14:solidFill>
+                </w14:textFill>
+              </w:rPr>
+            </w:pPr>
+          </w:p>
+        </w:tc>
+        <w:tc>
+          <w:tcPr>
+            <w:tcW w:w="0" w:type="auto"/>
             <w:vAlign w:val="center"/>
           </w:tcPr>
           <w:p>
@@ -17299,7 +17245,7 @@
         </w:tblPrEx>
         <w:tc>
           <w:tcPr>
-            <w:tcW w:w="637" w:type="dxa"/>
+            <w:tcW w:w="0" w:type="auto"/>
             <w:vMerge w:val="continue"/>
             <w:vAlign w:val="center"/>
           </w:tcPr>
@@ -17329,7 +17275,7 @@
         </w:tc>
         <w:tc>
           <w:tcPr>
-            <w:tcW w:w="3504" w:type="dxa"/>
+            <w:tcW w:w="0" w:type="auto"/>
             <w:vAlign w:val="center"/>
           </w:tcPr>
           <w:p>
@@ -17438,7 +17384,7 @@
         </w:tblPrEx>
         <w:tc>
           <w:tcPr>
-            <w:tcW w:w="637" w:type="dxa"/>
+            <w:tcW w:w="0" w:type="auto"/>
             <w:vMerge w:val="continue"/>
             <w:vAlign w:val="center"/>
           </w:tcPr>
@@ -17468,7 +17414,7 @@
         </w:tc>
         <w:tc>
           <w:tcPr>
-            <w:tcW w:w="3504" w:type="dxa"/>
+            <w:tcW w:w="0" w:type="auto"/>
             <w:vAlign w:val="center"/>
           </w:tcPr>
           <w:p>
@@ -17577,7 +17523,7 @@
         </w:tblPrEx>
         <w:tc>
           <w:tcPr>
-            <w:tcW w:w="637" w:type="dxa"/>
+            <w:tcW w:w="0" w:type="auto"/>
             <w:vMerge w:val="restart"/>
             <w:vAlign w:val="center"/>
           </w:tcPr>
@@ -17621,7 +17567,7 @@
         </w:tc>
         <w:tc>
           <w:tcPr>
-            <w:tcW w:w="3504" w:type="dxa"/>
+            <w:tcW w:w="0" w:type="auto"/>
             <w:vAlign w:val="center"/>
           </w:tcPr>
           <w:p>
@@ -17730,7 +17676,7 @@
         </w:tblPrEx>
         <w:tc>
           <w:tcPr>
-            <w:tcW w:w="637" w:type="dxa"/>
+            <w:tcW w:w="0" w:type="auto"/>
             <w:vMerge w:val="continue"/>
             <w:vAlign w:val="center"/>
           </w:tcPr>
@@ -17755,7 +17701,7 @@
         </w:tc>
         <w:tc>
           <w:tcPr>
-            <w:tcW w:w="3504" w:type="dxa"/>
+            <w:tcW w:w="0" w:type="auto"/>
             <w:vAlign w:val="center"/>
           </w:tcPr>
           <w:p>
@@ -17871,7 +17817,7 @@
         </w:tblPrEx>
         <w:tc>
           <w:tcPr>
-            <w:tcW w:w="637" w:type="dxa"/>
+            <w:tcW w:w="0" w:type="auto"/>
             <w:vMerge w:val="continue"/>
             <w:vAlign w:val="center"/>
           </w:tcPr>
@@ -17901,7 +17847,7 @@
         </w:tc>
         <w:tc>
           <w:tcPr>
-            <w:tcW w:w="3504" w:type="dxa"/>
+            <w:tcW w:w="0" w:type="auto"/>
             <w:vAlign w:val="center"/>
           </w:tcPr>
           <w:p>
@@ -18010,7 +17956,7 @@
         </w:tblPrEx>
         <w:tc>
           <w:tcPr>
-            <w:tcW w:w="637" w:type="dxa"/>
+            <w:tcW w:w="0" w:type="auto"/>
             <w:vMerge w:val="continue"/>
             <w:vAlign w:val="center"/>
           </w:tcPr>
@@ -18040,7 +17986,7 @@
         </w:tc>
         <w:tc>
           <w:tcPr>
-            <w:tcW w:w="3504" w:type="dxa"/>
+            <w:tcW w:w="0" w:type="auto"/>
             <w:vAlign w:val="center"/>
           </w:tcPr>
           <w:p>
@@ -18130,7 +18076,7 @@
         </w:tblPrEx>
         <w:tc>
           <w:tcPr>
-            <w:tcW w:w="637" w:type="dxa"/>
+            <w:tcW w:w="0" w:type="auto"/>
             <w:vMerge w:val="continue"/>
             <w:vAlign w:val="center"/>
           </w:tcPr>
@@ -18160,7 +18106,7 @@
         </w:tc>
         <w:tc>
           <w:tcPr>
-            <w:tcW w:w="3504" w:type="dxa"/>
+            <w:tcW w:w="0" w:type="auto"/>
             <w:vAlign w:val="center"/>
           </w:tcPr>
           <w:p>
@@ -18253,7 +18199,7 @@
         </w:trPr>
         <w:tc>
           <w:tcPr>
-            <w:tcW w:w="637" w:type="dxa"/>
+            <w:tcW w:w="0" w:type="auto"/>
             <w:vMerge w:val="continue"/>
             <w:vAlign w:val="center"/>
           </w:tcPr>
@@ -18283,7 +18229,7 @@
         </w:tc>
         <w:tc>
           <w:tcPr>
-            <w:tcW w:w="3504" w:type="dxa"/>
+            <w:tcW w:w="0" w:type="auto"/>
             <w:vAlign w:val="center"/>
           </w:tcPr>
           <w:p>
@@ -18315,7 +18261,35 @@
                 <w:vertAlign w:val="baseline"/>
                 <w:lang w:val="en-US" w:eastAsia="zh-CN"/>
               </w:rPr>
-              <w:t>git push &lt;name&gt; &lt;branch&gt;</w:t>
+              <w:t xml:space="preserve">git push </w:t>
+            </w:r>
+            <w:r>
+              <w:rPr>
+                <w:rFonts w:hint="eastAsia" w:ascii="华文中宋" w:hAnsi="华文中宋" w:cs="华文中宋"/>
+                <w:b/>
+                <w:bCs/>
+                <w:color w:val="FF0000"/>
+                <w:spacing w:val="0"/>
+                <w:sz w:val="21"/>
+                <w:szCs w:val="24"/>
+                <w:vertAlign w:val="baseline"/>
+                <w:lang w:val="en-US" w:eastAsia="zh-CN"/>
+              </w:rPr>
+              <w:t xml:space="preserve">-u </w:t>
+            </w:r>
+            <w:r>
+              <w:rPr>
+                <w:rFonts w:hint="eastAsia" w:ascii="华文中宋" w:hAnsi="华文中宋" w:eastAsia="华文中宋" w:cs="华文中宋"/>
+                <w:b/>
+                <w:bCs/>
+                <w:color w:val="FF0000"/>
+                <w:spacing w:val="0"/>
+                <w:sz w:val="21"/>
+                <w:szCs w:val="24"/>
+                <w:vertAlign w:val="baseline"/>
+                <w:lang w:val="en-US" w:eastAsia="zh-CN"/>
+              </w:rPr>
+              <w:t>&lt;name&gt; &lt;branch&gt;</w:t>
             </w:r>
           </w:p>
         </w:tc>
@@ -18442,7 +18416,7 @@
         </w:tblPrEx>
         <w:tc>
           <w:tcPr>
-            <w:tcW w:w="637" w:type="dxa"/>
+            <w:tcW w:w="0" w:type="auto"/>
             <w:vMerge w:val="continue"/>
             <w:vAlign w:val="center"/>
           </w:tcPr>
@@ -18472,7 +18446,7 @@
         </w:tc>
         <w:tc>
           <w:tcPr>
-            <w:tcW w:w="3504" w:type="dxa"/>
+            <w:tcW w:w="0" w:type="auto"/>
             <w:vAlign w:val="center"/>
           </w:tcPr>
           <w:p>
@@ -18600,7 +18574,7 @@
         </w:tblPrEx>
         <w:tc>
           <w:tcPr>
-            <w:tcW w:w="637" w:type="dxa"/>
+            <w:tcW w:w="0" w:type="auto"/>
             <w:vMerge w:val="restart"/>
             <w:vAlign w:val="center"/>
           </w:tcPr>
@@ -18650,7 +18624,7 @@
         </w:tc>
         <w:tc>
           <w:tcPr>
-            <w:tcW w:w="3504" w:type="dxa"/>
+            <w:tcW w:w="0" w:type="auto"/>
             <w:vAlign w:val="center"/>
           </w:tcPr>
           <w:p>
@@ -18787,7 +18761,7 @@
         </w:tblPrEx>
         <w:tc>
           <w:tcPr>
-            <w:tcW w:w="637" w:type="dxa"/>
+            <w:tcW w:w="0" w:type="auto"/>
             <w:vMerge w:val="continue"/>
             <w:vAlign w:val="center"/>
           </w:tcPr>
@@ -18818,7 +18792,7 @@
         </w:tc>
         <w:tc>
           <w:tcPr>
-            <w:tcW w:w="3504" w:type="dxa"/>
+            <w:tcW w:w="0" w:type="auto"/>
             <w:vAlign w:val="center"/>
           </w:tcPr>
           <w:p>
@@ -18936,7 +18910,7 @@
         </w:tblPrEx>
         <w:tc>
           <w:tcPr>
-            <w:tcW w:w="637" w:type="dxa"/>
+            <w:tcW w:w="0" w:type="auto"/>
             <w:vMerge w:val="continue"/>
             <w:vAlign w:val="center"/>
           </w:tcPr>
@@ -19036,6 +19010,122 @@
                 <w:lang w:val="en-US" w:eastAsia="zh-CN"/>
               </w:rPr>
               <w:t>文件列表</w:t>
+            </w:r>
+          </w:p>
+        </w:tc>
+      </w:tr>
+      <w:tr>
+        <w:tblPrEx>
+          <w:tblBorders>
+            <w:top w:val="single" w:color="auto" w:sz="4" w:space="0"/>
+            <w:left w:val="single" w:color="auto" w:sz="4" w:space="0"/>
+            <w:bottom w:val="single" w:color="auto" w:sz="4" w:space="0"/>
+            <w:right w:val="single" w:color="auto" w:sz="4" w:space="0"/>
+            <w:insideH w:val="single" w:color="auto" w:sz="4" w:space="0"/>
+            <w:insideV w:val="single" w:color="auto" w:sz="4" w:space="0"/>
+          </w:tblBorders>
+        </w:tblPrEx>
+        <w:tc>
+          <w:tcPr>
+            <w:tcW w:w="0" w:type="auto"/>
+            <w:vMerge w:val="continue"/>
+            <w:vAlign w:val="center"/>
+          </w:tcPr>
+          <w:p>
+            <w:pPr>
+              <w:bidi w:val="0"/>
+              <w:spacing w:line="240" w:lineRule="auto"/>
+              <w:jc w:val="both"/>
+              <w:rPr>
+                <w:rFonts w:hint="eastAsia" w:ascii="华文中宋" w:hAnsi="华文中宋" w:eastAsia="华文中宋" w:cs="华文中宋"/>
+                <w:b/>
+                <w:bCs/>
+                <w:color w:val="ED7D31" w:themeColor="accent2"/>
+                <w:spacing w:val="0"/>
+                <w:kern w:val="2"/>
+                <w:sz w:val="21"/>
+                <w:szCs w:val="24"/>
+                <w:vertAlign w:val="baseline"/>
+                <w:lang w:val="en-US" w:eastAsia="zh-CN" w:bidi="ar-SA"/>
+                <w14:textFill>
+                  <w14:solidFill>
+                    <w14:schemeClr w14:val="accent2"/>
+                  </w14:solidFill>
+                </w14:textFill>
+              </w:rPr>
+            </w:pPr>
+          </w:p>
+        </w:tc>
+        <w:tc>
+          <w:tcPr>
+            <w:tcW w:w="0" w:type="auto"/>
+            <w:vAlign w:val="center"/>
+          </w:tcPr>
+          <w:p>
+            <w:pPr>
+              <w:bidi w:val="0"/>
+              <w:spacing w:line="240" w:lineRule="auto"/>
+              <w:jc w:val="both"/>
+              <w:rPr>
+                <w:rFonts w:hint="eastAsia" w:ascii="华文中宋" w:hAnsi="华文中宋" w:eastAsia="华文中宋" w:cs="华文中宋"/>
+                <w:b/>
+                <w:bCs/>
+                <w:color w:val="FF0000"/>
+                <w:spacing w:val="0"/>
+                <w:sz w:val="21"/>
+                <w:szCs w:val="24"/>
+                <w:vertAlign w:val="baseline"/>
+                <w:lang w:val="en-US" w:eastAsia="zh-CN"/>
+              </w:rPr>
+            </w:pPr>
+            <w:r>
+              <w:rPr>
+                <w:rFonts w:hint="eastAsia" w:ascii="华文中宋" w:hAnsi="华文中宋" w:eastAsia="华文中宋" w:cs="华文中宋"/>
+                <w:b/>
+                <w:bCs/>
+                <w:color w:val="FF0000"/>
+                <w:spacing w:val="0"/>
+                <w:sz w:val="21"/>
+                <w:szCs w:val="24"/>
+                <w:vertAlign w:val="baseline"/>
+                <w:lang w:val="en-US" w:eastAsia="zh-CN"/>
+              </w:rPr>
+              <w:t>git lfs status</w:t>
+            </w:r>
+          </w:p>
+        </w:tc>
+        <w:tc>
+          <w:tcPr>
+            <w:tcW w:w="0" w:type="auto"/>
+            <w:vAlign w:val="center"/>
+          </w:tcPr>
+          <w:p>
+            <w:pPr>
+              <w:bidi w:val="0"/>
+              <w:spacing w:line="240" w:lineRule="auto"/>
+              <w:jc w:val="left"/>
+              <w:rPr>
+                <w:rFonts w:hint="eastAsia" w:ascii="华文中宋" w:hAnsi="华文中宋" w:eastAsia="华文中宋" w:cs="华文中宋"/>
+                <w:b/>
+                <w:bCs/>
+                <w:color w:val="EA82F1"/>
+                <w:kern w:val="2"/>
+                <w:sz w:val="21"/>
+                <w:szCs w:val="24"/>
+                <w:lang w:val="en-US" w:eastAsia="zh-CN" w:bidi="ar-SA"/>
+              </w:rPr>
+            </w:pPr>
+            <w:r>
+              <w:rPr>
+                <w:rFonts w:hint="eastAsia" w:ascii="华文中宋" w:hAnsi="华文中宋" w:eastAsia="华文中宋" w:cs="华文中宋"/>
+                <w:b/>
+                <w:bCs/>
+                <w:color w:val="EA82F1"/>
+                <w:sz w:val="21"/>
+                <w:szCs w:val="24"/>
+                <w:lang w:val="en-US" w:eastAsia="zh-CN"/>
+              </w:rPr>
+              <w:t>文件状态</w:t>
             </w:r>
           </w:p>
         </w:tc>
@@ -19059,17 +19149,178 @@
         </w:tblPrEx>
         <w:tc>
           <w:tcPr>
-            <w:tcW w:w="637" w:type="dxa"/>
+            <w:tcW w:w="0" w:type="auto"/>
+            <w:vMerge w:val="restart"/>
+            <w:vAlign w:val="center"/>
+          </w:tcPr>
+          <w:p>
+            <w:pPr>
+              <w:bidi w:val="0"/>
+              <w:spacing w:line="240" w:lineRule="auto"/>
+              <w:jc w:val="both"/>
+              <w:rPr>
+                <w:rFonts w:hint="default" w:ascii="华文中宋" w:hAnsi="华文中宋" w:eastAsia="华文中宋" w:cs="华文中宋"/>
+                <w:b/>
+                <w:bCs/>
+                <w:color w:val="ED7D31" w:themeColor="accent2"/>
+                <w:spacing w:val="0"/>
+                <w:kern w:val="2"/>
+                <w:sz w:val="21"/>
+                <w:szCs w:val="24"/>
+                <w:vertAlign w:val="baseline"/>
+                <w:lang w:val="en-US" w:eastAsia="zh-CN" w:bidi="ar-SA"/>
+                <w14:textFill>
+                  <w14:solidFill>
+                    <w14:schemeClr w14:val="accent2"/>
+                  </w14:solidFill>
+                </w14:textFill>
+              </w:rPr>
+            </w:pPr>
+            <w:r>
+              <w:rPr>
+                <w:rFonts w:hint="eastAsia" w:ascii="华文中宋" w:hAnsi="华文中宋" w:cs="华文中宋"/>
+                <w:b/>
+                <w:bCs/>
+                <w:color w:val="ED7D31" w:themeColor="accent2"/>
+                <w:spacing w:val="0"/>
+                <w:kern w:val="2"/>
+                <w:sz w:val="21"/>
+                <w:szCs w:val="24"/>
+                <w:vertAlign w:val="baseline"/>
+                <w:lang w:val="en-US" w:eastAsia="zh-CN" w:bidi="ar-SA"/>
+                <w14:textFill>
+                  <w14:solidFill>
+                    <w14:schemeClr w14:val="accent2"/>
+                  </w14:solidFill>
+                </w14:textFill>
+              </w:rPr>
+              <w:t>子模块</w:t>
+            </w:r>
+          </w:p>
+        </w:tc>
+        <w:tc>
+          <w:tcPr>
+            <w:tcW w:w="0" w:type="auto"/>
+            <w:vAlign w:val="center"/>
+          </w:tcPr>
+          <w:p>
+            <w:pPr>
+              <w:bidi w:val="0"/>
+              <w:spacing w:line="240" w:lineRule="auto"/>
+              <w:jc w:val="both"/>
+              <w:rPr>
+                <w:rFonts w:hint="default" w:ascii="华文中宋" w:hAnsi="华文中宋" w:cs="华文中宋"/>
+                <w:b/>
+                <w:bCs/>
+                <w:color w:val="FF0000"/>
+                <w:spacing w:val="0"/>
+                <w:sz w:val="21"/>
+                <w:szCs w:val="24"/>
+                <w:vertAlign w:val="baseline"/>
+                <w:lang w:val="en-US" w:eastAsia="zh-CN"/>
+              </w:rPr>
+            </w:pPr>
+            <w:r>
+              <w:rPr>
+                <w:rFonts w:hint="eastAsia" w:ascii="华文中宋" w:hAnsi="华文中宋" w:cs="华文中宋"/>
+                <w:b/>
+                <w:bCs/>
+                <w:color w:val="FF0000"/>
+                <w:spacing w:val="0"/>
+                <w:sz w:val="21"/>
+                <w:szCs w:val="24"/>
+                <w:vertAlign w:val="baseline"/>
+                <w:lang w:val="en-US" w:eastAsia="zh-CN"/>
+              </w:rPr>
+              <w:t>git submodule init</w:t>
+            </w:r>
+          </w:p>
+        </w:tc>
+        <w:tc>
+          <w:tcPr>
+            <w:tcW w:w="0" w:type="auto"/>
+            <w:vAlign w:val="center"/>
+          </w:tcPr>
+          <w:p>
+            <w:pPr>
+              <w:bidi w:val="0"/>
+              <w:spacing w:line="240" w:lineRule="auto"/>
+              <w:jc w:val="left"/>
+              <w:rPr>
+                <w:rFonts w:hint="default" w:ascii="华文中宋" w:hAnsi="华文中宋" w:cs="华文中宋"/>
+                <w:b/>
+                <w:bCs/>
+                <w:color w:val="EA82F1"/>
+                <w:sz w:val="21"/>
+                <w:szCs w:val="24"/>
+                <w:lang w:val="en-US" w:eastAsia="zh-CN"/>
+              </w:rPr>
+            </w:pPr>
+            <w:r>
+              <w:rPr>
+                <w:rFonts w:hint="eastAsia" w:ascii="华文中宋" w:hAnsi="华文中宋" w:cs="华文中宋"/>
+                <w:b/>
+                <w:bCs/>
+                <w:color w:val="EA82F1"/>
+                <w:sz w:val="21"/>
+                <w:szCs w:val="24"/>
+                <w:lang w:val="en-US" w:eastAsia="zh-CN"/>
+              </w:rPr>
+              <w:t>初始化</w:t>
+            </w:r>
+            <w:r>
+              <w:rPr>
+                <w:rFonts w:hint="eastAsia" w:ascii="华文中宋" w:hAnsi="华文中宋" w:eastAsia="华文中宋" w:cs="华文中宋"/>
+                <w:b/>
+                <w:bCs/>
+                <w:color w:val="ED7D31" w:themeColor="accent2"/>
+                <w:spacing w:val="0"/>
+                <w:sz w:val="21"/>
+                <w:szCs w:val="24"/>
+                <w:vertAlign w:val="baseline"/>
+                <w:lang w:val="en-US" w:eastAsia="zh-CN"/>
+                <w14:textFill>
+                  <w14:solidFill>
+                    <w14:schemeClr w14:val="accent2"/>
+                  </w14:solidFill>
+                </w14:textFill>
+              </w:rPr>
+              <w:t>子模块</w:t>
+            </w:r>
+          </w:p>
+        </w:tc>
+      </w:tr>
+      <w:tr>
+        <w:tblPrEx>
+          <w:tblBorders>
+            <w:top w:val="single" w:color="auto" w:sz="4" w:space="0"/>
+            <w:left w:val="single" w:color="auto" w:sz="4" w:space="0"/>
+            <w:bottom w:val="single" w:color="auto" w:sz="4" w:space="0"/>
+            <w:right w:val="single" w:color="auto" w:sz="4" w:space="0"/>
+            <w:insideH w:val="single" w:color="auto" w:sz="4" w:space="0"/>
+            <w:insideV w:val="single" w:color="auto" w:sz="4" w:space="0"/>
+          </w:tblBorders>
+          <w:tblCellMar>
+            <w:top w:w="0" w:type="dxa"/>
+            <w:left w:w="108" w:type="dxa"/>
+            <w:bottom w:w="0" w:type="dxa"/>
+            <w:right w:w="108" w:type="dxa"/>
+          </w:tblCellMar>
+        </w:tblPrEx>
+        <w:tc>
+          <w:tcPr>
+            <w:tcW w:w="0" w:type="auto"/>
             <w:vMerge w:val="continue"/>
-            <w:vAlign w:val="center"/>
-          </w:tcPr>
-          <w:p>
-            <w:pPr>
-              <w:bidi w:val="0"/>
-              <w:spacing w:line="240" w:lineRule="auto"/>
-              <w:jc w:val="both"/>
-              <w:rPr>
-                <w:rFonts w:hint="eastAsia" w:ascii="华文中宋" w:hAnsi="华文中宋" w:eastAsia="华文中宋" w:cs="华文中宋"/>
+            <w:tcBorders/>
+            <w:vAlign w:val="center"/>
+          </w:tcPr>
+          <w:p>
+            <w:pPr>
+              <w:bidi w:val="0"/>
+              <w:spacing w:line="240" w:lineRule="auto"/>
+              <w:jc w:val="both"/>
+              <w:rPr>
+                <w:rFonts w:hint="default" w:ascii="华文中宋" w:hAnsi="华文中宋" w:eastAsia="华文中宋" w:cs="华文中宋"/>
                 <w:b/>
                 <w:bCs/>
                 <w:color w:val="ED7D31" w:themeColor="accent2"/>
@@ -19099,30 +19350,30 @@
               <w:spacing w:line="240" w:lineRule="auto"/>
               <w:jc w:val="both"/>
               <w:rPr>
-                <w:rFonts w:hint="eastAsia" w:ascii="华文中宋" w:hAnsi="华文中宋" w:eastAsia="华文中宋" w:cs="华文中宋"/>
-                <w:b/>
-                <w:bCs/>
-                <w:color w:val="FF0000"/>
-                <w:spacing w:val="0"/>
-                <w:sz w:val="21"/>
-                <w:szCs w:val="24"/>
-                <w:vertAlign w:val="baseline"/>
-                <w:lang w:val="en-US" w:eastAsia="zh-CN"/>
-              </w:rPr>
-            </w:pPr>
-            <w:r>
-              <w:rPr>
-                <w:rFonts w:hint="eastAsia" w:ascii="华文中宋" w:hAnsi="华文中宋" w:eastAsia="华文中宋" w:cs="华文中宋"/>
-                <w:b/>
-                <w:bCs/>
-                <w:color w:val="FF0000"/>
-                <w:spacing w:val="0"/>
-                <w:sz w:val="21"/>
-                <w:szCs w:val="24"/>
-                <w:vertAlign w:val="baseline"/>
-                <w:lang w:val="en-US" w:eastAsia="zh-CN"/>
-              </w:rPr>
-              <w:t>git lfs status</w:t>
+                <w:rFonts w:hint="default" w:ascii="华文中宋" w:hAnsi="华文中宋" w:eastAsia="华文中宋" w:cs="华文中宋"/>
+                <w:b/>
+                <w:bCs/>
+                <w:color w:val="FF0000"/>
+                <w:spacing w:val="0"/>
+                <w:sz w:val="21"/>
+                <w:szCs w:val="24"/>
+                <w:vertAlign w:val="baseline"/>
+                <w:lang w:val="en-US" w:eastAsia="zh-CN"/>
+              </w:rPr>
+            </w:pPr>
+            <w:r>
+              <w:rPr>
+                <w:rFonts w:hint="eastAsia" w:ascii="华文中宋" w:hAnsi="华文中宋" w:cs="华文中宋"/>
+                <w:b/>
+                <w:bCs/>
+                <w:color w:val="FF0000"/>
+                <w:spacing w:val="0"/>
+                <w:sz w:val="21"/>
+                <w:szCs w:val="24"/>
+                <w:vertAlign w:val="baseline"/>
+                <w:lang w:val="en-US" w:eastAsia="zh-CN"/>
+              </w:rPr>
+              <w:t>git submodule add &lt;url&gt; &lt;path&gt;</w:t>
             </w:r>
           </w:p>
         </w:tc>
@@ -19137,28 +19388,292 @@
               <w:spacing w:line="240" w:lineRule="auto"/>
               <w:jc w:val="left"/>
               <w:rPr>
-                <w:rFonts w:hint="eastAsia" w:ascii="华文中宋" w:hAnsi="华文中宋" w:eastAsia="华文中宋" w:cs="华文中宋"/>
-                <w:b/>
-                <w:bCs/>
-                <w:color w:val="EA82F1"/>
+                <w:rFonts w:hint="default" w:ascii="华文中宋" w:hAnsi="华文中宋" w:eastAsia="华文中宋" w:cs="华文中宋"/>
+                <w:b/>
+                <w:bCs/>
+                <w:color w:val="EA82F1"/>
+                <w:sz w:val="21"/>
+                <w:szCs w:val="24"/>
+                <w:lang w:val="en-US" w:eastAsia="zh-CN"/>
+              </w:rPr>
+            </w:pPr>
+            <w:r>
+              <w:rPr>
+                <w:rFonts w:hint="eastAsia" w:ascii="华文中宋" w:hAnsi="华文中宋" w:cs="华文中宋"/>
+                <w:b/>
+                <w:bCs/>
+                <w:color w:val="EA82F1"/>
+                <w:sz w:val="21"/>
+                <w:szCs w:val="24"/>
+                <w:lang w:val="en-US" w:eastAsia="zh-CN"/>
+              </w:rPr>
+              <w:t>添加</w:t>
+            </w:r>
+            <w:r>
+              <w:rPr>
+                <w:rFonts w:hint="eastAsia" w:ascii="华文中宋" w:hAnsi="华文中宋" w:eastAsia="华文中宋" w:cs="华文中宋"/>
+                <w:b/>
+                <w:bCs/>
+                <w:color w:val="ED7D31" w:themeColor="accent2"/>
+                <w:spacing w:val="0"/>
+                <w:sz w:val="21"/>
+                <w:szCs w:val="24"/>
+                <w:vertAlign w:val="baseline"/>
+                <w:lang w:val="en-US" w:eastAsia="zh-CN"/>
+                <w14:textFill>
+                  <w14:solidFill>
+                    <w14:schemeClr w14:val="accent2"/>
+                  </w14:solidFill>
+                </w14:textFill>
+              </w:rPr>
+              <w:t>子模块</w:t>
+            </w:r>
+          </w:p>
+        </w:tc>
+      </w:tr>
+      <w:tr>
+        <w:tblPrEx>
+          <w:tblBorders>
+            <w:top w:val="single" w:color="auto" w:sz="4" w:space="0"/>
+            <w:left w:val="single" w:color="auto" w:sz="4" w:space="0"/>
+            <w:bottom w:val="single" w:color="auto" w:sz="4" w:space="0"/>
+            <w:right w:val="single" w:color="auto" w:sz="4" w:space="0"/>
+            <w:insideH w:val="single" w:color="auto" w:sz="4" w:space="0"/>
+            <w:insideV w:val="single" w:color="auto" w:sz="4" w:space="0"/>
+          </w:tblBorders>
+          <w:tblCellMar>
+            <w:top w:w="0" w:type="dxa"/>
+            <w:left w:w="108" w:type="dxa"/>
+            <w:bottom w:w="0" w:type="dxa"/>
+            <w:right w:w="108" w:type="dxa"/>
+          </w:tblCellMar>
+        </w:tblPrEx>
+        <w:tc>
+          <w:tcPr>
+            <w:tcW w:w="0" w:type="auto"/>
+            <w:vMerge w:val="continue"/>
+            <w:tcBorders/>
+            <w:vAlign w:val="center"/>
+          </w:tcPr>
+          <w:p>
+            <w:pPr>
+              <w:bidi w:val="0"/>
+              <w:spacing w:line="240" w:lineRule="auto"/>
+              <w:jc w:val="both"/>
+              <w:rPr>
+                <w:rFonts w:hint="eastAsia" w:ascii="华文中宋" w:hAnsi="华文中宋" w:cs="华文中宋"/>
+                <w:b/>
+                <w:bCs/>
+                <w:color w:val="ED7D31" w:themeColor="accent2"/>
+                <w:spacing w:val="0"/>
                 <w:kern w:val="2"/>
                 <w:sz w:val="21"/>
                 <w:szCs w:val="24"/>
+                <w:vertAlign w:val="baseline"/>
                 <w:lang w:val="en-US" w:eastAsia="zh-CN" w:bidi="ar-SA"/>
-              </w:rPr>
-            </w:pPr>
-            <w:r>
-              <w:rPr>
-                <w:rFonts w:hint="eastAsia" w:ascii="华文中宋" w:hAnsi="华文中宋" w:eastAsia="华文中宋" w:cs="华文中宋"/>
-                <w:b/>
-                <w:bCs/>
-                <w:color w:val="EA82F1"/>
-                <w:sz w:val="21"/>
-                <w:szCs w:val="24"/>
-                <w:lang w:val="en-US" w:eastAsia="zh-CN"/>
-              </w:rPr>
-              <w:t>文件状态</w:t>
-            </w:r>
+                <w14:textFill>
+                  <w14:solidFill>
+                    <w14:schemeClr w14:val="accent2"/>
+                  </w14:solidFill>
+                </w14:textFill>
+              </w:rPr>
+            </w:pPr>
+          </w:p>
+        </w:tc>
+        <w:tc>
+          <w:tcPr>
+            <w:tcW w:w="0" w:type="auto"/>
+            <w:vAlign w:val="center"/>
+          </w:tcPr>
+          <w:p>
+            <w:pPr>
+              <w:bidi w:val="0"/>
+              <w:spacing w:line="240" w:lineRule="auto"/>
+              <w:jc w:val="both"/>
+              <w:rPr>
+                <w:rFonts w:hint="eastAsia" w:ascii="华文中宋" w:hAnsi="华文中宋" w:cs="华文中宋"/>
+                <w:b/>
+                <w:bCs/>
+                <w:color w:val="FF0000"/>
+                <w:spacing w:val="0"/>
+                <w:sz w:val="21"/>
+                <w:szCs w:val="24"/>
+                <w:vertAlign w:val="baseline"/>
+                <w:lang w:val="en-US" w:eastAsia="zh-CN"/>
+              </w:rPr>
+            </w:pPr>
+            <w:r>
+              <w:rPr>
+                <w:rFonts w:hint="eastAsia" w:ascii="华文中宋" w:hAnsi="华文中宋" w:cs="华文中宋"/>
+                <w:b/>
+                <w:bCs/>
+                <w:color w:val="FF0000"/>
+                <w:spacing w:val="0"/>
+                <w:sz w:val="21"/>
+                <w:szCs w:val="24"/>
+                <w:vertAlign w:val="baseline"/>
+                <w:lang w:val="en-US" w:eastAsia="zh-CN"/>
+              </w:rPr>
+              <w:t>git submodule set-url &lt;url&gt; &lt;path&gt;</w:t>
+            </w:r>
+          </w:p>
+        </w:tc>
+        <w:tc>
+          <w:tcPr>
+            <w:tcW w:w="0" w:type="auto"/>
+            <w:vAlign w:val="center"/>
+          </w:tcPr>
+          <w:p>
+            <w:pPr>
+              <w:bidi w:val="0"/>
+              <w:spacing w:line="240" w:lineRule="auto"/>
+              <w:jc w:val="left"/>
+              <w:rPr>
+                <w:rFonts w:hint="eastAsia" w:ascii="华文中宋" w:hAnsi="华文中宋" w:cs="华文中宋"/>
+                <w:b/>
+                <w:bCs/>
+                <w:color w:val="EA82F1"/>
+                <w:sz w:val="21"/>
+                <w:szCs w:val="24"/>
+                <w:lang w:val="en-US" w:eastAsia="zh-CN"/>
+              </w:rPr>
+            </w:pPr>
+            <w:r>
+              <w:rPr>
+                <w:rFonts w:hint="eastAsia" w:ascii="华文中宋" w:hAnsi="华文中宋" w:eastAsia="华文中宋" w:cs="华文中宋"/>
+                <w:b/>
+                <w:bCs/>
+                <w:color w:val="EA82F1"/>
+                <w:sz w:val="21"/>
+                <w:szCs w:val="24"/>
+                <w:lang w:val="en-US" w:eastAsia="zh-CN"/>
+              </w:rPr>
+              <w:t>修改url</w:t>
+            </w:r>
+          </w:p>
+        </w:tc>
+      </w:tr>
+      <w:tr>
+        <w:tblPrEx>
+          <w:tblBorders>
+            <w:top w:val="single" w:color="auto" w:sz="4" w:space="0"/>
+            <w:left w:val="single" w:color="auto" w:sz="4" w:space="0"/>
+            <w:bottom w:val="single" w:color="auto" w:sz="4" w:space="0"/>
+            <w:right w:val="single" w:color="auto" w:sz="4" w:space="0"/>
+            <w:insideH w:val="single" w:color="auto" w:sz="4" w:space="0"/>
+            <w:insideV w:val="single" w:color="auto" w:sz="4" w:space="0"/>
+          </w:tblBorders>
+          <w:tblCellMar>
+            <w:top w:w="0" w:type="dxa"/>
+            <w:left w:w="108" w:type="dxa"/>
+            <w:bottom w:w="0" w:type="dxa"/>
+            <w:right w:w="108" w:type="dxa"/>
+          </w:tblCellMar>
+        </w:tblPrEx>
+        <w:tc>
+          <w:tcPr>
+            <w:tcW w:w="0" w:type="auto"/>
+            <w:vMerge w:val="continue"/>
+            <w:tcBorders/>
+            <w:vAlign w:val="center"/>
+          </w:tcPr>
+          <w:p>
+            <w:pPr>
+              <w:bidi w:val="0"/>
+              <w:spacing w:line="240" w:lineRule="auto"/>
+              <w:jc w:val="both"/>
+              <w:rPr>
+                <w:rFonts w:hint="eastAsia" w:ascii="华文中宋" w:hAnsi="华文中宋" w:cs="华文中宋"/>
+                <w:b/>
+                <w:bCs/>
+                <w:color w:val="ED7D31" w:themeColor="accent2"/>
+                <w:spacing w:val="0"/>
+                <w:kern w:val="2"/>
+                <w:sz w:val="21"/>
+                <w:szCs w:val="24"/>
+                <w:vertAlign w:val="baseline"/>
+                <w:lang w:val="en-US" w:eastAsia="zh-CN" w:bidi="ar-SA"/>
+                <w14:textFill>
+                  <w14:solidFill>
+                    <w14:schemeClr w14:val="accent2"/>
+                  </w14:solidFill>
+                </w14:textFill>
+              </w:rPr>
+            </w:pPr>
+          </w:p>
+        </w:tc>
+        <w:tc>
+          <w:tcPr>
+            <w:tcW w:w="0" w:type="auto"/>
+            <w:vAlign w:val="center"/>
+          </w:tcPr>
+          <w:p>
+            <w:pPr>
+              <w:bidi w:val="0"/>
+              <w:spacing w:line="240" w:lineRule="auto"/>
+              <w:jc w:val="both"/>
+              <w:rPr>
+                <w:rFonts w:hint="default" w:ascii="华文中宋" w:hAnsi="华文中宋" w:cs="华文中宋"/>
+                <w:b/>
+                <w:bCs/>
+                <w:color w:val="FF0000"/>
+                <w:spacing w:val="0"/>
+                <w:sz w:val="21"/>
+                <w:szCs w:val="24"/>
+                <w:vertAlign w:val="baseline"/>
+                <w:lang w:val="en-US" w:eastAsia="zh-CN"/>
+              </w:rPr>
+            </w:pPr>
+            <w:r>
+              <w:rPr>
+                <w:rFonts w:hint="eastAsia" w:ascii="华文中宋" w:hAnsi="华文中宋" w:cs="华文中宋"/>
+                <w:b/>
+                <w:bCs/>
+                <w:color w:val="FF0000"/>
+                <w:spacing w:val="0"/>
+                <w:sz w:val="21"/>
+                <w:szCs w:val="24"/>
+                <w:vertAlign w:val="baseline"/>
+                <w:lang w:val="en-US" w:eastAsia="zh-CN"/>
+              </w:rPr>
+              <w:t>git clone --recurse-submodules &lt;url&gt;</w:t>
+            </w:r>
+          </w:p>
+        </w:tc>
+        <w:tc>
+          <w:tcPr>
+            <w:tcW w:w="0" w:type="auto"/>
+            <w:vAlign w:val="center"/>
+          </w:tcPr>
+          <w:p>
+            <w:pPr>
+              <w:bidi w:val="0"/>
+              <w:spacing w:line="240" w:lineRule="auto"/>
+              <w:jc w:val="left"/>
+              <w:rPr>
+                <w:rFonts w:hint="default" w:ascii="华文中宋" w:hAnsi="华文中宋" w:eastAsia="华文中宋" w:cs="华文中宋"/>
+                <w:b/>
+                <w:bCs/>
+                <w:color w:val="EA82F1"/>
+                <w:sz w:val="21"/>
+                <w:szCs w:val="24"/>
+                <w:lang w:val="en-US" w:eastAsia="zh-CN"/>
+              </w:rPr>
+            </w:pPr>
+            <w:r>
+              <w:rPr>
+                <w:rFonts w:hint="eastAsia" w:ascii="华文中宋" w:hAnsi="华文中宋" w:cs="华文中宋"/>
+                <w:b/>
+                <w:bCs/>
+                <w:color w:val="EA82F1"/>
+                <w:sz w:val="21"/>
+                <w:szCs w:val="24"/>
+                <w:lang w:val="en-US" w:eastAsia="zh-CN"/>
+              </w:rPr>
+              <w:t>克隆</w:t>
+            </w:r>
+            <w:bookmarkStart w:id="9" w:name="_GoBack"/>
+            <w:bookmarkEnd w:id="9"/>
           </w:p>
         </w:tc>
       </w:tr>
@@ -19954,6 +20469,12 @@
             <w:insideH w:val="single" w:color="auto" w:sz="4" w:space="0"/>
             <w:insideV w:val="single" w:color="auto" w:sz="4" w:space="0"/>
           </w:tblBorders>
+          <w:tblCellMar>
+            <w:top w:w="0" w:type="dxa"/>
+            <w:left w:w="108" w:type="dxa"/>
+            <w:bottom w:w="0" w:type="dxa"/>
+            <w:right w:w="108" w:type="dxa"/>
+          </w:tblCellMar>
         </w:tblPrEx>
         <w:tc>
           <w:tcPr>
@@ -20698,6 +21219,12 @@
             <w:insideH w:val="single" w:color="auto" w:sz="4" w:space="0"/>
             <w:insideV w:val="single" w:color="auto" w:sz="4" w:space="0"/>
           </w:tblBorders>
+          <w:tblCellMar>
+            <w:top w:w="0" w:type="dxa"/>
+            <w:left w:w="108" w:type="dxa"/>
+            <w:bottom w:w="0" w:type="dxa"/>
+            <w:right w:w="108" w:type="dxa"/>
+          </w:tblCellMar>
         </w:tblPrEx>
         <w:tc>
           <w:tcPr>
@@ -21266,6 +21793,12 @@
             <w:insideH w:val="single" w:color="auto" w:sz="4" w:space="0"/>
             <w:insideV w:val="single" w:color="auto" w:sz="4" w:space="0"/>
           </w:tblBorders>
+          <w:tblCellMar>
+            <w:top w:w="0" w:type="dxa"/>
+            <w:left w:w="108" w:type="dxa"/>
+            <w:bottom w:w="0" w:type="dxa"/>
+            <w:right w:w="108" w:type="dxa"/>
+          </w:tblCellMar>
         </w:tblPrEx>
         <w:tc>
           <w:tcPr>
@@ -23868,28 +24401,7 @@
             </w14:solidFill>
           </w14:textFill>
         </w:rPr>
-        <w:t>)，菱形 (引用 → 实体</w:t>
-      </w:r>
-      <w:bookmarkStart w:id="9" w:name="_GoBack"/>
-      <w:bookmarkEnd w:id="9"/>
-      <w:r>
-        <w:rPr>
-          <w:rFonts w:hint="eastAsia" w:ascii="华文中宋" w:hAnsi="华文中宋" w:cs="华文中宋"/>
-          <w:b/>
-          <w:bCs/>
-          <w:color w:val="ED7D31" w:themeColor="accent2"/>
-          <w:spacing w:val="0"/>
-          <w:sz w:val="21"/>
-          <w:szCs w:val="24"/>
-          <w:vertAlign w:val="baseline"/>
-          <w:lang w:val="en-US" w:eastAsia="zh-CN"/>
-          <w14:textFill>
-            <w14:solidFill>
-              <w14:schemeClr w14:val="accent2"/>
-            </w14:solidFill>
-          </w14:textFill>
-        </w:rPr>
-        <w:t>)，ISA三角 (子类 → 超类)</w:t>
+        <w:t>)，菱形 (引用 → 实体)，ISA三角 (子类 → 超类)</w:t>
       </w:r>
     </w:p>
     <w:p>
@@ -32618,12 +33130,6 @@
             <w:insideH w:val="single" w:color="auto" w:sz="4" w:space="0"/>
             <w:insideV w:val="single" w:color="auto" w:sz="4" w:space="0"/>
           </w:tblBorders>
-          <w:tblCellMar>
-            <w:top w:w="0" w:type="dxa"/>
-            <w:left w:w="108" w:type="dxa"/>
-            <w:bottom w:w="0" w:type="dxa"/>
-            <w:right w:w="108" w:type="dxa"/>
-          </w:tblCellMar>
         </w:tblPrEx>
         <w:trPr>
           <w:trHeight w:val="90" w:hRule="atLeast"/>
@@ -35043,6 +35549,12 @@
             <w:insideH w:val="single" w:color="auto" w:sz="4" w:space="0"/>
             <w:insideV w:val="single" w:color="auto" w:sz="4" w:space="0"/>
           </w:tblBorders>
+          <w:tblCellMar>
+            <w:top w:w="0" w:type="dxa"/>
+            <w:left w:w="108" w:type="dxa"/>
+            <w:bottom w:w="0" w:type="dxa"/>
+            <w:right w:w="108" w:type="dxa"/>
+          </w:tblCellMar>
         </w:tblPrEx>
         <w:tc>
           <w:tcPr>
@@ -36518,12 +37030,6 @@
             <w:insideH w:val="single" w:color="auto" w:sz="4" w:space="0"/>
             <w:insideV w:val="single" w:color="auto" w:sz="4" w:space="0"/>
           </w:tblBorders>
-          <w:tblCellMar>
-            <w:top w:w="0" w:type="dxa"/>
-            <w:left w:w="108" w:type="dxa"/>
-            <w:bottom w:w="0" w:type="dxa"/>
-            <w:right w:w="108" w:type="dxa"/>
-          </w:tblCellMar>
         </w:tblPrEx>
         <w:tc>
           <w:tcPr>
@@ -41089,6 +41595,12 @@
             <w:insideH w:val="single" w:color="auto" w:sz="4" w:space="0"/>
             <w:insideV w:val="single" w:color="auto" w:sz="4" w:space="0"/>
           </w:tblBorders>
+          <w:tblCellMar>
+            <w:top w:w="0" w:type="dxa"/>
+            <w:left w:w="108" w:type="dxa"/>
+            <w:bottom w:w="0" w:type="dxa"/>
+            <w:right w:w="108" w:type="dxa"/>
+          </w:tblCellMar>
         </w:tblPrEx>
         <w:tc>
           <w:tcPr>

</xml_diff>

<commit_message>
update on 2023-10-23 11:36:03.316862
</commit_message>
<xml_diff>
--- a/linux.docx
+++ b/linux.docx
@@ -277,12 +277,6 @@
             <w:insideH w:val="single" w:color="auto" w:sz="4" w:space="0"/>
             <w:insideV w:val="single" w:color="auto" w:sz="4" w:space="0"/>
           </w:tblBorders>
-          <w:tblCellMar>
-            <w:top w:w="0" w:type="dxa"/>
-            <w:left w:w="108" w:type="dxa"/>
-            <w:bottom w:w="0" w:type="dxa"/>
-            <w:right w:w="108" w:type="dxa"/>
-          </w:tblCellMar>
         </w:tblPrEx>
         <w:tc>
           <w:tcPr>
@@ -7786,12 +7780,6 @@
             <w:insideH w:val="single" w:color="auto" w:sz="4" w:space="0"/>
             <w:insideV w:val="single" w:color="auto" w:sz="4" w:space="0"/>
           </w:tblBorders>
-          <w:tblCellMar>
-            <w:top w:w="0" w:type="dxa"/>
-            <w:left w:w="108" w:type="dxa"/>
-            <w:bottom w:w="0" w:type="dxa"/>
-            <w:right w:w="108" w:type="dxa"/>
-          </w:tblCellMar>
         </w:tblPrEx>
         <w:tc>
           <w:tcPr>
@@ -15392,17 +15380,17 @@
             </w:pPr>
             <w:r>
               <w:rPr>
-                <w:rFonts w:hint="eastAsia" w:ascii="华文中宋" w:hAnsi="华文中宋" w:eastAsia="华文中宋" w:cs="华文中宋"/>
-                <w:b/>
-                <w:bCs/>
-                <w:color w:val="FF0000"/>
-                <w:spacing w:val="0"/>
-                <w:sz w:val="21"/>
-                <w:szCs w:val="24"/>
-                <w:vertAlign w:val="baseline"/>
-                <w:lang w:val="en-US" w:eastAsia="zh-CN"/>
-              </w:rPr>
-              <w:t>git clone &lt;url&gt;</w:t>
+                <w:rFonts w:hint="eastAsia" w:ascii="华文中宋" w:hAnsi="华文中宋" w:cs="华文中宋"/>
+                <w:b/>
+                <w:bCs/>
+                <w:color w:val="FF0000"/>
+                <w:spacing w:val="0"/>
+                <w:sz w:val="21"/>
+                <w:szCs w:val="24"/>
+                <w:vertAlign w:val="baseline"/>
+                <w:lang w:val="en-US" w:eastAsia="zh-CN"/>
+              </w:rPr>
+              <w:t>git clone --recurse-submodules &lt;url&gt;</w:t>
             </w:r>
           </w:p>
         </w:tc>
@@ -19024,6 +19012,12 @@
             <w:insideH w:val="single" w:color="auto" w:sz="4" w:space="0"/>
             <w:insideV w:val="single" w:color="auto" w:sz="4" w:space="0"/>
           </w:tblBorders>
+          <w:tblCellMar>
+            <w:top w:w="0" w:type="dxa"/>
+            <w:left w:w="108" w:type="dxa"/>
+            <w:bottom w:w="0" w:type="dxa"/>
+            <w:right w:w="108" w:type="dxa"/>
+          </w:tblCellMar>
         </w:tblPrEx>
         <w:tc>
           <w:tcPr>
@@ -19311,7 +19305,6 @@
           <w:tcPr>
             <w:tcW w:w="0" w:type="auto"/>
             <w:vMerge w:val="continue"/>
-            <w:tcBorders/>
             <w:vAlign w:val="center"/>
           </w:tcPr>
           <w:p>
@@ -19452,7 +19445,6 @@
           <w:tcPr>
             <w:tcW w:w="0" w:type="auto"/>
             <w:vMerge w:val="continue"/>
-            <w:tcBorders/>
             <w:vAlign w:val="center"/>
           </w:tcPr>
           <w:p>
@@ -19550,130 +19542,6 @@
               </w:rPr>
               <w:t>修改url</w:t>
             </w:r>
-          </w:p>
-        </w:tc>
-      </w:tr>
-      <w:tr>
-        <w:tblPrEx>
-          <w:tblBorders>
-            <w:top w:val="single" w:color="auto" w:sz="4" w:space="0"/>
-            <w:left w:val="single" w:color="auto" w:sz="4" w:space="0"/>
-            <w:bottom w:val="single" w:color="auto" w:sz="4" w:space="0"/>
-            <w:right w:val="single" w:color="auto" w:sz="4" w:space="0"/>
-            <w:insideH w:val="single" w:color="auto" w:sz="4" w:space="0"/>
-            <w:insideV w:val="single" w:color="auto" w:sz="4" w:space="0"/>
-          </w:tblBorders>
-          <w:tblCellMar>
-            <w:top w:w="0" w:type="dxa"/>
-            <w:left w:w="108" w:type="dxa"/>
-            <w:bottom w:w="0" w:type="dxa"/>
-            <w:right w:w="108" w:type="dxa"/>
-          </w:tblCellMar>
-        </w:tblPrEx>
-        <w:tc>
-          <w:tcPr>
-            <w:tcW w:w="0" w:type="auto"/>
-            <w:vMerge w:val="continue"/>
-            <w:tcBorders/>
-            <w:vAlign w:val="center"/>
-          </w:tcPr>
-          <w:p>
-            <w:pPr>
-              <w:bidi w:val="0"/>
-              <w:spacing w:line="240" w:lineRule="auto"/>
-              <w:jc w:val="both"/>
-              <w:rPr>
-                <w:rFonts w:hint="eastAsia" w:ascii="华文中宋" w:hAnsi="华文中宋" w:cs="华文中宋"/>
-                <w:b/>
-                <w:bCs/>
-                <w:color w:val="ED7D31" w:themeColor="accent2"/>
-                <w:spacing w:val="0"/>
-                <w:kern w:val="2"/>
-                <w:sz w:val="21"/>
-                <w:szCs w:val="24"/>
-                <w:vertAlign w:val="baseline"/>
-                <w:lang w:val="en-US" w:eastAsia="zh-CN" w:bidi="ar-SA"/>
-                <w14:textFill>
-                  <w14:solidFill>
-                    <w14:schemeClr w14:val="accent2"/>
-                  </w14:solidFill>
-                </w14:textFill>
-              </w:rPr>
-            </w:pPr>
-          </w:p>
-        </w:tc>
-        <w:tc>
-          <w:tcPr>
-            <w:tcW w:w="0" w:type="auto"/>
-            <w:vAlign w:val="center"/>
-          </w:tcPr>
-          <w:p>
-            <w:pPr>
-              <w:bidi w:val="0"/>
-              <w:spacing w:line="240" w:lineRule="auto"/>
-              <w:jc w:val="both"/>
-              <w:rPr>
-                <w:rFonts w:hint="default" w:ascii="华文中宋" w:hAnsi="华文中宋" w:cs="华文中宋"/>
-                <w:b/>
-                <w:bCs/>
-                <w:color w:val="FF0000"/>
-                <w:spacing w:val="0"/>
-                <w:sz w:val="21"/>
-                <w:szCs w:val="24"/>
-                <w:vertAlign w:val="baseline"/>
-                <w:lang w:val="en-US" w:eastAsia="zh-CN"/>
-              </w:rPr>
-            </w:pPr>
-            <w:r>
-              <w:rPr>
-                <w:rFonts w:hint="eastAsia" w:ascii="华文中宋" w:hAnsi="华文中宋" w:cs="华文中宋"/>
-                <w:b/>
-                <w:bCs/>
-                <w:color w:val="FF0000"/>
-                <w:spacing w:val="0"/>
-                <w:sz w:val="21"/>
-                <w:szCs w:val="24"/>
-                <w:vertAlign w:val="baseline"/>
-                <w:lang w:val="en-US" w:eastAsia="zh-CN"/>
-              </w:rPr>
-              <w:t>git clone --recurse-submodules &lt;url&gt;</w:t>
-            </w:r>
-          </w:p>
-        </w:tc>
-        <w:tc>
-          <w:tcPr>
-            <w:tcW w:w="0" w:type="auto"/>
-            <w:vAlign w:val="center"/>
-          </w:tcPr>
-          <w:p>
-            <w:pPr>
-              <w:bidi w:val="0"/>
-              <w:spacing w:line="240" w:lineRule="auto"/>
-              <w:jc w:val="left"/>
-              <w:rPr>
-                <w:rFonts w:hint="default" w:ascii="华文中宋" w:hAnsi="华文中宋" w:eastAsia="华文中宋" w:cs="华文中宋"/>
-                <w:b/>
-                <w:bCs/>
-                <w:color w:val="EA82F1"/>
-                <w:sz w:val="21"/>
-                <w:szCs w:val="24"/>
-                <w:lang w:val="en-US" w:eastAsia="zh-CN"/>
-              </w:rPr>
-            </w:pPr>
-            <w:r>
-              <w:rPr>
-                <w:rFonts w:hint="eastAsia" w:ascii="华文中宋" w:hAnsi="华文中宋" w:cs="华文中宋"/>
-                <w:b/>
-                <w:bCs/>
-                <w:color w:val="EA82F1"/>
-                <w:sz w:val="21"/>
-                <w:szCs w:val="24"/>
-                <w:lang w:val="en-US" w:eastAsia="zh-CN"/>
-              </w:rPr>
-              <w:t>克隆</w:t>
-            </w:r>
-            <w:bookmarkStart w:id="9" w:name="_GoBack"/>
-            <w:bookmarkEnd w:id="9"/>
           </w:p>
         </w:tc>
       </w:tr>
@@ -19700,6 +19568,8 @@
           </w14:textFill>
         </w:rPr>
       </w:pPr>
+      <w:bookmarkStart w:id="9" w:name="_GoBack"/>
+      <w:bookmarkEnd w:id="9"/>
     </w:p>
     <w:p>
       <w:pPr>
@@ -33130,6 +33000,12 @@
             <w:insideH w:val="single" w:color="auto" w:sz="4" w:space="0"/>
             <w:insideV w:val="single" w:color="auto" w:sz="4" w:space="0"/>
           </w:tblBorders>
+          <w:tblCellMar>
+            <w:top w:w="0" w:type="dxa"/>
+            <w:left w:w="108" w:type="dxa"/>
+            <w:bottom w:w="0" w:type="dxa"/>
+            <w:right w:w="108" w:type="dxa"/>
+          </w:tblCellMar>
         </w:tblPrEx>
         <w:trPr>
           <w:trHeight w:val="90" w:hRule="atLeast"/>
@@ -37030,6 +36906,12 @@
             <w:insideH w:val="single" w:color="auto" w:sz="4" w:space="0"/>
             <w:insideV w:val="single" w:color="auto" w:sz="4" w:space="0"/>
           </w:tblBorders>
+          <w:tblCellMar>
+            <w:top w:w="0" w:type="dxa"/>
+            <w:left w:w="108" w:type="dxa"/>
+            <w:bottom w:w="0" w:type="dxa"/>
+            <w:right w:w="108" w:type="dxa"/>
+          </w:tblCellMar>
         </w:tblPrEx>
         <w:tc>
           <w:tcPr>
@@ -41284,6 +41166,12 @@
             <w:insideH w:val="single" w:color="auto" w:sz="4" w:space="0"/>
             <w:insideV w:val="single" w:color="auto" w:sz="4" w:space="0"/>
           </w:tblBorders>
+          <w:tblCellMar>
+            <w:top w:w="0" w:type="dxa"/>
+            <w:left w:w="108" w:type="dxa"/>
+            <w:bottom w:w="0" w:type="dxa"/>
+            <w:right w:w="108" w:type="dxa"/>
+          </w:tblCellMar>
         </w:tblPrEx>
         <w:tc>
           <w:tcPr>

</xml_diff>

<commit_message>
update on 2023-10-23 19:37:24.231085
</commit_message>
<xml_diff>
--- a/linux.docx
+++ b/linux.docx
@@ -277,6 +277,12 @@
             <w:insideH w:val="single" w:color="auto" w:sz="4" w:space="0"/>
             <w:insideV w:val="single" w:color="auto" w:sz="4" w:space="0"/>
           </w:tblBorders>
+          <w:tblCellMar>
+            <w:top w:w="0" w:type="dxa"/>
+            <w:left w:w="108" w:type="dxa"/>
+            <w:bottom w:w="0" w:type="dxa"/>
+            <w:right w:w="108" w:type="dxa"/>
+          </w:tblCellMar>
         </w:tblPrEx>
         <w:tc>
           <w:tcPr>
@@ -7780,6 +7786,12 @@
             <w:insideH w:val="single" w:color="auto" w:sz="4" w:space="0"/>
             <w:insideV w:val="single" w:color="auto" w:sz="4" w:space="0"/>
           </w:tblBorders>
+          <w:tblCellMar>
+            <w:top w:w="0" w:type="dxa"/>
+            <w:left w:w="108" w:type="dxa"/>
+            <w:bottom w:w="0" w:type="dxa"/>
+            <w:right w:w="108" w:type="dxa"/>
+          </w:tblCellMar>
         </w:tblPrEx>
         <w:tc>
           <w:tcPr>
@@ -9337,12 +9349,6 @@
             <w:insideH w:val="single" w:color="auto" w:sz="4" w:space="0"/>
             <w:insideV w:val="single" w:color="auto" w:sz="4" w:space="0"/>
           </w:tblBorders>
-          <w:tblCellMar>
-            <w:top w:w="0" w:type="dxa"/>
-            <w:left w:w="108" w:type="dxa"/>
-            <w:bottom w:w="0" w:type="dxa"/>
-            <w:right w:w="108" w:type="dxa"/>
-          </w:tblCellMar>
         </w:tblPrEx>
         <w:tc>
           <w:tcPr>
@@ -13129,8 +13135,8 @@
           </w14:textFill>
         </w:rPr>
       </w:pPr>
-      <w:bookmarkStart w:id="1" w:name="_Toc12901"/>
-      <w:bookmarkStart w:id="2" w:name="_Toc131002735"/>
+      <w:bookmarkStart w:id="1" w:name="_Toc131002735"/>
+      <w:bookmarkStart w:id="2" w:name="_Toc12901"/>
       <w:r>
         <w:rPr>
           <w:rFonts w:hint="eastAsia" w:ascii="华文中宋" w:hAnsi="华文中宋" w:eastAsia="华文中宋" w:cs="华文中宋"/>
@@ -19568,8 +19574,6 @@
           </w14:textFill>
         </w:rPr>
       </w:pPr>
-      <w:bookmarkStart w:id="9" w:name="_GoBack"/>
-      <w:bookmarkEnd w:id="9"/>
     </w:p>
     <w:p>
       <w:pPr>
@@ -25557,31 +25561,52 @@
         <w:tc>
           <w:tcPr>
             <w:tcW w:w="0" w:type="auto"/>
-            <w:vMerge w:val="continue"/>
-            <w:vAlign w:val="center"/>
-          </w:tcPr>
-          <w:p>
-            <w:pPr>
-              <w:bidi w:val="0"/>
-              <w:spacing w:line="240" w:lineRule="auto"/>
-              <w:jc w:val="both"/>
-              <w:rPr>
-                <w:rFonts w:hint="eastAsia" w:ascii="华文中宋" w:hAnsi="华文中宋" w:eastAsia="华文中宋" w:cs="华文中宋"/>
-                <w:b/>
-                <w:bCs/>
-                <w:color w:val="ED7D31" w:themeColor="accent2"/>
-                <w:spacing w:val="0"/>
-                <w:sz w:val="21"/>
-                <w:szCs w:val="24"/>
-                <w:vertAlign w:val="baseline"/>
-                <w:lang w:val="en-US" w:eastAsia="zh-CN"/>
-                <w14:textFill>
-                  <w14:solidFill>
-                    <w14:schemeClr w14:val="accent2"/>
-                  </w14:solidFill>
-                </w14:textFill>
-              </w:rPr>
-            </w:pPr>
+            <w:vMerge w:val="restart"/>
+            <w:vAlign w:val="center"/>
+          </w:tcPr>
+          <w:p>
+            <w:pPr>
+              <w:bidi w:val="0"/>
+              <w:spacing w:line="240" w:lineRule="auto"/>
+              <w:jc w:val="both"/>
+              <w:rPr>
+                <w:rFonts w:hint="eastAsia" w:ascii="华文中宋" w:hAnsi="华文中宋" w:eastAsia="华文中宋" w:cs="华文中宋"/>
+                <w:b/>
+                <w:bCs/>
+                <w:color w:val="ED7D31" w:themeColor="accent2"/>
+                <w:spacing w:val="0"/>
+                <w:sz w:val="21"/>
+                <w:szCs w:val="24"/>
+                <w:vertAlign w:val="baseline"/>
+                <w:lang w:val="en-US" w:eastAsia="zh-CN"/>
+                <w14:textFill>
+                  <w14:solidFill>
+                    <w14:schemeClr w14:val="accent2"/>
+                  </w14:solidFill>
+                </w14:textFill>
+              </w:rPr>
+            </w:pPr>
+            <w:bookmarkStart w:id="9" w:name="_GoBack"/>
+            <w:bookmarkEnd w:id="9"/>
+            <w:r>
+              <w:rPr>
+                <w:rFonts w:hint="eastAsia" w:ascii="华文中宋" w:hAnsi="华文中宋" w:eastAsia="华文中宋" w:cs="华文中宋"/>
+                <w:b/>
+                <w:bCs/>
+                <w:color w:val="ED7D31" w:themeColor="accent2"/>
+                <w:spacing w:val="0"/>
+                <w:sz w:val="21"/>
+                <w:szCs w:val="24"/>
+                <w:vertAlign w:val="baseline"/>
+                <w:lang w:val="en-US" w:eastAsia="zh-CN"/>
+                <w14:textFill>
+                  <w14:solidFill>
+                    <w14:schemeClr w14:val="accent2"/>
+                  </w14:solidFill>
+                </w14:textFill>
+              </w:rPr>
+              <w:t>聚合</w:t>
+            </w:r>
           </w:p>
         </w:tc>
         <w:tc>
@@ -25619,7 +25644,7 @@
                 <w:vertAlign w:val="baseline"/>
                 <w:lang w:val="en-US" w:eastAsia="zh-CN"/>
               </w:rPr>
-              <w:t>like &lt;pat&gt;</w:t>
+              <w:t>count(distinct *)</w:t>
             </w:r>
           </w:p>
         </w:tc>
@@ -25654,26 +25679,7 @@
                 <w:szCs w:val="24"/>
                 <w:lang w:val="en-US" w:eastAsia="zh-CN"/>
               </w:rPr>
-              <w:t>模糊匹配</w:t>
-            </w:r>
-            <w:r>
-              <w:rPr>
-                <w:rFonts w:hint="eastAsia" w:ascii="华文中宋" w:hAnsi="华文中宋" w:eastAsia="华文中宋" w:cs="华文中宋"/>
-                <w:b/>
-                <w:bCs/>
-                <w:color w:val="ED7D31" w:themeColor="accent2"/>
-                <w:spacing w:val="0"/>
-                <w:sz w:val="21"/>
-                <w:szCs w:val="24"/>
-                <w:vertAlign w:val="baseline"/>
-                <w:lang w:val="en-US" w:eastAsia="zh-CN"/>
-                <w14:textFill>
-                  <w14:solidFill>
-                    <w14:schemeClr w14:val="accent2"/>
-                  </w14:solidFill>
-                </w14:textFill>
-              </w:rPr>
-              <w:t xml:space="preserve"> ( _ 单字符，% 多字符)</w:t>
+              <w:t>数量</w:t>
             </w:r>
           </w:p>
         </w:tc>
@@ -25698,50 +25704,31 @@
         <w:tc>
           <w:tcPr>
             <w:tcW w:w="0" w:type="auto"/>
-            <w:vMerge w:val="restart"/>
-            <w:vAlign w:val="center"/>
-          </w:tcPr>
-          <w:p>
-            <w:pPr>
-              <w:bidi w:val="0"/>
-              <w:spacing w:line="240" w:lineRule="auto"/>
-              <w:jc w:val="both"/>
-              <w:rPr>
-                <w:rFonts w:hint="eastAsia" w:ascii="华文中宋" w:hAnsi="华文中宋" w:eastAsia="华文中宋" w:cs="华文中宋"/>
-                <w:b/>
-                <w:bCs/>
-                <w:color w:val="ED7D31" w:themeColor="accent2"/>
-                <w:spacing w:val="0"/>
-                <w:sz w:val="21"/>
-                <w:szCs w:val="24"/>
-                <w:vertAlign w:val="baseline"/>
-                <w:lang w:val="en-US" w:eastAsia="zh-CN"/>
-                <w14:textFill>
-                  <w14:solidFill>
-                    <w14:schemeClr w14:val="accent2"/>
-                  </w14:solidFill>
-                </w14:textFill>
-              </w:rPr>
-            </w:pPr>
-            <w:r>
-              <w:rPr>
-                <w:rFonts w:hint="eastAsia" w:ascii="华文中宋" w:hAnsi="华文中宋" w:eastAsia="华文中宋" w:cs="华文中宋"/>
-                <w:b/>
-                <w:bCs/>
-                <w:color w:val="ED7D31" w:themeColor="accent2"/>
-                <w:spacing w:val="0"/>
-                <w:sz w:val="21"/>
-                <w:szCs w:val="24"/>
-                <w:vertAlign w:val="baseline"/>
-                <w:lang w:val="en-US" w:eastAsia="zh-CN"/>
-                <w14:textFill>
-                  <w14:solidFill>
-                    <w14:schemeClr w14:val="accent2"/>
-                  </w14:solidFill>
-                </w14:textFill>
-              </w:rPr>
-              <w:t>聚合</w:t>
-            </w:r>
+            <w:vMerge w:val="continue"/>
+            <w:vAlign w:val="center"/>
+          </w:tcPr>
+          <w:p>
+            <w:pPr>
+              <w:bidi w:val="0"/>
+              <w:spacing w:line="240" w:lineRule="auto"/>
+              <w:jc w:val="both"/>
+              <w:rPr>
+                <w:rFonts w:hint="eastAsia" w:ascii="华文中宋" w:hAnsi="华文中宋" w:eastAsia="华文中宋" w:cs="华文中宋"/>
+                <w:b/>
+                <w:bCs/>
+                <w:color w:val="ED7D31" w:themeColor="accent2"/>
+                <w:spacing w:val="0"/>
+                <w:sz w:val="21"/>
+                <w:szCs w:val="24"/>
+                <w:vertAlign w:val="baseline"/>
+                <w:lang w:val="en-US" w:eastAsia="zh-CN"/>
+                <w14:textFill>
+                  <w14:solidFill>
+                    <w14:schemeClr w14:val="accent2"/>
+                  </w14:solidFill>
+                </w14:textFill>
+              </w:rPr>
+            </w:pPr>
           </w:p>
         </w:tc>
         <w:tc>
@@ -25779,7 +25766,7 @@
                 <w:vertAlign w:val="baseline"/>
                 <w:lang w:val="en-US" w:eastAsia="zh-CN"/>
               </w:rPr>
-              <w:t>count(distinct *)</w:t>
+              <w:t>max / min / avg / sum / std / variance</w:t>
             </w:r>
           </w:p>
         </w:tc>
@@ -25814,7 +25801,7 @@
                 <w:szCs w:val="24"/>
                 <w:lang w:val="en-US" w:eastAsia="zh-CN"/>
               </w:rPr>
-              <w:t>数量</w:t>
+              <w:t>数值运算</w:t>
             </w:r>
           </w:p>
         </w:tc>
@@ -25839,104 +25826,124 @@
         <w:tc>
           <w:tcPr>
             <w:tcW w:w="0" w:type="auto"/>
-            <w:vMerge w:val="continue"/>
-            <w:vAlign w:val="center"/>
-          </w:tcPr>
-          <w:p>
-            <w:pPr>
-              <w:bidi w:val="0"/>
-              <w:spacing w:line="240" w:lineRule="auto"/>
-              <w:jc w:val="both"/>
-              <w:rPr>
-                <w:rFonts w:hint="eastAsia" w:ascii="华文中宋" w:hAnsi="华文中宋" w:eastAsia="华文中宋" w:cs="华文中宋"/>
-                <w:b/>
-                <w:bCs/>
-                <w:color w:val="ED7D31" w:themeColor="accent2"/>
-                <w:spacing w:val="0"/>
-                <w:sz w:val="21"/>
-                <w:szCs w:val="24"/>
-                <w:vertAlign w:val="baseline"/>
-                <w:lang w:val="en-US" w:eastAsia="zh-CN"/>
-                <w14:textFill>
-                  <w14:solidFill>
-                    <w14:schemeClr w14:val="accent2"/>
-                  </w14:solidFill>
-                </w14:textFill>
-              </w:rPr>
-            </w:pPr>
-          </w:p>
-        </w:tc>
-        <w:tc>
-          <w:tcPr>
-            <w:tcW w:w="0" w:type="auto"/>
-            <w:vAlign w:val="center"/>
-          </w:tcPr>
-          <w:p>
-            <w:pPr>
-              <w:bidi w:val="0"/>
-              <w:spacing w:line="240" w:lineRule="auto"/>
-              <w:jc w:val="both"/>
-              <w:rPr>
-                <w:rFonts w:hint="eastAsia" w:ascii="华文中宋" w:hAnsi="华文中宋" w:eastAsia="华文中宋" w:cs="华文中宋"/>
-                <w:b/>
-                <w:bCs/>
-                <w:color w:val="FF0000"/>
-                <w:spacing w:val="0"/>
-                <w:kern w:val="2"/>
-                <w:sz w:val="21"/>
-                <w:szCs w:val="24"/>
-                <w:vertAlign w:val="baseline"/>
-                <w:lang w:val="en-US" w:eastAsia="zh-CN" w:bidi="ar-SA"/>
-              </w:rPr>
-            </w:pPr>
-            <w:r>
-              <w:rPr>
-                <w:rFonts w:hint="eastAsia" w:ascii="华文中宋" w:hAnsi="华文中宋" w:eastAsia="华文中宋" w:cs="华文中宋"/>
-                <w:b/>
-                <w:bCs/>
-                <w:color w:val="FF0000"/>
-                <w:spacing w:val="0"/>
-                <w:sz w:val="21"/>
-                <w:szCs w:val="24"/>
-                <w:vertAlign w:val="baseline"/>
-                <w:lang w:val="en-US" w:eastAsia="zh-CN"/>
-              </w:rPr>
-              <w:t>max / min / avg / sum / std / variance</w:t>
-            </w:r>
-          </w:p>
-        </w:tc>
-        <w:tc>
-          <w:tcPr>
-            <w:tcW w:w="0" w:type="auto"/>
-            <w:vAlign w:val="center"/>
-          </w:tcPr>
-          <w:p>
-            <w:pPr>
-              <w:bidi w:val="0"/>
-              <w:spacing w:line="240" w:lineRule="auto"/>
-              <w:jc w:val="both"/>
-              <w:rPr>
-                <w:rFonts w:hint="eastAsia" w:ascii="华文中宋" w:hAnsi="华文中宋" w:eastAsia="华文中宋" w:cs="华文中宋"/>
-                <w:b/>
-                <w:bCs/>
-                <w:color w:val="EA82F1"/>
-                <w:kern w:val="2"/>
-                <w:sz w:val="21"/>
-                <w:szCs w:val="24"/>
-                <w:lang w:val="en-US" w:eastAsia="zh-CN" w:bidi="ar-SA"/>
-              </w:rPr>
-            </w:pPr>
-            <w:r>
-              <w:rPr>
-                <w:rFonts w:hint="eastAsia" w:ascii="华文中宋" w:hAnsi="华文中宋" w:eastAsia="华文中宋" w:cs="华文中宋"/>
-                <w:b/>
-                <w:bCs/>
-                <w:color w:val="EA82F1"/>
-                <w:sz w:val="21"/>
-                <w:szCs w:val="24"/>
-                <w:lang w:val="en-US" w:eastAsia="zh-CN"/>
-              </w:rPr>
-              <w:t>数值运算</w:t>
+            <w:vMerge w:val="restart"/>
+            <w:vAlign w:val="center"/>
+          </w:tcPr>
+          <w:p>
+            <w:pPr>
+              <w:bidi w:val="0"/>
+              <w:spacing w:line="240" w:lineRule="auto"/>
+              <w:jc w:val="both"/>
+              <w:rPr>
+                <w:rFonts w:hint="default" w:ascii="华文中宋" w:hAnsi="华文中宋" w:eastAsia="华文中宋" w:cs="华文中宋"/>
+                <w:b/>
+                <w:bCs/>
+                <w:color w:val="ED7D31" w:themeColor="accent2"/>
+                <w:spacing w:val="0"/>
+                <w:sz w:val="21"/>
+                <w:szCs w:val="24"/>
+                <w:vertAlign w:val="baseline"/>
+                <w:lang w:val="en-US" w:eastAsia="zh-CN"/>
+                <w14:textFill>
+                  <w14:solidFill>
+                    <w14:schemeClr w14:val="accent2"/>
+                  </w14:solidFill>
+                </w14:textFill>
+              </w:rPr>
+            </w:pPr>
+            <w:r>
+              <w:rPr>
+                <w:rFonts w:hint="eastAsia" w:ascii="华文中宋" w:hAnsi="华文中宋" w:eastAsia="华文中宋" w:cs="华文中宋"/>
+                <w:b/>
+                <w:bCs/>
+                <w:color w:val="ED7D31" w:themeColor="accent2"/>
+                <w:spacing w:val="0"/>
+                <w:sz w:val="21"/>
+                <w:szCs w:val="24"/>
+                <w:vertAlign w:val="baseline"/>
+                <w:lang w:val="en-US" w:eastAsia="zh-CN"/>
+                <w14:textFill>
+                  <w14:solidFill>
+                    <w14:schemeClr w14:val="accent2"/>
+                  </w14:solidFill>
+                </w14:textFill>
+              </w:rPr>
+              <w:t>流程</w:t>
+            </w:r>
+          </w:p>
+        </w:tc>
+        <w:tc>
+          <w:tcPr>
+            <w:tcW w:w="0" w:type="auto"/>
+            <w:vAlign w:val="center"/>
+          </w:tcPr>
+          <w:p>
+            <w:pPr>
+              <w:bidi w:val="0"/>
+              <w:spacing w:line="240" w:lineRule="auto"/>
+              <w:jc w:val="both"/>
+              <w:rPr>
+                <w:rFonts w:hint="default" w:ascii="华文中宋" w:hAnsi="华文中宋" w:eastAsia="华文中宋" w:cs="华文中宋"/>
+                <w:b/>
+                <w:bCs/>
+                <w:color w:val="FFC000"/>
+                <w:spacing w:val="0"/>
+                <w:sz w:val="21"/>
+                <w:szCs w:val="24"/>
+                <w:vertAlign w:val="baseline"/>
+                <w:lang w:val="en-US" w:eastAsia="zh-CN"/>
+              </w:rPr>
+            </w:pPr>
+            <w:r>
+              <w:rPr>
+                <w:rFonts w:hint="eastAsia" w:ascii="华文中宋" w:hAnsi="华文中宋" w:eastAsia="华文中宋" w:cs="华文中宋"/>
+                <w:b/>
+                <w:bCs/>
+                <w:color w:val="FF0000"/>
+                <w:spacing w:val="0"/>
+                <w:sz w:val="21"/>
+                <w:szCs w:val="24"/>
+                <w:vertAlign w:val="baseline"/>
+                <w:lang w:val="en-US" w:eastAsia="zh-CN"/>
+              </w:rPr>
+              <w:t>if(x, t_out, f_out) / ifnull(x, n_out)</w:t>
+            </w:r>
+          </w:p>
+        </w:tc>
+        <w:tc>
+          <w:tcPr>
+            <w:tcW w:w="0" w:type="auto"/>
+            <w:vMerge w:val="restart"/>
+            <w:vAlign w:val="center"/>
+          </w:tcPr>
+          <w:p>
+            <w:pPr>
+              <w:bidi w:val="0"/>
+              <w:spacing w:line="240" w:lineRule="auto"/>
+              <w:jc w:val="both"/>
+              <w:rPr>
+                <w:rFonts w:hint="default" w:ascii="华文中宋" w:hAnsi="华文中宋" w:eastAsia="华文中宋" w:cs="华文中宋"/>
+                <w:b/>
+                <w:bCs/>
+                <w:color w:val="FFC000"/>
+                <w:spacing w:val="0"/>
+                <w:sz w:val="21"/>
+                <w:szCs w:val="24"/>
+                <w:vertAlign w:val="baseline"/>
+                <w:lang w:val="en-US" w:eastAsia="zh-CN"/>
+              </w:rPr>
+            </w:pPr>
+            <w:r>
+              <w:rPr>
+                <w:rFonts w:hint="eastAsia" w:ascii="华文中宋" w:hAnsi="华文中宋" w:eastAsia="华文中宋" w:cs="华文中宋"/>
+                <w:b/>
+                <w:bCs/>
+                <w:color w:val="EA82F1"/>
+                <w:sz w:val="21"/>
+                <w:szCs w:val="24"/>
+                <w:lang w:val="en-US" w:eastAsia="zh-CN"/>
+              </w:rPr>
+              <w:t>条件选值</w:t>
             </w:r>
           </w:p>
         </w:tc>
@@ -25961,125 +25968,92 @@
         <w:tc>
           <w:tcPr>
             <w:tcW w:w="0" w:type="auto"/>
-            <w:vMerge w:val="restart"/>
-            <w:vAlign w:val="center"/>
-          </w:tcPr>
-          <w:p>
-            <w:pPr>
-              <w:bidi w:val="0"/>
-              <w:spacing w:line="240" w:lineRule="auto"/>
-              <w:jc w:val="both"/>
-              <w:rPr>
-                <w:rFonts w:hint="default" w:ascii="华文中宋" w:hAnsi="华文中宋" w:eastAsia="华文中宋" w:cs="华文中宋"/>
-                <w:b/>
-                <w:bCs/>
-                <w:color w:val="ED7D31" w:themeColor="accent2"/>
-                <w:spacing w:val="0"/>
-                <w:sz w:val="21"/>
-                <w:szCs w:val="24"/>
-                <w:vertAlign w:val="baseline"/>
-                <w:lang w:val="en-US" w:eastAsia="zh-CN"/>
-                <w14:textFill>
-                  <w14:solidFill>
-                    <w14:schemeClr w14:val="accent2"/>
-                  </w14:solidFill>
-                </w14:textFill>
-              </w:rPr>
-            </w:pPr>
-            <w:r>
-              <w:rPr>
-                <w:rFonts w:hint="eastAsia" w:ascii="华文中宋" w:hAnsi="华文中宋" w:eastAsia="华文中宋" w:cs="华文中宋"/>
-                <w:b/>
-                <w:bCs/>
-                <w:color w:val="ED7D31" w:themeColor="accent2"/>
-                <w:spacing w:val="0"/>
-                <w:sz w:val="21"/>
-                <w:szCs w:val="24"/>
-                <w:vertAlign w:val="baseline"/>
-                <w:lang w:val="en-US" w:eastAsia="zh-CN"/>
-                <w14:textFill>
-                  <w14:solidFill>
-                    <w14:schemeClr w14:val="accent2"/>
-                  </w14:solidFill>
-                </w14:textFill>
-              </w:rPr>
-              <w:t>流程</w:t>
-            </w:r>
-          </w:p>
-        </w:tc>
-        <w:tc>
-          <w:tcPr>
-            <w:tcW w:w="0" w:type="auto"/>
-            <w:vAlign w:val="center"/>
-          </w:tcPr>
-          <w:p>
-            <w:pPr>
-              <w:bidi w:val="0"/>
-              <w:spacing w:line="240" w:lineRule="auto"/>
-              <w:jc w:val="both"/>
-              <w:rPr>
-                <w:rFonts w:hint="default" w:ascii="华文中宋" w:hAnsi="华文中宋" w:eastAsia="华文中宋" w:cs="华文中宋"/>
-                <w:b/>
-                <w:bCs/>
-                <w:color w:val="FFC000"/>
-                <w:spacing w:val="0"/>
-                <w:sz w:val="21"/>
-                <w:szCs w:val="24"/>
-                <w:vertAlign w:val="baseline"/>
-                <w:lang w:val="en-US" w:eastAsia="zh-CN"/>
-              </w:rPr>
-            </w:pPr>
-            <w:r>
-              <w:rPr>
-                <w:rFonts w:hint="eastAsia" w:ascii="华文中宋" w:hAnsi="华文中宋" w:eastAsia="华文中宋" w:cs="华文中宋"/>
-                <w:b/>
-                <w:bCs/>
-                <w:color w:val="FF0000"/>
-                <w:spacing w:val="0"/>
-                <w:sz w:val="21"/>
-                <w:szCs w:val="24"/>
-                <w:vertAlign w:val="baseline"/>
-                <w:lang w:val="en-US" w:eastAsia="zh-CN"/>
-              </w:rPr>
-              <w:t>if(x, t_out, f_out) / ifnull(x, n_out)</w:t>
-            </w:r>
-          </w:p>
-        </w:tc>
-        <w:tc>
-          <w:tcPr>
-            <w:tcW w:w="0" w:type="auto"/>
-            <w:vMerge w:val="restart"/>
-            <w:vAlign w:val="center"/>
-          </w:tcPr>
-          <w:p>
-            <w:pPr>
-              <w:bidi w:val="0"/>
-              <w:spacing w:line="240" w:lineRule="auto"/>
-              <w:jc w:val="both"/>
-              <w:rPr>
-                <w:rFonts w:hint="default" w:ascii="华文中宋" w:hAnsi="华文中宋" w:eastAsia="华文中宋" w:cs="华文中宋"/>
-                <w:b/>
-                <w:bCs/>
-                <w:color w:val="FFC000"/>
-                <w:spacing w:val="0"/>
-                <w:sz w:val="21"/>
-                <w:szCs w:val="24"/>
-                <w:vertAlign w:val="baseline"/>
-                <w:lang w:val="en-US" w:eastAsia="zh-CN"/>
-              </w:rPr>
-            </w:pPr>
-            <w:r>
-              <w:rPr>
-                <w:rFonts w:hint="eastAsia" w:ascii="华文中宋" w:hAnsi="华文中宋" w:eastAsia="华文中宋" w:cs="华文中宋"/>
-                <w:b/>
-                <w:bCs/>
-                <w:color w:val="EA82F1"/>
-                <w:sz w:val="21"/>
-                <w:szCs w:val="24"/>
-                <w:lang w:val="en-US" w:eastAsia="zh-CN"/>
-              </w:rPr>
-              <w:t>条件选值</w:t>
-            </w:r>
+            <w:vMerge w:val="continue"/>
+            <w:vAlign w:val="center"/>
+          </w:tcPr>
+          <w:p>
+            <w:pPr>
+              <w:bidi w:val="0"/>
+              <w:spacing w:line="240" w:lineRule="auto"/>
+              <w:jc w:val="both"/>
+              <w:rPr>
+                <w:rFonts w:hint="eastAsia" w:ascii="华文中宋" w:hAnsi="华文中宋" w:eastAsia="华文中宋" w:cs="华文中宋"/>
+                <w:b/>
+                <w:bCs/>
+                <w:color w:val="ED7D31" w:themeColor="accent2"/>
+                <w:spacing w:val="0"/>
+                <w:sz w:val="21"/>
+                <w:szCs w:val="24"/>
+                <w:vertAlign w:val="baseline"/>
+                <w:lang w:val="en-US" w:eastAsia="zh-CN"/>
+                <w14:textFill>
+                  <w14:solidFill>
+                    <w14:schemeClr w14:val="accent2"/>
+                  </w14:solidFill>
+                </w14:textFill>
+              </w:rPr>
+            </w:pPr>
+          </w:p>
+        </w:tc>
+        <w:tc>
+          <w:tcPr>
+            <w:tcW w:w="0" w:type="auto"/>
+            <w:vAlign w:val="center"/>
+          </w:tcPr>
+          <w:p>
+            <w:pPr>
+              <w:bidi w:val="0"/>
+              <w:spacing w:line="240" w:lineRule="auto"/>
+              <w:jc w:val="both"/>
+              <w:rPr>
+                <w:rFonts w:hint="default" w:ascii="华文中宋" w:hAnsi="华文中宋" w:eastAsia="华文中宋" w:cs="华文中宋"/>
+                <w:b/>
+                <w:bCs/>
+                <w:color w:val="FF0000"/>
+                <w:spacing w:val="0"/>
+                <w:sz w:val="21"/>
+                <w:szCs w:val="24"/>
+                <w:vertAlign w:val="baseline"/>
+                <w:lang w:val="en-US" w:eastAsia="zh-CN"/>
+              </w:rPr>
+            </w:pPr>
+            <w:r>
+              <w:rPr>
+                <w:rFonts w:hint="eastAsia" w:ascii="华文中宋" w:hAnsi="华文中宋" w:eastAsia="华文中宋" w:cs="华文中宋"/>
+                <w:b/>
+                <w:bCs/>
+                <w:color w:val="FF0000"/>
+                <w:spacing w:val="0"/>
+                <w:sz w:val="21"/>
+                <w:szCs w:val="24"/>
+                <w:vertAlign w:val="baseline"/>
+                <w:lang w:val="en-US" w:eastAsia="zh-CN"/>
+              </w:rPr>
+              <w:t>case &lt;opt:x&gt; when &lt;v&gt; then &lt;r&gt; ... else &lt;v&gt; end</w:t>
+            </w:r>
+          </w:p>
+        </w:tc>
+        <w:tc>
+          <w:tcPr>
+            <w:tcW w:w="0" w:type="auto"/>
+            <w:vMerge w:val="continue"/>
+            <w:vAlign w:val="center"/>
+          </w:tcPr>
+          <w:p>
+            <w:pPr>
+              <w:bidi w:val="0"/>
+              <w:spacing w:line="240" w:lineRule="auto"/>
+              <w:jc w:val="both"/>
+              <w:rPr>
+                <w:rFonts w:hint="eastAsia" w:ascii="华文中宋" w:hAnsi="华文中宋" w:eastAsia="华文中宋" w:cs="华文中宋"/>
+                <w:b/>
+                <w:bCs/>
+                <w:color w:val="EA82F1"/>
+                <w:sz w:val="21"/>
+                <w:szCs w:val="24"/>
+                <w:lang w:val="en-US" w:eastAsia="zh-CN"/>
+              </w:rPr>
+            </w:pPr>
           </w:p>
         </w:tc>
       </w:tr>
@@ -26103,92 +26077,117 @@
         <w:tc>
           <w:tcPr>
             <w:tcW w:w="0" w:type="auto"/>
-            <w:vMerge w:val="continue"/>
-            <w:vAlign w:val="center"/>
-          </w:tcPr>
-          <w:p>
-            <w:pPr>
-              <w:bidi w:val="0"/>
-              <w:spacing w:line="240" w:lineRule="auto"/>
-              <w:jc w:val="both"/>
-              <w:rPr>
-                <w:rFonts w:hint="eastAsia" w:ascii="华文中宋" w:hAnsi="华文中宋" w:eastAsia="华文中宋" w:cs="华文中宋"/>
-                <w:b/>
-                <w:bCs/>
-                <w:color w:val="ED7D31" w:themeColor="accent2"/>
-                <w:spacing w:val="0"/>
-                <w:sz w:val="21"/>
-                <w:szCs w:val="24"/>
-                <w:vertAlign w:val="baseline"/>
-                <w:lang w:val="en-US" w:eastAsia="zh-CN"/>
-                <w14:textFill>
-                  <w14:solidFill>
-                    <w14:schemeClr w14:val="accent2"/>
-                  </w14:solidFill>
-                </w14:textFill>
-              </w:rPr>
-            </w:pPr>
-          </w:p>
-        </w:tc>
-        <w:tc>
-          <w:tcPr>
-            <w:tcW w:w="0" w:type="auto"/>
-            <w:vAlign w:val="center"/>
-          </w:tcPr>
-          <w:p>
-            <w:pPr>
-              <w:bidi w:val="0"/>
-              <w:spacing w:line="240" w:lineRule="auto"/>
-              <w:jc w:val="both"/>
-              <w:rPr>
-                <w:rFonts w:hint="default" w:ascii="华文中宋" w:hAnsi="华文中宋" w:eastAsia="华文中宋" w:cs="华文中宋"/>
-                <w:b/>
-                <w:bCs/>
-                <w:color w:val="FF0000"/>
-                <w:spacing w:val="0"/>
-                <w:sz w:val="21"/>
-                <w:szCs w:val="24"/>
-                <w:vertAlign w:val="baseline"/>
-                <w:lang w:val="en-US" w:eastAsia="zh-CN"/>
-              </w:rPr>
-            </w:pPr>
-            <w:r>
-              <w:rPr>
-                <w:rFonts w:hint="eastAsia" w:ascii="华文中宋" w:hAnsi="华文中宋" w:eastAsia="华文中宋" w:cs="华文中宋"/>
-                <w:b/>
-                <w:bCs/>
-                <w:color w:val="FF0000"/>
-                <w:spacing w:val="0"/>
-                <w:sz w:val="21"/>
-                <w:szCs w:val="24"/>
-                <w:vertAlign w:val="baseline"/>
-                <w:lang w:val="en-US" w:eastAsia="zh-CN"/>
-              </w:rPr>
-              <w:t>case &lt;opt:x&gt; when &lt;v&gt; then &lt;r&gt; ... else &lt;v&gt; end</w:t>
-            </w:r>
-          </w:p>
-        </w:tc>
-        <w:tc>
-          <w:tcPr>
-            <w:tcW w:w="0" w:type="auto"/>
-            <w:vMerge w:val="continue"/>
-            <w:vAlign w:val="center"/>
-          </w:tcPr>
-          <w:p>
-            <w:pPr>
-              <w:bidi w:val="0"/>
-              <w:spacing w:line="240" w:lineRule="auto"/>
-              <w:jc w:val="both"/>
-              <w:rPr>
-                <w:rFonts w:hint="eastAsia" w:ascii="华文中宋" w:hAnsi="华文中宋" w:eastAsia="华文中宋" w:cs="华文中宋"/>
-                <w:b/>
-                <w:bCs/>
-                <w:color w:val="EA82F1"/>
-                <w:sz w:val="21"/>
-                <w:szCs w:val="24"/>
-                <w:lang w:val="en-US" w:eastAsia="zh-CN"/>
-              </w:rPr>
-            </w:pPr>
+            <w:vMerge w:val="restart"/>
+            <w:vAlign w:val="center"/>
+          </w:tcPr>
+          <w:p>
+            <w:pPr>
+              <w:bidi w:val="0"/>
+              <w:spacing w:line="240" w:lineRule="auto"/>
+              <w:jc w:val="both"/>
+              <w:rPr>
+                <w:rFonts w:hint="eastAsia" w:ascii="华文中宋" w:hAnsi="华文中宋" w:eastAsia="华文中宋" w:cs="华文中宋"/>
+                <w:b/>
+                <w:bCs/>
+                <w:color w:val="FF0000"/>
+                <w:spacing w:val="0"/>
+                <w:sz w:val="21"/>
+                <w:szCs w:val="24"/>
+                <w:vertAlign w:val="baseline"/>
+                <w:lang w:val="en-US" w:eastAsia="zh-CN"/>
+              </w:rPr>
+            </w:pPr>
+            <w:r>
+              <w:rPr>
+                <w:rFonts w:hint="eastAsia" w:ascii="华文中宋" w:hAnsi="华文中宋" w:eastAsia="华文中宋" w:cs="华文中宋"/>
+                <w:b/>
+                <w:bCs/>
+                <w:color w:val="ED7D31" w:themeColor="accent2"/>
+                <w:spacing w:val="0"/>
+                <w:sz w:val="21"/>
+                <w:szCs w:val="24"/>
+                <w:vertAlign w:val="baseline"/>
+                <w:lang w:val="en-US" w:eastAsia="zh-CN"/>
+                <w14:textFill>
+                  <w14:solidFill>
+                    <w14:schemeClr w14:val="accent2"/>
+                  </w14:solidFill>
+                </w14:textFill>
+              </w:rPr>
+              <w:t>字符串</w:t>
+            </w:r>
+          </w:p>
+        </w:tc>
+        <w:tc>
+          <w:tcPr>
+            <w:tcW w:w="0" w:type="auto"/>
+            <w:vAlign w:val="center"/>
+          </w:tcPr>
+          <w:p>
+            <w:pPr>
+              <w:bidi w:val="0"/>
+              <w:spacing w:line="240" w:lineRule="auto"/>
+              <w:jc w:val="both"/>
+              <w:rPr>
+                <w:rFonts w:hint="default" w:ascii="华文中宋" w:hAnsi="华文中宋" w:eastAsia="华文中宋" w:cs="华文中宋"/>
+                <w:b/>
+                <w:bCs/>
+                <w:color w:val="FF0000"/>
+                <w:spacing w:val="0"/>
+                <w:sz w:val="21"/>
+                <w:szCs w:val="24"/>
+                <w:vertAlign w:val="baseline"/>
+                <w:lang w:val="en-US" w:eastAsia="zh-CN"/>
+              </w:rPr>
+            </w:pPr>
+            <w:r>
+              <w:rPr>
+                <w:rFonts w:hint="eastAsia" w:ascii="华文中宋" w:hAnsi="华文中宋" w:eastAsia="华文中宋" w:cs="华文中宋"/>
+                <w:b/>
+                <w:bCs/>
+                <w:color w:val="FF0000"/>
+                <w:spacing w:val="0"/>
+                <w:sz w:val="21"/>
+                <w:szCs w:val="24"/>
+                <w:vertAlign w:val="baseline"/>
+                <w:lang w:val="en-US" w:eastAsia="zh-CN"/>
+              </w:rPr>
+              <w:t>concat</w:t>
+            </w:r>
+          </w:p>
+        </w:tc>
+        <w:tc>
+          <w:tcPr>
+            <w:tcW w:w="0" w:type="auto"/>
+            <w:vAlign w:val="center"/>
+          </w:tcPr>
+          <w:p>
+            <w:pPr>
+              <w:bidi w:val="0"/>
+              <w:spacing w:line="240" w:lineRule="auto"/>
+              <w:jc w:val="both"/>
+              <w:rPr>
+                <w:rFonts w:hint="default" w:ascii="华文中宋" w:hAnsi="华文中宋" w:eastAsia="华文中宋" w:cs="华文中宋"/>
+                <w:b/>
+                <w:bCs/>
+                <w:color w:val="EA82F1"/>
+                <w:sz w:val="21"/>
+                <w:szCs w:val="24"/>
+                <w:lang w:val="en-US" w:eastAsia="zh-CN"/>
+              </w:rPr>
+            </w:pPr>
+            <w:r>
+              <w:rPr>
+                <w:rFonts w:hint="eastAsia" w:ascii="华文中宋" w:hAnsi="华文中宋" w:eastAsia="华文中宋" w:cs="华文中宋"/>
+                <w:b/>
+                <w:bCs/>
+                <w:color w:val="EA82F1"/>
+                <w:sz w:val="21"/>
+                <w:szCs w:val="24"/>
+                <w:lang w:val="en-US" w:eastAsia="zh-CN"/>
+              </w:rPr>
+              <w:t>拼接</w:t>
+            </w:r>
           </w:p>
         </w:tc>
       </w:tr>
@@ -26212,116 +26211,117 @@
         <w:tc>
           <w:tcPr>
             <w:tcW w:w="0" w:type="auto"/>
-            <w:vMerge w:val="restart"/>
-            <w:vAlign w:val="center"/>
-          </w:tcPr>
-          <w:p>
-            <w:pPr>
-              <w:bidi w:val="0"/>
-              <w:spacing w:line="240" w:lineRule="auto"/>
-              <w:jc w:val="both"/>
-              <w:rPr>
-                <w:rFonts w:hint="eastAsia" w:ascii="华文中宋" w:hAnsi="华文中宋" w:eastAsia="华文中宋" w:cs="华文中宋"/>
-                <w:b/>
-                <w:bCs/>
-                <w:color w:val="FF0000"/>
-                <w:spacing w:val="0"/>
-                <w:sz w:val="21"/>
-                <w:szCs w:val="24"/>
-                <w:vertAlign w:val="baseline"/>
-                <w:lang w:val="en-US" w:eastAsia="zh-CN"/>
-              </w:rPr>
-            </w:pPr>
-            <w:r>
-              <w:rPr>
-                <w:rFonts w:hint="eastAsia" w:ascii="华文中宋" w:hAnsi="华文中宋" w:eastAsia="华文中宋" w:cs="华文中宋"/>
-                <w:b/>
-                <w:bCs/>
-                <w:color w:val="ED7D31" w:themeColor="accent2"/>
-                <w:spacing w:val="0"/>
-                <w:sz w:val="21"/>
-                <w:szCs w:val="24"/>
-                <w:vertAlign w:val="baseline"/>
-                <w:lang w:val="en-US" w:eastAsia="zh-CN"/>
-                <w14:textFill>
-                  <w14:solidFill>
-                    <w14:schemeClr w14:val="accent2"/>
-                  </w14:solidFill>
-                </w14:textFill>
-              </w:rPr>
-              <w:t>字符串</w:t>
-            </w:r>
-          </w:p>
-        </w:tc>
-        <w:tc>
-          <w:tcPr>
-            <w:tcW w:w="0" w:type="auto"/>
-            <w:vAlign w:val="center"/>
-          </w:tcPr>
-          <w:p>
-            <w:pPr>
-              <w:bidi w:val="0"/>
-              <w:spacing w:line="240" w:lineRule="auto"/>
-              <w:jc w:val="both"/>
-              <w:rPr>
-                <w:rFonts w:hint="default" w:ascii="华文中宋" w:hAnsi="华文中宋" w:eastAsia="华文中宋" w:cs="华文中宋"/>
-                <w:b/>
-                <w:bCs/>
-                <w:color w:val="FF0000"/>
-                <w:spacing w:val="0"/>
-                <w:sz w:val="21"/>
-                <w:szCs w:val="24"/>
-                <w:vertAlign w:val="baseline"/>
-                <w:lang w:val="en-US" w:eastAsia="zh-CN"/>
-              </w:rPr>
-            </w:pPr>
-            <w:r>
-              <w:rPr>
-                <w:rFonts w:hint="eastAsia" w:ascii="华文中宋" w:hAnsi="华文中宋" w:eastAsia="华文中宋" w:cs="华文中宋"/>
-                <w:b/>
-                <w:bCs/>
-                <w:color w:val="FF0000"/>
-                <w:spacing w:val="0"/>
-                <w:sz w:val="21"/>
-                <w:szCs w:val="24"/>
-                <w:vertAlign w:val="baseline"/>
-                <w:lang w:val="en-US" w:eastAsia="zh-CN"/>
-              </w:rPr>
-              <w:t>concat</w:t>
-            </w:r>
-          </w:p>
-        </w:tc>
-        <w:tc>
-          <w:tcPr>
-            <w:tcW w:w="0" w:type="auto"/>
-            <w:vAlign w:val="center"/>
-          </w:tcPr>
-          <w:p>
-            <w:pPr>
-              <w:bidi w:val="0"/>
-              <w:spacing w:line="240" w:lineRule="auto"/>
-              <w:jc w:val="both"/>
-              <w:rPr>
-                <w:rFonts w:hint="default" w:ascii="华文中宋" w:hAnsi="华文中宋" w:eastAsia="华文中宋" w:cs="华文中宋"/>
-                <w:b/>
-                <w:bCs/>
-                <w:color w:val="EA82F1"/>
-                <w:sz w:val="21"/>
-                <w:szCs w:val="24"/>
-                <w:lang w:val="en-US" w:eastAsia="zh-CN"/>
-              </w:rPr>
-            </w:pPr>
-            <w:r>
-              <w:rPr>
-                <w:rFonts w:hint="eastAsia" w:ascii="华文中宋" w:hAnsi="华文中宋" w:eastAsia="华文中宋" w:cs="华文中宋"/>
-                <w:b/>
-                <w:bCs/>
-                <w:color w:val="EA82F1"/>
-                <w:sz w:val="21"/>
-                <w:szCs w:val="24"/>
-                <w:lang w:val="en-US" w:eastAsia="zh-CN"/>
-              </w:rPr>
-              <w:t>拼接</w:t>
+            <w:vMerge w:val="continue"/>
+            <w:tcBorders/>
+            <w:vAlign w:val="center"/>
+          </w:tcPr>
+          <w:p>
+            <w:pPr>
+              <w:bidi w:val="0"/>
+              <w:spacing w:line="240" w:lineRule="auto"/>
+              <w:jc w:val="both"/>
+              <w:rPr>
+                <w:rFonts w:hint="eastAsia" w:ascii="华文中宋" w:hAnsi="华文中宋" w:eastAsia="华文中宋" w:cs="华文中宋"/>
+                <w:b/>
+                <w:bCs/>
+                <w:color w:val="FF0000"/>
+                <w:spacing w:val="0"/>
+                <w:sz w:val="21"/>
+                <w:szCs w:val="24"/>
+                <w:vertAlign w:val="baseline"/>
+                <w:lang w:val="en-US" w:eastAsia="zh-CN"/>
+              </w:rPr>
+            </w:pPr>
+          </w:p>
+        </w:tc>
+        <w:tc>
+          <w:tcPr>
+            <w:tcW w:w="0" w:type="auto"/>
+            <w:vAlign w:val="center"/>
+          </w:tcPr>
+          <w:p>
+            <w:pPr>
+              <w:bidi w:val="0"/>
+              <w:spacing w:line="240" w:lineRule="auto"/>
+              <w:jc w:val="both"/>
+              <w:rPr>
+                <w:rFonts w:hint="default" w:ascii="华文中宋" w:hAnsi="华文中宋" w:eastAsia="华文中宋" w:cs="华文中宋"/>
+                <w:b/>
+                <w:bCs/>
+                <w:color w:val="FF0000"/>
+                <w:spacing w:val="0"/>
+                <w:sz w:val="21"/>
+                <w:szCs w:val="24"/>
+                <w:vertAlign w:val="baseline"/>
+                <w:lang w:val="en-US" w:eastAsia="zh-CN"/>
+              </w:rPr>
+            </w:pPr>
+            <w:r>
+              <w:rPr>
+                <w:rFonts w:hint="eastAsia" w:ascii="华文中宋" w:hAnsi="华文中宋" w:eastAsia="华文中宋" w:cs="华文中宋"/>
+                <w:b/>
+                <w:bCs/>
+                <w:color w:val="FF0000"/>
+                <w:spacing w:val="0"/>
+                <w:sz w:val="21"/>
+                <w:szCs w:val="24"/>
+                <w:vertAlign w:val="baseline"/>
+                <w:lang w:val="en-US" w:eastAsia="zh-CN"/>
+              </w:rPr>
+              <w:t>lower / upper</w:t>
+            </w:r>
+          </w:p>
+        </w:tc>
+        <w:tc>
+          <w:tcPr>
+            <w:tcW w:w="0" w:type="auto"/>
+            <w:vAlign w:val="center"/>
+          </w:tcPr>
+          <w:p>
+            <w:pPr>
+              <w:bidi w:val="0"/>
+              <w:spacing w:line="240" w:lineRule="auto"/>
+              <w:jc w:val="both"/>
+              <w:rPr>
+                <w:rFonts w:hint="default" w:ascii="华文中宋" w:hAnsi="华文中宋" w:eastAsia="华文中宋" w:cs="华文中宋"/>
+                <w:b/>
+                <w:bCs/>
+                <w:color w:val="EA82F1"/>
+                <w:sz w:val="21"/>
+                <w:szCs w:val="24"/>
+                <w:lang w:val="en-US" w:eastAsia="zh-CN"/>
+              </w:rPr>
+            </w:pPr>
+            <w:r>
+              <w:rPr>
+                <w:rFonts w:hint="eastAsia" w:ascii="华文中宋" w:hAnsi="华文中宋" w:eastAsia="华文中宋" w:cs="华文中宋"/>
+                <w:b/>
+                <w:bCs/>
+                <w:color w:val="EA82F1"/>
+                <w:sz w:val="21"/>
+                <w:szCs w:val="24"/>
+                <w:lang w:val="en-US" w:eastAsia="zh-CN"/>
+              </w:rPr>
+              <w:t>大小写</w:t>
+            </w:r>
+            <w:r>
+              <w:rPr>
+                <w:rFonts w:hint="eastAsia" w:ascii="华文中宋" w:hAnsi="华文中宋" w:eastAsia="华文中宋" w:cs="华文中宋"/>
+                <w:b/>
+                <w:bCs/>
+                <w:color w:val="ED7D31" w:themeColor="accent2"/>
+                <w:spacing w:val="0"/>
+                <w:sz w:val="21"/>
+                <w:szCs w:val="24"/>
+                <w:vertAlign w:val="baseline"/>
+                <w:lang w:val="en-US" w:eastAsia="zh-CN"/>
+                <w14:textFill>
+                  <w14:solidFill>
+                    <w14:schemeClr w14:val="accent2"/>
+                  </w14:solidFill>
+                </w14:textFill>
+              </w:rPr>
+              <w:t>转换</w:t>
             </w:r>
           </w:p>
         </w:tc>
@@ -26347,115 +26347,116 @@
           <w:tcPr>
             <w:tcW w:w="0" w:type="auto"/>
             <w:vMerge w:val="continue"/>
-            <w:vAlign w:val="center"/>
-          </w:tcPr>
-          <w:p>
-            <w:pPr>
-              <w:bidi w:val="0"/>
-              <w:spacing w:line="240" w:lineRule="auto"/>
-              <w:jc w:val="both"/>
-              <w:rPr>
-                <w:rFonts w:hint="eastAsia" w:ascii="华文中宋" w:hAnsi="华文中宋" w:eastAsia="华文中宋" w:cs="华文中宋"/>
-                <w:b/>
-                <w:bCs/>
-                <w:color w:val="FF0000"/>
-                <w:spacing w:val="0"/>
-                <w:sz w:val="21"/>
-                <w:szCs w:val="24"/>
-                <w:vertAlign w:val="baseline"/>
-                <w:lang w:val="en-US" w:eastAsia="zh-CN"/>
-              </w:rPr>
-            </w:pPr>
-          </w:p>
-        </w:tc>
-        <w:tc>
-          <w:tcPr>
-            <w:tcW w:w="0" w:type="auto"/>
-            <w:vAlign w:val="center"/>
-          </w:tcPr>
-          <w:p>
-            <w:pPr>
-              <w:bidi w:val="0"/>
-              <w:spacing w:line="240" w:lineRule="auto"/>
-              <w:jc w:val="both"/>
-              <w:rPr>
-                <w:rFonts w:hint="default" w:ascii="华文中宋" w:hAnsi="华文中宋" w:eastAsia="华文中宋" w:cs="华文中宋"/>
-                <w:b/>
-                <w:bCs/>
-                <w:color w:val="FF0000"/>
-                <w:spacing w:val="0"/>
-                <w:sz w:val="21"/>
-                <w:szCs w:val="24"/>
-                <w:vertAlign w:val="baseline"/>
-                <w:lang w:val="en-US" w:eastAsia="zh-CN"/>
-              </w:rPr>
-            </w:pPr>
-            <w:r>
-              <w:rPr>
-                <w:rFonts w:hint="eastAsia" w:ascii="华文中宋" w:hAnsi="华文中宋" w:eastAsia="华文中宋" w:cs="华文中宋"/>
-                <w:b/>
-                <w:bCs/>
-                <w:color w:val="FF0000"/>
-                <w:spacing w:val="0"/>
-                <w:sz w:val="21"/>
-                <w:szCs w:val="24"/>
-                <w:vertAlign w:val="baseline"/>
-                <w:lang w:val="en-US" w:eastAsia="zh-CN"/>
-              </w:rPr>
-              <w:t>lower / upper</w:t>
-            </w:r>
-          </w:p>
-        </w:tc>
-        <w:tc>
-          <w:tcPr>
-            <w:tcW w:w="0" w:type="auto"/>
-            <w:vAlign w:val="center"/>
-          </w:tcPr>
-          <w:p>
-            <w:pPr>
-              <w:bidi w:val="0"/>
-              <w:spacing w:line="240" w:lineRule="auto"/>
-              <w:jc w:val="both"/>
-              <w:rPr>
-                <w:rFonts w:hint="default" w:ascii="华文中宋" w:hAnsi="华文中宋" w:eastAsia="华文中宋" w:cs="华文中宋"/>
-                <w:b/>
-                <w:bCs/>
-                <w:color w:val="EA82F1"/>
-                <w:sz w:val="21"/>
-                <w:szCs w:val="24"/>
-                <w:lang w:val="en-US" w:eastAsia="zh-CN"/>
-              </w:rPr>
-            </w:pPr>
-            <w:r>
-              <w:rPr>
-                <w:rFonts w:hint="eastAsia" w:ascii="华文中宋" w:hAnsi="华文中宋" w:eastAsia="华文中宋" w:cs="华文中宋"/>
-                <w:b/>
-                <w:bCs/>
-                <w:color w:val="EA82F1"/>
-                <w:sz w:val="21"/>
-                <w:szCs w:val="24"/>
-                <w:lang w:val="en-US" w:eastAsia="zh-CN"/>
-              </w:rPr>
-              <w:t>大小写</w:t>
-            </w:r>
-            <w:r>
-              <w:rPr>
-                <w:rFonts w:hint="eastAsia" w:ascii="华文中宋" w:hAnsi="华文中宋" w:eastAsia="华文中宋" w:cs="华文中宋"/>
-                <w:b/>
-                <w:bCs/>
-                <w:color w:val="ED7D31" w:themeColor="accent2"/>
-                <w:spacing w:val="0"/>
-                <w:sz w:val="21"/>
-                <w:szCs w:val="24"/>
-                <w:vertAlign w:val="baseline"/>
-                <w:lang w:val="en-US" w:eastAsia="zh-CN"/>
-                <w14:textFill>
-                  <w14:solidFill>
-                    <w14:schemeClr w14:val="accent2"/>
-                  </w14:solidFill>
-                </w14:textFill>
-              </w:rPr>
-              <w:t>转换</w:t>
+            <w:tcBorders/>
+            <w:vAlign w:val="center"/>
+          </w:tcPr>
+          <w:p>
+            <w:pPr>
+              <w:bidi w:val="0"/>
+              <w:spacing w:line="240" w:lineRule="auto"/>
+              <w:jc w:val="both"/>
+              <w:rPr>
+                <w:rFonts w:hint="eastAsia" w:ascii="华文中宋" w:hAnsi="华文中宋" w:eastAsia="华文中宋" w:cs="华文中宋"/>
+                <w:b/>
+                <w:bCs/>
+                <w:color w:val="FF0000"/>
+                <w:spacing w:val="0"/>
+                <w:sz w:val="21"/>
+                <w:szCs w:val="24"/>
+                <w:vertAlign w:val="baseline"/>
+                <w:lang w:val="en-US" w:eastAsia="zh-CN"/>
+              </w:rPr>
+            </w:pPr>
+          </w:p>
+        </w:tc>
+        <w:tc>
+          <w:tcPr>
+            <w:tcW w:w="0" w:type="auto"/>
+            <w:vAlign w:val="center"/>
+          </w:tcPr>
+          <w:p>
+            <w:pPr>
+              <w:bidi w:val="0"/>
+              <w:spacing w:line="240" w:lineRule="auto"/>
+              <w:jc w:val="both"/>
+              <w:rPr>
+                <w:rFonts w:hint="default" w:ascii="华文中宋" w:hAnsi="华文中宋" w:eastAsia="华文中宋" w:cs="华文中宋"/>
+                <w:b/>
+                <w:bCs/>
+                <w:color w:val="FF0000"/>
+                <w:spacing w:val="0"/>
+                <w:sz w:val="21"/>
+                <w:szCs w:val="24"/>
+                <w:vertAlign w:val="baseline"/>
+                <w:lang w:val="en-US" w:eastAsia="zh-CN"/>
+              </w:rPr>
+            </w:pPr>
+            <w:r>
+              <w:rPr>
+                <w:rFonts w:hint="eastAsia" w:ascii="华文中宋" w:hAnsi="华文中宋" w:eastAsia="华文中宋" w:cs="华文中宋"/>
+                <w:b/>
+                <w:bCs/>
+                <w:color w:val="FF0000"/>
+                <w:spacing w:val="0"/>
+                <w:sz w:val="21"/>
+                <w:szCs w:val="24"/>
+                <w:vertAlign w:val="baseline"/>
+                <w:lang w:val="en-US" w:eastAsia="zh-CN"/>
+              </w:rPr>
+              <w:t>lpad / rpad(str, n, pad)</w:t>
+            </w:r>
+          </w:p>
+        </w:tc>
+        <w:tc>
+          <w:tcPr>
+            <w:tcW w:w="0" w:type="auto"/>
+            <w:vAlign w:val="center"/>
+          </w:tcPr>
+          <w:p>
+            <w:pPr>
+              <w:bidi w:val="0"/>
+              <w:spacing w:line="240" w:lineRule="auto"/>
+              <w:jc w:val="both"/>
+              <w:rPr>
+                <w:rFonts w:hint="default" w:ascii="华文中宋" w:hAnsi="华文中宋" w:eastAsia="华文中宋" w:cs="华文中宋"/>
+                <w:b/>
+                <w:bCs/>
+                <w:color w:val="EA82F1"/>
+                <w:sz w:val="21"/>
+                <w:szCs w:val="24"/>
+                <w:lang w:val="en-US" w:eastAsia="zh-CN"/>
+              </w:rPr>
+            </w:pPr>
+            <w:r>
+              <w:rPr>
+                <w:rFonts w:hint="eastAsia" w:ascii="华文中宋" w:hAnsi="华文中宋" w:eastAsia="华文中宋" w:cs="华文中宋"/>
+                <w:b/>
+                <w:bCs/>
+                <w:color w:val="ED7D31" w:themeColor="accent2"/>
+                <w:spacing w:val="0"/>
+                <w:sz w:val="21"/>
+                <w:szCs w:val="24"/>
+                <w:vertAlign w:val="baseline"/>
+                <w:lang w:val="en-US" w:eastAsia="zh-CN"/>
+                <w14:textFill>
+                  <w14:solidFill>
+                    <w14:schemeClr w14:val="accent2"/>
+                  </w14:solidFill>
+                </w14:textFill>
+              </w:rPr>
+              <w:t>左/右</w:t>
+            </w:r>
+            <w:r>
+              <w:rPr>
+                <w:rFonts w:hint="eastAsia" w:ascii="华文中宋" w:hAnsi="华文中宋" w:eastAsia="华文中宋" w:cs="华文中宋"/>
+                <w:b/>
+                <w:bCs/>
+                <w:color w:val="EA82F1"/>
+                <w:sz w:val="21"/>
+                <w:szCs w:val="24"/>
+                <w:lang w:val="en-US" w:eastAsia="zh-CN"/>
+              </w:rPr>
+              <w:t>填充</w:t>
             </w:r>
           </w:p>
         </w:tc>
@@ -26481,140 +26482,7 @@
           <w:tcPr>
             <w:tcW w:w="0" w:type="auto"/>
             <w:vMerge w:val="continue"/>
-            <w:vAlign w:val="center"/>
-          </w:tcPr>
-          <w:p>
-            <w:pPr>
-              <w:bidi w:val="0"/>
-              <w:spacing w:line="240" w:lineRule="auto"/>
-              <w:jc w:val="both"/>
-              <w:rPr>
-                <w:rFonts w:hint="eastAsia" w:ascii="华文中宋" w:hAnsi="华文中宋" w:eastAsia="华文中宋" w:cs="华文中宋"/>
-                <w:b/>
-                <w:bCs/>
-                <w:color w:val="FF0000"/>
-                <w:spacing w:val="0"/>
-                <w:sz w:val="21"/>
-                <w:szCs w:val="24"/>
-                <w:vertAlign w:val="baseline"/>
-                <w:lang w:val="en-US" w:eastAsia="zh-CN"/>
-              </w:rPr>
-            </w:pPr>
-          </w:p>
-        </w:tc>
-        <w:tc>
-          <w:tcPr>
-            <w:tcW w:w="0" w:type="auto"/>
-            <w:vAlign w:val="center"/>
-          </w:tcPr>
-          <w:p>
-            <w:pPr>
-              <w:bidi w:val="0"/>
-              <w:spacing w:line="240" w:lineRule="auto"/>
-              <w:jc w:val="both"/>
-              <w:rPr>
-                <w:rFonts w:hint="default" w:ascii="华文中宋" w:hAnsi="华文中宋" w:eastAsia="华文中宋" w:cs="华文中宋"/>
-                <w:b/>
-                <w:bCs/>
-                <w:color w:val="FF0000"/>
-                <w:spacing w:val="0"/>
-                <w:sz w:val="21"/>
-                <w:szCs w:val="24"/>
-                <w:vertAlign w:val="baseline"/>
-                <w:lang w:val="en-US" w:eastAsia="zh-CN"/>
-              </w:rPr>
-            </w:pPr>
-            <w:r>
-              <w:rPr>
-                <w:rFonts w:hint="eastAsia" w:ascii="华文中宋" w:hAnsi="华文中宋" w:eastAsia="华文中宋" w:cs="华文中宋"/>
-                <w:b/>
-                <w:bCs/>
-                <w:color w:val="FF0000"/>
-                <w:spacing w:val="0"/>
-                <w:sz w:val="21"/>
-                <w:szCs w:val="24"/>
-                <w:vertAlign w:val="baseline"/>
-                <w:lang w:val="en-US" w:eastAsia="zh-CN"/>
-              </w:rPr>
-              <w:t>lpad / rpad(str, n, pad)</w:t>
-            </w:r>
-          </w:p>
-        </w:tc>
-        <w:tc>
-          <w:tcPr>
-            <w:tcW w:w="0" w:type="auto"/>
-            <w:vAlign w:val="center"/>
-          </w:tcPr>
-          <w:p>
-            <w:pPr>
-              <w:bidi w:val="0"/>
-              <w:spacing w:line="240" w:lineRule="auto"/>
-              <w:jc w:val="both"/>
-              <w:rPr>
-                <w:rFonts w:hint="default" w:ascii="华文中宋" w:hAnsi="华文中宋" w:eastAsia="华文中宋" w:cs="华文中宋"/>
-                <w:b/>
-                <w:bCs/>
-                <w:color w:val="EA82F1"/>
-                <w:sz w:val="21"/>
-                <w:szCs w:val="24"/>
-                <w:lang w:val="en-US" w:eastAsia="zh-CN"/>
-              </w:rPr>
-            </w:pPr>
-            <w:r>
-              <w:rPr>
-                <w:rFonts w:hint="eastAsia" w:ascii="华文中宋" w:hAnsi="华文中宋" w:eastAsia="华文中宋" w:cs="华文中宋"/>
-                <w:b/>
-                <w:bCs/>
-                <w:color w:val="ED7D31" w:themeColor="accent2"/>
-                <w:spacing w:val="0"/>
-                <w:sz w:val="21"/>
-                <w:szCs w:val="24"/>
-                <w:vertAlign w:val="baseline"/>
-                <w:lang w:val="en-US" w:eastAsia="zh-CN"/>
-                <w14:textFill>
-                  <w14:solidFill>
-                    <w14:schemeClr w14:val="accent2"/>
-                  </w14:solidFill>
-                </w14:textFill>
-              </w:rPr>
-              <w:t>左/右</w:t>
-            </w:r>
-            <w:r>
-              <w:rPr>
-                <w:rFonts w:hint="eastAsia" w:ascii="华文中宋" w:hAnsi="华文中宋" w:eastAsia="华文中宋" w:cs="华文中宋"/>
-                <w:b/>
-                <w:bCs/>
-                <w:color w:val="EA82F1"/>
-                <w:sz w:val="21"/>
-                <w:szCs w:val="24"/>
-                <w:lang w:val="en-US" w:eastAsia="zh-CN"/>
-              </w:rPr>
-              <w:t>填充</w:t>
-            </w:r>
-          </w:p>
-        </w:tc>
-      </w:tr>
-      <w:tr>
-        <w:tblPrEx>
-          <w:tblBorders>
-            <w:top w:val="single" w:color="auto" w:sz="4" w:space="0"/>
-            <w:left w:val="single" w:color="auto" w:sz="4" w:space="0"/>
-            <w:bottom w:val="single" w:color="auto" w:sz="4" w:space="0"/>
-            <w:right w:val="single" w:color="auto" w:sz="4" w:space="0"/>
-            <w:insideH w:val="single" w:color="auto" w:sz="4" w:space="0"/>
-            <w:insideV w:val="single" w:color="auto" w:sz="4" w:space="0"/>
-          </w:tblBorders>
-          <w:tblCellMar>
-            <w:top w:w="0" w:type="dxa"/>
-            <w:left w:w="108" w:type="dxa"/>
-            <w:bottom w:w="0" w:type="dxa"/>
-            <w:right w:w="108" w:type="dxa"/>
-          </w:tblCellMar>
-        </w:tblPrEx>
-        <w:tc>
-          <w:tcPr>
-            <w:tcW w:w="0" w:type="auto"/>
-            <w:vMerge w:val="continue"/>
+            <w:tcBorders/>
             <w:vAlign w:val="center"/>
           </w:tcPr>
           <w:p>
@@ -26764,6 +26632,7 @@
           <w:tcPr>
             <w:tcW w:w="0" w:type="auto"/>
             <w:vMerge w:val="continue"/>
+            <w:tcBorders/>
             <w:vAlign w:val="center"/>
           </w:tcPr>
           <w:p>
@@ -26854,6 +26723,147 @@
                 <w:lang w:val="en-US" w:eastAsia="zh-CN"/>
               </w:rPr>
               <w:t>切片</w:t>
+            </w:r>
+          </w:p>
+        </w:tc>
+      </w:tr>
+      <w:tr>
+        <w:tblPrEx>
+          <w:tblBorders>
+            <w:top w:val="single" w:color="auto" w:sz="4" w:space="0"/>
+            <w:left w:val="single" w:color="auto" w:sz="4" w:space="0"/>
+            <w:bottom w:val="single" w:color="auto" w:sz="4" w:space="0"/>
+            <w:right w:val="single" w:color="auto" w:sz="4" w:space="0"/>
+            <w:insideH w:val="single" w:color="auto" w:sz="4" w:space="0"/>
+            <w:insideV w:val="single" w:color="auto" w:sz="4" w:space="0"/>
+          </w:tblBorders>
+          <w:tblCellMar>
+            <w:top w:w="0" w:type="dxa"/>
+            <w:left w:w="108" w:type="dxa"/>
+            <w:bottom w:w="0" w:type="dxa"/>
+            <w:right w:w="108" w:type="dxa"/>
+          </w:tblCellMar>
+        </w:tblPrEx>
+        <w:trPr>
+          <w:trHeight w:val="90" w:hRule="atLeast"/>
+        </w:trPr>
+        <w:tc>
+          <w:tcPr>
+            <w:tcW w:w="0" w:type="auto"/>
+            <w:vMerge w:val="continue"/>
+            <w:tcBorders/>
+            <w:vAlign w:val="center"/>
+          </w:tcPr>
+          <w:p>
+            <w:pPr>
+              <w:bidi w:val="0"/>
+              <w:spacing w:line="240" w:lineRule="auto"/>
+              <w:jc w:val="both"/>
+              <w:rPr>
+                <w:rFonts w:hint="eastAsia" w:ascii="华文中宋" w:hAnsi="华文中宋" w:eastAsia="华文中宋" w:cs="华文中宋"/>
+                <w:b/>
+                <w:bCs/>
+                <w:color w:val="FF0000"/>
+                <w:spacing w:val="0"/>
+                <w:sz w:val="21"/>
+                <w:szCs w:val="24"/>
+                <w:vertAlign w:val="baseline"/>
+                <w:lang w:val="en-US" w:eastAsia="zh-CN"/>
+              </w:rPr>
+            </w:pPr>
+          </w:p>
+        </w:tc>
+        <w:tc>
+          <w:tcPr>
+            <w:tcW w:w="0" w:type="auto"/>
+            <w:vAlign w:val="center"/>
+          </w:tcPr>
+          <w:p>
+            <w:pPr>
+              <w:bidi w:val="0"/>
+              <w:spacing w:line="240" w:lineRule="auto"/>
+              <w:jc w:val="both"/>
+              <w:rPr>
+                <w:rFonts w:hint="eastAsia" w:ascii="华文中宋" w:hAnsi="华文中宋" w:eastAsia="华文中宋" w:cs="华文中宋"/>
+                <w:b/>
+                <w:bCs/>
+                <w:color w:val="FF0000"/>
+                <w:spacing w:val="0"/>
+                <w:kern w:val="2"/>
+                <w:sz w:val="21"/>
+                <w:szCs w:val="24"/>
+                <w:vertAlign w:val="baseline"/>
+                <w:lang w:val="en-US" w:eastAsia="zh-CN" w:bidi="ar-SA"/>
+              </w:rPr>
+            </w:pPr>
+            <w:r>
+              <w:rPr>
+                <w:rFonts w:hint="eastAsia" w:ascii="华文中宋" w:hAnsi="华文中宋" w:eastAsia="华文中宋" w:cs="华文中宋"/>
+                <w:b/>
+                <w:bCs/>
+                <w:color w:val="FF0000"/>
+                <w:spacing w:val="0"/>
+                <w:sz w:val="21"/>
+                <w:szCs w:val="24"/>
+                <w:vertAlign w:val="baseline"/>
+                <w:lang w:val="en-US" w:eastAsia="zh-CN"/>
+              </w:rPr>
+              <w:t>like &lt;pat&gt;</w:t>
+            </w:r>
+          </w:p>
+        </w:tc>
+        <w:tc>
+          <w:tcPr>
+            <w:tcW w:w="0" w:type="auto"/>
+            <w:vAlign w:val="center"/>
+          </w:tcPr>
+          <w:p>
+            <w:pPr>
+              <w:bidi w:val="0"/>
+              <w:spacing w:line="240" w:lineRule="auto"/>
+              <w:jc w:val="both"/>
+              <w:rPr>
+                <w:rFonts w:hint="eastAsia" w:ascii="华文中宋" w:hAnsi="华文中宋" w:eastAsia="华文中宋" w:cs="华文中宋"/>
+                <w:b/>
+                <w:bCs/>
+                <w:color w:val="EA82F1"/>
+                <w:spacing w:val="6"/>
+                <w:kern w:val="2"/>
+                <w:sz w:val="21"/>
+                <w:szCs w:val="24"/>
+                <w:lang w:val="en-US" w:eastAsia="zh-CN" w:bidi="ar-SA"/>
+              </w:rPr>
+            </w:pPr>
+            <w:r>
+              <w:rPr>
+                <w:rFonts w:hint="eastAsia" w:ascii="华文中宋" w:hAnsi="华文中宋" w:eastAsia="华文中宋" w:cs="华文中宋"/>
+                <w:b/>
+                <w:bCs/>
+                <w:color w:val="EA82F1"/>
+                <w:sz w:val="21"/>
+                <w:szCs w:val="24"/>
+                <w:lang w:val="en-US" w:eastAsia="zh-CN"/>
+              </w:rPr>
+              <w:t>模糊匹配</w:t>
+            </w:r>
+            <w:r>
+              <w:rPr>
+                <w:rFonts w:hint="eastAsia" w:ascii="华文中宋" w:hAnsi="华文中宋" w:eastAsia="华文中宋" w:cs="华文中宋"/>
+                <w:b/>
+                <w:bCs/>
+                <w:color w:val="ED7D31" w:themeColor="accent2"/>
+                <w:spacing w:val="0"/>
+                <w:sz w:val="21"/>
+                <w:szCs w:val="24"/>
+                <w:vertAlign w:val="baseline"/>
+                <w:lang w:val="en-US" w:eastAsia="zh-CN"/>
+                <w14:textFill>
+                  <w14:solidFill>
+                    <w14:schemeClr w14:val="accent2"/>
+                  </w14:solidFill>
+                </w14:textFill>
+              </w:rPr>
+              <w:t xml:space="preserve"> ( _ 单字符，% 多字符)</w:t>
             </w:r>
           </w:p>
         </w:tc>
@@ -33000,12 +33010,6 @@
             <w:insideH w:val="single" w:color="auto" w:sz="4" w:space="0"/>
             <w:insideV w:val="single" w:color="auto" w:sz="4" w:space="0"/>
           </w:tblBorders>
-          <w:tblCellMar>
-            <w:top w:w="0" w:type="dxa"/>
-            <w:left w:w="108" w:type="dxa"/>
-            <w:bottom w:w="0" w:type="dxa"/>
-            <w:right w:w="108" w:type="dxa"/>
-          </w:tblCellMar>
         </w:tblPrEx>
         <w:trPr>
           <w:trHeight w:val="90" w:hRule="atLeast"/>

</xml_diff>

<commit_message>
update on 2023-10-24 13:50:15.854115
</commit_message>
<xml_diff>
--- a/linux.docx
+++ b/linux.docx
@@ -661,12 +661,6 @@
             <w:insideH w:val="single" w:color="auto" w:sz="4" w:space="0"/>
             <w:insideV w:val="single" w:color="auto" w:sz="4" w:space="0"/>
           </w:tblBorders>
-          <w:tblCellMar>
-            <w:top w:w="0" w:type="dxa"/>
-            <w:left w:w="108" w:type="dxa"/>
-            <w:bottom w:w="0" w:type="dxa"/>
-            <w:right w:w="108" w:type="dxa"/>
-          </w:tblCellMar>
         </w:tblPrEx>
         <w:tc>
           <w:tcPr>
@@ -9349,6 +9343,12 @@
             <w:insideH w:val="single" w:color="auto" w:sz="4" w:space="0"/>
             <w:insideV w:val="single" w:color="auto" w:sz="4" w:space="0"/>
           </w:tblBorders>
+          <w:tblCellMar>
+            <w:top w:w="0" w:type="dxa"/>
+            <w:left w:w="108" w:type="dxa"/>
+            <w:bottom w:w="0" w:type="dxa"/>
+            <w:right w:w="108" w:type="dxa"/>
+          </w:tblCellMar>
         </w:tblPrEx>
         <w:tc>
           <w:tcPr>
@@ -20343,12 +20343,6 @@
             <w:insideH w:val="single" w:color="auto" w:sz="4" w:space="0"/>
             <w:insideV w:val="single" w:color="auto" w:sz="4" w:space="0"/>
           </w:tblBorders>
-          <w:tblCellMar>
-            <w:top w:w="0" w:type="dxa"/>
-            <w:left w:w="108" w:type="dxa"/>
-            <w:bottom w:w="0" w:type="dxa"/>
-            <w:right w:w="108" w:type="dxa"/>
-          </w:tblCellMar>
         </w:tblPrEx>
         <w:tc>
           <w:tcPr>
@@ -22577,12 +22571,6 @@
             <w:insideH w:val="single" w:color="auto" w:sz="4" w:space="0"/>
             <w:insideV w:val="single" w:color="auto" w:sz="4" w:space="0"/>
           </w:tblBorders>
-          <w:tblCellMar>
-            <w:top w:w="0" w:type="dxa"/>
-            <w:left w:w="108" w:type="dxa"/>
-            <w:bottom w:w="0" w:type="dxa"/>
-            <w:right w:w="108" w:type="dxa"/>
-          </w:tblCellMar>
         </w:tblPrEx>
         <w:tc>
           <w:tcPr>
@@ -25586,8 +25574,6 @@
                 </w14:textFill>
               </w:rPr>
             </w:pPr>
-            <w:bookmarkStart w:id="9" w:name="_GoBack"/>
-            <w:bookmarkEnd w:id="9"/>
             <w:r>
               <w:rPr>
                 <w:rFonts w:hint="eastAsia" w:ascii="华文中宋" w:hAnsi="华文中宋" w:eastAsia="华文中宋" w:cs="华文中宋"/>
@@ -26864,6 +26850,139 @@
                 </w14:textFill>
               </w:rPr>
               <w:t xml:space="preserve"> ( _ 单字符，% 多字符)</w:t>
+            </w:r>
+          </w:p>
+        </w:tc>
+      </w:tr>
+      <w:tr>
+        <w:tblPrEx>
+          <w:tblBorders>
+            <w:top w:val="single" w:color="auto" w:sz="4" w:space="0"/>
+            <w:left w:val="single" w:color="auto" w:sz="4" w:space="0"/>
+            <w:bottom w:val="single" w:color="auto" w:sz="4" w:space="0"/>
+            <w:right w:val="single" w:color="auto" w:sz="4" w:space="0"/>
+            <w:insideH w:val="single" w:color="auto" w:sz="4" w:space="0"/>
+            <w:insideV w:val="single" w:color="auto" w:sz="4" w:space="0"/>
+          </w:tblBorders>
+          <w:tblCellMar>
+            <w:top w:w="0" w:type="dxa"/>
+            <w:left w:w="108" w:type="dxa"/>
+            <w:bottom w:w="0" w:type="dxa"/>
+            <w:right w:w="108" w:type="dxa"/>
+          </w:tblCellMar>
+        </w:tblPrEx>
+        <w:trPr>
+          <w:trHeight w:val="90" w:hRule="atLeast"/>
+        </w:trPr>
+        <w:tc>
+          <w:tcPr>
+            <w:tcW w:w="0" w:type="auto"/>
+            <w:vMerge w:val="continue"/>
+            <w:tcBorders/>
+            <w:vAlign w:val="center"/>
+          </w:tcPr>
+          <w:p>
+            <w:pPr>
+              <w:bidi w:val="0"/>
+              <w:spacing w:line="240" w:lineRule="auto"/>
+              <w:jc w:val="both"/>
+              <w:rPr>
+                <w:rFonts w:hint="eastAsia" w:ascii="华文中宋" w:hAnsi="华文中宋" w:eastAsia="华文中宋" w:cs="华文中宋"/>
+                <w:b/>
+                <w:bCs/>
+                <w:color w:val="FF0000"/>
+                <w:spacing w:val="0"/>
+                <w:sz w:val="21"/>
+                <w:szCs w:val="24"/>
+                <w:vertAlign w:val="baseline"/>
+                <w:lang w:val="en-US" w:eastAsia="zh-CN"/>
+              </w:rPr>
+            </w:pPr>
+          </w:p>
+        </w:tc>
+        <w:tc>
+          <w:tcPr>
+            <w:tcW w:w="0" w:type="auto"/>
+            <w:vAlign w:val="center"/>
+          </w:tcPr>
+          <w:p>
+            <w:pPr>
+              <w:bidi w:val="0"/>
+              <w:spacing w:line="240" w:lineRule="auto"/>
+              <w:jc w:val="both"/>
+              <w:rPr>
+                <w:rFonts w:hint="default" w:ascii="华文中宋" w:hAnsi="华文中宋" w:eastAsia="华文中宋" w:cs="华文中宋"/>
+                <w:b/>
+                <w:bCs/>
+                <w:color w:val="FF0000"/>
+                <w:spacing w:val="0"/>
+                <w:sz w:val="21"/>
+                <w:szCs w:val="24"/>
+                <w:vertAlign w:val="baseline"/>
+                <w:lang w:val="en-US" w:eastAsia="zh-CN"/>
+              </w:rPr>
+            </w:pPr>
+            <w:r>
+              <w:rPr>
+                <w:rFonts w:hint="eastAsia" w:ascii="华文中宋" w:hAnsi="华文中宋" w:cs="华文中宋"/>
+                <w:b/>
+                <w:bCs/>
+                <w:color w:val="FF0000"/>
+                <w:spacing w:val="0"/>
+                <w:sz w:val="21"/>
+                <w:szCs w:val="24"/>
+                <w:vertAlign w:val="baseline"/>
+                <w:lang w:val="en-US" w:eastAsia="zh-CN"/>
+              </w:rPr>
+              <w:t>regexp &lt;re&gt;</w:t>
+            </w:r>
+          </w:p>
+        </w:tc>
+        <w:tc>
+          <w:tcPr>
+            <w:tcW w:w="0" w:type="auto"/>
+            <w:vAlign w:val="center"/>
+          </w:tcPr>
+          <w:p>
+            <w:pPr>
+              <w:bidi w:val="0"/>
+              <w:spacing w:line="240" w:lineRule="auto"/>
+              <w:jc w:val="both"/>
+              <w:rPr>
+                <w:rFonts w:hint="eastAsia" w:ascii="华文中宋" w:hAnsi="华文中宋" w:eastAsia="华文中宋" w:cs="华文中宋"/>
+                <w:b/>
+                <w:bCs/>
+                <w:color w:val="EA82F1"/>
+                <w:sz w:val="21"/>
+                <w:szCs w:val="24"/>
+                <w:lang w:val="en-US" w:eastAsia="zh-CN"/>
+              </w:rPr>
+            </w:pPr>
+            <w:r>
+              <w:rPr>
+                <w:rFonts w:hint="eastAsia" w:ascii="华文中宋" w:hAnsi="华文中宋" w:cs="华文中宋"/>
+                <w:b/>
+                <w:bCs/>
+                <w:color w:val="EA82F1"/>
+                <w:sz w:val="21"/>
+                <w:szCs w:val="24"/>
+                <w:lang w:val="en-US" w:eastAsia="zh-CN"/>
+              </w:rPr>
+              <w:t>正则</w:t>
+            </w:r>
+            <w:bookmarkStart w:id="9" w:name="_GoBack"/>
+            <w:bookmarkEnd w:id="9"/>
+            <w:r>
+              <w:rPr>
+                <w:rFonts w:hint="eastAsia" w:ascii="华文中宋" w:hAnsi="华文中宋" w:eastAsia="华文中宋" w:cs="华文中宋"/>
+                <w:b/>
+                <w:bCs/>
+                <w:color w:val="EA82F1"/>
+                <w:sz w:val="21"/>
+                <w:szCs w:val="24"/>
+                <w:lang w:val="en-US" w:eastAsia="zh-CN"/>
+              </w:rPr>
+              <w:t>匹配</w:t>
             </w:r>
           </w:p>
         </w:tc>
@@ -42295,12 +42414,6 @@
             <w:insideH w:val="single" w:color="auto" w:sz="4" w:space="0"/>
             <w:insideV w:val="single" w:color="auto" w:sz="4" w:space="0"/>
           </w:tblBorders>
-          <w:tblCellMar>
-            <w:top w:w="0" w:type="dxa"/>
-            <w:left w:w="108" w:type="dxa"/>
-            <w:bottom w:w="0" w:type="dxa"/>
-            <w:right w:w="108" w:type="dxa"/>
-          </w:tblCellMar>
         </w:tblPrEx>
         <w:tc>
           <w:tcPr>

</xml_diff>

<commit_message>
update on 2023-10-25 10:52:56.423749
</commit_message>
<xml_diff>
--- a/linux.docx
+++ b/linux.docx
@@ -2,6 +2,2554 @@
 <file path=word/document.xml><?xml version="1.0" encoding="utf-8"?>
 <w:document xmlns:wpc="http://schemas.microsoft.com/office/word/2010/wordprocessingCanvas" xmlns:mc="http://schemas.openxmlformats.org/markup-compatibility/2006" xmlns:o="urn:schemas-microsoft-com:office:office" xmlns:r="http://schemas.openxmlformats.org/officeDocument/2006/relationships" xmlns:m="http://schemas.openxmlformats.org/officeDocument/2006/math" xmlns:v="urn:schemas-microsoft-com:vml" xmlns:wp14="http://schemas.microsoft.com/office/word/2010/wordprocessingDrawing" xmlns:wp="http://schemas.openxmlformats.org/drawingml/2006/wordprocessingDrawing" xmlns:w="http://schemas.openxmlformats.org/wordprocessingml/2006/main" xmlns:w14="http://schemas.microsoft.com/office/word/2010/wordml" xmlns:w10="urn:schemas-microsoft-com:office:word" xmlns:w15="http://schemas.microsoft.com/office/word/2012/wordml" xmlns:wpg="http://schemas.microsoft.com/office/word/2010/wordprocessingGroup" xmlns:wpi="http://schemas.microsoft.com/office/word/2010/wordprocessingInk" xmlns:wne="http://schemas.microsoft.com/office/word/2006/wordml" xmlns:wps="http://schemas.microsoft.com/office/word/2010/wordprocessingShape" xmlns:wpsCustomData="http://www.wps.cn/officeDocument/2013/wpsCustomData" mc:Ignorable="w14 w15 wp14">
   <w:body>
+    <w:tbl>
+      <w:tblPr>
+        <w:tblStyle w:val="7"/>
+        <w:tblW w:w="0" w:type="auto"/>
+        <w:tblInd w:w="0" w:type="dxa"/>
+        <w:tblBorders>
+          <w:top w:val="single" w:color="auto" w:sz="4" w:space="0"/>
+          <w:left w:val="single" w:color="auto" w:sz="4" w:space="0"/>
+          <w:bottom w:val="single" w:color="auto" w:sz="4" w:space="0"/>
+          <w:right w:val="single" w:color="auto" w:sz="4" w:space="0"/>
+          <w:insideH w:val="single" w:color="auto" w:sz="4" w:space="0"/>
+          <w:insideV w:val="single" w:color="auto" w:sz="4" w:space="0"/>
+        </w:tblBorders>
+        <w:tblLayout w:type="autofit"/>
+        <w:tblCellMar>
+          <w:top w:w="0" w:type="dxa"/>
+          <w:left w:w="108" w:type="dxa"/>
+          <w:bottom w:w="0" w:type="dxa"/>
+          <w:right w:w="108" w:type="dxa"/>
+        </w:tblCellMar>
+      </w:tblPr>
+      <w:tblGrid>
+        <w:gridCol w:w="667"/>
+        <w:gridCol w:w="847"/>
+        <w:gridCol w:w="1266"/>
+        <w:gridCol w:w="1567"/>
+        <w:gridCol w:w="1509"/>
+      </w:tblGrid>
+      <w:tr>
+        <w:tblPrEx>
+          <w:tblBorders>
+            <w:top w:val="single" w:color="auto" w:sz="4" w:space="0"/>
+            <w:left w:val="single" w:color="auto" w:sz="4" w:space="0"/>
+            <w:bottom w:val="single" w:color="auto" w:sz="4" w:space="0"/>
+            <w:right w:val="single" w:color="auto" w:sz="4" w:space="0"/>
+            <w:insideH w:val="single" w:color="auto" w:sz="4" w:space="0"/>
+            <w:insideV w:val="single" w:color="auto" w:sz="4" w:space="0"/>
+          </w:tblBorders>
+          <w:tblCellMar>
+            <w:top w:w="0" w:type="dxa"/>
+            <w:left w:w="108" w:type="dxa"/>
+            <w:bottom w:w="0" w:type="dxa"/>
+            <w:right w:w="108" w:type="dxa"/>
+          </w:tblCellMar>
+        </w:tblPrEx>
+        <w:trPr>
+          <w:trHeight w:val="151" w:hRule="atLeast"/>
+        </w:trPr>
+        <w:tc>
+          <w:tcPr>
+            <w:tcW w:w="0" w:type="auto"/>
+            <w:vMerge w:val="restart"/>
+            <w:vAlign w:val="center"/>
+          </w:tcPr>
+          <w:p>
+            <w:pPr>
+              <w:bidi w:val="0"/>
+              <w:spacing w:line="240" w:lineRule="auto"/>
+              <w:jc w:val="left"/>
+              <w:rPr>
+                <w:rFonts w:hint="eastAsia" w:ascii="华文中宋" w:hAnsi="华文中宋" w:eastAsia="华文中宋" w:cs="华文中宋"/>
+                <w:b/>
+                <w:bCs/>
+                <w:color w:val="ED7D31" w:themeColor="accent2"/>
+                <w:spacing w:val="0"/>
+                <w:sz w:val="21"/>
+                <w:szCs w:val="24"/>
+                <w:vertAlign w:val="baseline"/>
+                <w:lang w:val="en-US" w:eastAsia="zh-CN"/>
+                <w14:textFill>
+                  <w14:solidFill>
+                    <w14:schemeClr w14:val="accent2"/>
+                  </w14:solidFill>
+                </w14:textFill>
+              </w:rPr>
+            </w:pPr>
+            <w:r>
+              <w:rPr>
+                <w:rFonts w:hint="eastAsia" w:ascii="华文中宋" w:hAnsi="华文中宋" w:eastAsia="华文中宋" w:cs="华文中宋"/>
+                <w:b/>
+                <w:bCs/>
+                <w:color w:val="ED7D31" w:themeColor="accent2"/>
+                <w:spacing w:val="0"/>
+                <w:sz w:val="21"/>
+                <w:szCs w:val="24"/>
+                <w:vertAlign w:val="baseline"/>
+                <w:lang w:val="en-US" w:eastAsia="zh-CN"/>
+                <w14:textFill>
+                  <w14:solidFill>
+                    <w14:schemeClr w14:val="accent2"/>
+                  </w14:solidFill>
+                </w14:textFill>
+              </w:rPr>
+              <w:t>float</w:t>
+            </w:r>
+          </w:p>
+        </w:tc>
+        <w:tc>
+          <w:tcPr>
+            <w:tcW w:w="0" w:type="auto"/>
+            <w:vAlign w:val="center"/>
+          </w:tcPr>
+          <w:p>
+            <w:pPr>
+              <w:bidi w:val="0"/>
+              <w:spacing w:line="240" w:lineRule="auto"/>
+              <w:jc w:val="left"/>
+              <w:rPr>
+                <w:rFonts w:hint="eastAsia" w:ascii="华文中宋" w:hAnsi="华文中宋" w:eastAsia="华文中宋" w:cs="华文中宋"/>
+                <w:b/>
+                <w:bCs/>
+                <w:color w:val="ED7D31" w:themeColor="accent2"/>
+                <w:spacing w:val="0"/>
+                <w:sz w:val="21"/>
+                <w:szCs w:val="24"/>
+                <w:vertAlign w:val="baseline"/>
+                <w:lang w:val="en-US" w:eastAsia="zh-CN"/>
+                <w14:textFill>
+                  <w14:solidFill>
+                    <w14:schemeClr w14:val="accent2"/>
+                  </w14:solidFill>
+                </w14:textFill>
+              </w:rPr>
+            </w:pPr>
+            <w:r>
+              <w:rPr>
+                <w:rFonts w:hint="eastAsia" w:ascii="华文中宋" w:hAnsi="华文中宋" w:eastAsia="华文中宋" w:cs="华文中宋"/>
+                <w:b/>
+                <w:bCs/>
+                <w:color w:val="ED7D31" w:themeColor="accent2"/>
+                <w:spacing w:val="0"/>
+                <w:sz w:val="21"/>
+                <w:szCs w:val="24"/>
+                <w:vertAlign w:val="baseline"/>
+                <w:lang w:val="en-US" w:eastAsia="zh-CN"/>
+                <w14:textFill>
+                  <w14:solidFill>
+                    <w14:schemeClr w14:val="accent2"/>
+                  </w14:solidFill>
+                </w14:textFill>
+              </w:rPr>
+              <w:t>半精度</w:t>
+            </w:r>
+          </w:p>
+        </w:tc>
+        <w:tc>
+          <w:tcPr>
+            <w:tcW w:w="4259" w:type="dxa"/>
+            <w:gridSpan w:val="3"/>
+            <w:vAlign w:val="center"/>
+          </w:tcPr>
+          <w:p>
+            <w:pPr>
+              <w:bidi w:val="0"/>
+              <w:spacing w:line="240" w:lineRule="auto"/>
+              <w:jc w:val="left"/>
+              <w:rPr>
+                <w:rFonts w:hint="eastAsia" w:ascii="华文中宋" w:hAnsi="华文中宋" w:eastAsia="华文中宋" w:cs="华文中宋"/>
+                <w:b/>
+                <w:bCs/>
+                <w:color w:val="ED7D31" w:themeColor="accent2"/>
+                <w:spacing w:val="0"/>
+                <w:sz w:val="21"/>
+                <w:szCs w:val="24"/>
+                <w:vertAlign w:val="baseline"/>
+                <w:lang w:val="en-US" w:eastAsia="zh-CN"/>
+                <w14:textFill>
+                  <w14:solidFill>
+                    <w14:schemeClr w14:val="accent2"/>
+                  </w14:solidFill>
+                </w14:textFill>
+              </w:rPr>
+            </w:pPr>
+            <w:r>
+              <w:rPr>
+                <w:rFonts w:hint="eastAsia" w:ascii="华文中宋" w:hAnsi="华文中宋" w:cs="华文中宋"/>
+                <w:b/>
+                <w:bCs/>
+                <w:color w:val="ED7D31" w:themeColor="accent2"/>
+                <w:spacing w:val="0"/>
+                <w:sz w:val="21"/>
+                <w:szCs w:val="24"/>
+                <w:vertAlign w:val="baseline"/>
+                <w:lang w:val="en-US" w:eastAsia="zh-CN"/>
+                <w14:textFill>
+                  <w14:solidFill>
+                    <w14:schemeClr w14:val="accent2"/>
+                  </w14:solidFill>
+                </w14:textFill>
+              </w:rPr>
+              <w:t>S (1), E</w:t>
+            </w:r>
+            <w:r>
+              <w:rPr>
+                <w:rFonts w:hint="eastAsia" w:ascii="华文中宋" w:hAnsi="华文中宋" w:eastAsia="华文中宋" w:cs="华文中宋"/>
+                <w:b/>
+                <w:bCs/>
+                <w:color w:val="ED7D31" w:themeColor="accent2"/>
+                <w:spacing w:val="0"/>
+                <w:sz w:val="21"/>
+                <w:szCs w:val="24"/>
+                <w:vertAlign w:val="baseline"/>
+                <w:lang w:val="en-US" w:eastAsia="zh-CN"/>
+                <w14:textFill>
+                  <w14:solidFill>
+                    <w14:schemeClr w14:val="accent2"/>
+                  </w14:solidFill>
+                </w14:textFill>
+              </w:rPr>
+              <w:t xml:space="preserve"> (5)</w:t>
+            </w:r>
+            <w:r>
+              <w:rPr>
+                <w:rFonts w:hint="eastAsia" w:ascii="华文中宋" w:hAnsi="华文中宋" w:cs="华文中宋"/>
+                <w:b/>
+                <w:bCs/>
+                <w:color w:val="ED7D31" w:themeColor="accent2"/>
+                <w:spacing w:val="0"/>
+                <w:sz w:val="21"/>
+                <w:szCs w:val="24"/>
+                <w:vertAlign w:val="baseline"/>
+                <w:lang w:val="en-US" w:eastAsia="zh-CN"/>
+                <w14:textFill>
+                  <w14:solidFill>
+                    <w14:schemeClr w14:val="accent2"/>
+                  </w14:solidFill>
+                </w14:textFill>
+              </w:rPr>
+              <w:t>, M</w:t>
+            </w:r>
+            <w:r>
+              <w:rPr>
+                <w:rFonts w:hint="eastAsia" w:ascii="华文中宋" w:hAnsi="华文中宋" w:eastAsia="华文中宋" w:cs="华文中宋"/>
+                <w:b/>
+                <w:bCs/>
+                <w:color w:val="ED7D31" w:themeColor="accent2"/>
+                <w:spacing w:val="0"/>
+                <w:sz w:val="21"/>
+                <w:szCs w:val="24"/>
+                <w:vertAlign w:val="baseline"/>
+                <w:lang w:val="en-US" w:eastAsia="zh-CN"/>
+                <w14:textFill>
+                  <w14:solidFill>
+                    <w14:schemeClr w14:val="accent2"/>
+                  </w14:solidFill>
+                </w14:textFill>
+              </w:rPr>
+              <w:t xml:space="preserve"> (10)：CPU不支持</w:t>
+            </w:r>
+          </w:p>
+        </w:tc>
+      </w:tr>
+      <w:tr>
+        <w:tblPrEx>
+          <w:tblBorders>
+            <w:top w:val="single" w:color="auto" w:sz="4" w:space="0"/>
+            <w:left w:val="single" w:color="auto" w:sz="4" w:space="0"/>
+            <w:bottom w:val="single" w:color="auto" w:sz="4" w:space="0"/>
+            <w:right w:val="single" w:color="auto" w:sz="4" w:space="0"/>
+            <w:insideH w:val="single" w:color="auto" w:sz="4" w:space="0"/>
+            <w:insideV w:val="single" w:color="auto" w:sz="4" w:space="0"/>
+          </w:tblBorders>
+          <w:tblCellMar>
+            <w:top w:w="0" w:type="dxa"/>
+            <w:left w:w="108" w:type="dxa"/>
+            <w:bottom w:w="0" w:type="dxa"/>
+            <w:right w:w="108" w:type="dxa"/>
+          </w:tblCellMar>
+        </w:tblPrEx>
+        <w:tc>
+          <w:tcPr>
+            <w:tcW w:w="0" w:type="auto"/>
+            <w:vMerge w:val="continue"/>
+            <w:vAlign w:val="center"/>
+          </w:tcPr>
+          <w:p>
+            <w:pPr>
+              <w:bidi w:val="0"/>
+              <w:spacing w:line="240" w:lineRule="auto"/>
+              <w:jc w:val="left"/>
+              <w:rPr>
+                <w:rFonts w:hint="eastAsia" w:ascii="华文中宋" w:hAnsi="华文中宋" w:eastAsia="华文中宋" w:cs="华文中宋"/>
+                <w:b/>
+                <w:bCs/>
+                <w:color w:val="ED7D31" w:themeColor="accent2"/>
+                <w:spacing w:val="0"/>
+                <w:sz w:val="21"/>
+                <w:szCs w:val="24"/>
+                <w:vertAlign w:val="baseline"/>
+                <w:lang w:val="en-US" w:eastAsia="zh-CN"/>
+                <w14:textFill>
+                  <w14:solidFill>
+                    <w14:schemeClr w14:val="accent2"/>
+                  </w14:solidFill>
+                </w14:textFill>
+              </w:rPr>
+            </w:pPr>
+          </w:p>
+        </w:tc>
+        <w:tc>
+          <w:tcPr>
+            <w:tcW w:w="0" w:type="auto"/>
+            <w:vAlign w:val="center"/>
+          </w:tcPr>
+          <w:p>
+            <w:pPr>
+              <w:bidi w:val="0"/>
+              <w:spacing w:line="240" w:lineRule="auto"/>
+              <w:jc w:val="left"/>
+              <w:rPr>
+                <w:rFonts w:hint="eastAsia" w:ascii="华文中宋" w:hAnsi="华文中宋" w:eastAsia="华文中宋" w:cs="华文中宋"/>
+                <w:b/>
+                <w:bCs/>
+                <w:color w:val="ED7D31" w:themeColor="accent2"/>
+                <w:spacing w:val="0"/>
+                <w:sz w:val="21"/>
+                <w:szCs w:val="24"/>
+                <w:vertAlign w:val="baseline"/>
+                <w:lang w:val="en-US" w:eastAsia="zh-CN"/>
+                <w14:textFill>
+                  <w14:solidFill>
+                    <w14:schemeClr w14:val="accent2"/>
+                  </w14:solidFill>
+                </w14:textFill>
+              </w:rPr>
+            </w:pPr>
+            <w:r>
+              <w:rPr>
+                <w:rFonts w:hint="eastAsia" w:ascii="华文中宋" w:hAnsi="华文中宋" w:eastAsia="华文中宋" w:cs="华文中宋"/>
+                <w:b/>
+                <w:bCs/>
+                <w:color w:val="ED7D31" w:themeColor="accent2"/>
+                <w:spacing w:val="0"/>
+                <w:sz w:val="21"/>
+                <w:szCs w:val="24"/>
+                <w:vertAlign w:val="baseline"/>
+                <w:lang w:val="en-US" w:eastAsia="zh-CN"/>
+                <w14:textFill>
+                  <w14:solidFill>
+                    <w14:schemeClr w14:val="accent2"/>
+                  </w14:solidFill>
+                </w14:textFill>
+              </w:rPr>
+              <w:t>单精度</w:t>
+            </w:r>
+          </w:p>
+        </w:tc>
+        <w:tc>
+          <w:tcPr>
+            <w:tcW w:w="4259" w:type="dxa"/>
+            <w:gridSpan w:val="3"/>
+            <w:vAlign w:val="center"/>
+          </w:tcPr>
+          <w:p>
+            <w:pPr>
+              <w:bidi w:val="0"/>
+              <w:spacing w:line="240" w:lineRule="auto"/>
+              <w:jc w:val="left"/>
+              <w:rPr>
+                <w:rFonts w:hint="eastAsia" w:ascii="华文中宋" w:hAnsi="华文中宋" w:eastAsia="华文中宋" w:cs="华文中宋"/>
+                <w:b/>
+                <w:bCs/>
+                <w:color w:val="ED7D31" w:themeColor="accent2"/>
+                <w:spacing w:val="0"/>
+                <w:sz w:val="21"/>
+                <w:szCs w:val="24"/>
+                <w:vertAlign w:val="baseline"/>
+                <w:lang w:val="en-US" w:eastAsia="zh-CN"/>
+                <w14:textFill>
+                  <w14:solidFill>
+                    <w14:schemeClr w14:val="accent2"/>
+                  </w14:solidFill>
+                </w14:textFill>
+              </w:rPr>
+            </w:pPr>
+            <w:r>
+              <w:rPr>
+                <w:rFonts w:hint="eastAsia" w:ascii="华文中宋" w:hAnsi="华文中宋" w:cs="华文中宋"/>
+                <w:b/>
+                <w:bCs/>
+                <w:color w:val="ED7D31" w:themeColor="accent2"/>
+                <w:spacing w:val="0"/>
+                <w:sz w:val="21"/>
+                <w:szCs w:val="24"/>
+                <w:vertAlign w:val="baseline"/>
+                <w:lang w:val="en-US" w:eastAsia="zh-CN"/>
+                <w14:textFill>
+                  <w14:solidFill>
+                    <w14:schemeClr w14:val="accent2"/>
+                  </w14:solidFill>
+                </w14:textFill>
+              </w:rPr>
+              <w:t>S (1), E</w:t>
+            </w:r>
+            <w:r>
+              <w:rPr>
+                <w:rFonts w:hint="eastAsia" w:ascii="华文中宋" w:hAnsi="华文中宋" w:eastAsia="华文中宋" w:cs="华文中宋"/>
+                <w:b/>
+                <w:bCs/>
+                <w:color w:val="ED7D31" w:themeColor="accent2"/>
+                <w:spacing w:val="0"/>
+                <w:sz w:val="21"/>
+                <w:szCs w:val="24"/>
+                <w:vertAlign w:val="baseline"/>
+                <w:lang w:val="en-US" w:eastAsia="zh-CN"/>
+                <w14:textFill>
+                  <w14:solidFill>
+                    <w14:schemeClr w14:val="accent2"/>
+                  </w14:solidFill>
+                </w14:textFill>
+              </w:rPr>
+              <w:t xml:space="preserve"> (8)</w:t>
+            </w:r>
+            <w:r>
+              <w:rPr>
+                <w:rFonts w:hint="eastAsia" w:ascii="华文中宋" w:hAnsi="华文中宋" w:cs="华文中宋"/>
+                <w:b/>
+                <w:bCs/>
+                <w:color w:val="ED7D31" w:themeColor="accent2"/>
+                <w:spacing w:val="0"/>
+                <w:sz w:val="21"/>
+                <w:szCs w:val="24"/>
+                <w:vertAlign w:val="baseline"/>
+                <w:lang w:val="en-US" w:eastAsia="zh-CN"/>
+                <w14:textFill>
+                  <w14:solidFill>
+                    <w14:schemeClr w14:val="accent2"/>
+                  </w14:solidFill>
+                </w14:textFill>
+              </w:rPr>
+              <w:t>, M</w:t>
+            </w:r>
+            <w:r>
+              <w:rPr>
+                <w:rFonts w:hint="eastAsia" w:ascii="华文中宋" w:hAnsi="华文中宋" w:eastAsia="华文中宋" w:cs="华文中宋"/>
+                <w:b/>
+                <w:bCs/>
+                <w:color w:val="ED7D31" w:themeColor="accent2"/>
+                <w:spacing w:val="0"/>
+                <w:sz w:val="21"/>
+                <w:szCs w:val="24"/>
+                <w:vertAlign w:val="baseline"/>
+                <w:lang w:val="en-US" w:eastAsia="zh-CN"/>
+                <w14:textFill>
+                  <w14:solidFill>
+                    <w14:schemeClr w14:val="accent2"/>
+                  </w14:solidFill>
+                </w14:textFill>
+              </w:rPr>
+              <w:t xml:space="preserve"> (23)</w:t>
+            </w:r>
+          </w:p>
+        </w:tc>
+      </w:tr>
+      <w:tr>
+        <w:tblPrEx>
+          <w:tblBorders>
+            <w:top w:val="single" w:color="auto" w:sz="4" w:space="0"/>
+            <w:left w:val="single" w:color="auto" w:sz="4" w:space="0"/>
+            <w:bottom w:val="single" w:color="auto" w:sz="4" w:space="0"/>
+            <w:right w:val="single" w:color="auto" w:sz="4" w:space="0"/>
+            <w:insideH w:val="single" w:color="auto" w:sz="4" w:space="0"/>
+            <w:insideV w:val="single" w:color="auto" w:sz="4" w:space="0"/>
+          </w:tblBorders>
+          <w:tblCellMar>
+            <w:top w:w="0" w:type="dxa"/>
+            <w:left w:w="108" w:type="dxa"/>
+            <w:bottom w:w="0" w:type="dxa"/>
+            <w:right w:w="108" w:type="dxa"/>
+          </w:tblCellMar>
+        </w:tblPrEx>
+        <w:trPr>
+          <w:trHeight w:val="104" w:hRule="atLeast"/>
+        </w:trPr>
+        <w:tc>
+          <w:tcPr>
+            <w:tcW w:w="0" w:type="auto"/>
+            <w:vMerge w:val="continue"/>
+            <w:vAlign w:val="center"/>
+          </w:tcPr>
+          <w:p>
+            <w:pPr>
+              <w:bidi w:val="0"/>
+              <w:spacing w:line="240" w:lineRule="auto"/>
+              <w:jc w:val="left"/>
+              <w:rPr>
+                <w:rFonts w:hint="eastAsia" w:ascii="华文中宋" w:hAnsi="华文中宋" w:eastAsia="华文中宋" w:cs="华文中宋"/>
+                <w:b/>
+                <w:bCs/>
+                <w:color w:val="ED7D31" w:themeColor="accent2"/>
+                <w:spacing w:val="0"/>
+                <w:sz w:val="21"/>
+                <w:szCs w:val="24"/>
+                <w:vertAlign w:val="baseline"/>
+                <w:lang w:val="en-US" w:eastAsia="zh-CN"/>
+                <w14:textFill>
+                  <w14:solidFill>
+                    <w14:schemeClr w14:val="accent2"/>
+                  </w14:solidFill>
+                </w14:textFill>
+              </w:rPr>
+            </w:pPr>
+          </w:p>
+        </w:tc>
+        <w:tc>
+          <w:tcPr>
+            <w:tcW w:w="0" w:type="auto"/>
+            <w:vMerge w:val="restart"/>
+            <w:vAlign w:val="center"/>
+          </w:tcPr>
+          <w:p>
+            <w:pPr>
+              <w:bidi w:val="0"/>
+              <w:spacing w:line="240" w:lineRule="auto"/>
+              <w:jc w:val="left"/>
+              <w:rPr>
+                <w:rFonts w:hint="eastAsia" w:ascii="华文中宋" w:hAnsi="华文中宋" w:eastAsia="华文中宋" w:cs="华文中宋"/>
+                <w:b/>
+                <w:bCs/>
+                <w:color w:val="ED7D31" w:themeColor="accent2"/>
+                <w:spacing w:val="0"/>
+                <w:sz w:val="21"/>
+                <w:szCs w:val="24"/>
+                <w:vertAlign w:val="baseline"/>
+                <w:lang w:val="en-US" w:eastAsia="zh-CN"/>
+                <w14:textFill>
+                  <w14:solidFill>
+                    <w14:schemeClr w14:val="accent2"/>
+                  </w14:solidFill>
+                </w14:textFill>
+              </w:rPr>
+            </w:pPr>
+            <w:r>
+              <w:rPr>
+                <w:rFonts w:hint="eastAsia" w:ascii="华文中宋" w:hAnsi="华文中宋" w:eastAsia="华文中宋" w:cs="华文中宋"/>
+                <w:b/>
+                <w:bCs/>
+                <w:color w:val="ED7D31" w:themeColor="accent2"/>
+                <w:spacing w:val="0"/>
+                <w:sz w:val="21"/>
+                <w:szCs w:val="24"/>
+                <w:vertAlign w:val="baseline"/>
+                <w:lang w:val="en-US" w:eastAsia="zh-CN"/>
+                <w14:textFill>
+                  <w14:solidFill>
+                    <w14:schemeClr w14:val="accent2"/>
+                  </w14:solidFill>
+                </w14:textFill>
+              </w:rPr>
+              <w:t>计算</w:t>
+            </w:r>
+          </w:p>
+        </w:tc>
+        <w:tc>
+          <w:tcPr>
+            <w:tcW w:w="0" w:type="auto"/>
+            <w:vAlign w:val="center"/>
+          </w:tcPr>
+          <w:p>
+            <w:pPr>
+              <w:bidi w:val="0"/>
+              <w:spacing w:line="240" w:lineRule="auto"/>
+              <w:jc w:val="left"/>
+              <w:rPr>
+                <w:rFonts w:hint="eastAsia" w:ascii="华文中宋" w:hAnsi="华文中宋" w:eastAsia="华文中宋" w:cs="华文中宋"/>
+                <w:b/>
+                <w:bCs/>
+                <w:color w:val="ED7D31" w:themeColor="accent2"/>
+                <w:spacing w:val="0"/>
+                <w:sz w:val="21"/>
+                <w:szCs w:val="24"/>
+                <w:vertAlign w:val="baseline"/>
+                <w:lang w:val="en-US" w:eastAsia="zh-CN"/>
+                <w14:textFill>
+                  <w14:solidFill>
+                    <w14:schemeClr w14:val="accent2"/>
+                  </w14:solidFill>
+                </w14:textFill>
+              </w:rPr>
+            </w:pPr>
+            <w:r>
+              <w:rPr>
+                <w:rFonts w:hint="eastAsia" w:ascii="华文中宋" w:hAnsi="华文中宋" w:eastAsia="华文中宋" w:cs="华文中宋"/>
+                <w:b/>
+                <w:bCs/>
+                <w:color w:val="ED7D31" w:themeColor="accent2"/>
+                <w:spacing w:val="0"/>
+                <w:sz w:val="21"/>
+                <w:szCs w:val="24"/>
+                <w:vertAlign w:val="baseline"/>
+                <w:lang w:val="en-US" w:eastAsia="zh-CN"/>
+                <w14:textFill>
+                  <w14:solidFill>
+                    <w14:schemeClr w14:val="accent2"/>
+                  </w14:solidFill>
+                </w14:textFill>
+              </w:rPr>
+              <w:t>正常</w:t>
+            </w:r>
+          </w:p>
+        </w:tc>
+        <w:tc>
+          <w:tcPr>
+            <w:tcW w:w="3076" w:type="dxa"/>
+            <w:gridSpan w:val="2"/>
+            <w:vAlign w:val="center"/>
+          </w:tcPr>
+          <w:p>
+            <w:pPr>
+              <w:bidi w:val="0"/>
+              <w:spacing w:line="240" w:lineRule="auto"/>
+              <w:jc w:val="left"/>
+              <w:rPr>
+                <w:rFonts w:hint="eastAsia" w:ascii="华文中宋" w:hAnsi="华文中宋" w:eastAsia="华文中宋" w:cs="华文中宋"/>
+                <w:b/>
+                <w:bCs/>
+                <w:color w:val="ED7D31" w:themeColor="accent2"/>
+                <w:spacing w:val="0"/>
+                <w:sz w:val="21"/>
+                <w:szCs w:val="24"/>
+                <w:vertAlign w:val="baseline"/>
+                <w:lang w:val="en-US" w:eastAsia="zh-CN"/>
+                <w14:textFill>
+                  <w14:solidFill>
+                    <w14:schemeClr w14:val="accent2"/>
+                  </w14:solidFill>
+                </w14:textFill>
+              </w:rPr>
+            </w:pPr>
+            <m:oMathPara>
+              <m:oMath>
+                <m:sSup>
+                  <m:sSupPr>
+                    <m:ctrlPr>
+                      <w:rPr>
+                        <w:rFonts w:hint="eastAsia" w:ascii="Cambria Math" w:hAnsi="Cambria Math" w:eastAsia="华文中宋" w:cs="华文中宋"/>
+                        <w:b/>
+                        <w:bCs/>
+                        <w:i/>
+                        <w:iCs/>
+                        <w:color w:val="ED7D31" w:themeColor="accent2"/>
+                        <w:spacing w:val="0"/>
+                        <w:sz w:val="21"/>
+                        <w:szCs w:val="24"/>
+                        <w:vertAlign w:val="baseline"/>
+                        <w:lang w:val="en-US" w:eastAsia="zh-CN"/>
+                        <w14:textFill>
+                          <w14:solidFill>
+                            <w14:schemeClr w14:val="accent2"/>
+                          </w14:solidFill>
+                        </w14:textFill>
+                      </w:rPr>
+                    </m:ctrlPr>
+                  </m:sSupPr>
+                  <m:e>
+                    <m:r>
+                      <m:rPr>
+                        <m:sty m:val="bi"/>
+                      </m:rPr>
+                      <w:rPr>
+                        <w:rFonts w:hint="eastAsia" w:ascii="Cambria Math" w:hAnsi="Cambria Math" w:eastAsia="华文中宋" w:cs="华文中宋"/>
+                        <w:color w:val="ED7D31" w:themeColor="accent2"/>
+                        <w:spacing w:val="0"/>
+                        <w:sz w:val="21"/>
+                        <w:szCs w:val="24"/>
+                        <w:vertAlign w:val="baseline"/>
+                        <w:lang w:val="en-US" w:eastAsia="zh-CN"/>
+                        <w14:textFill>
+                          <w14:solidFill>
+                            <w14:schemeClr w14:val="accent2"/>
+                          </w14:solidFill>
+                        </w14:textFill>
+                      </w:rPr>
+                      <m:t>(−1)</m:t>
+                    </m:r>
+                    <m:ctrlPr>
+                      <w:rPr>
+                        <w:rFonts w:hint="eastAsia" w:ascii="Cambria Math" w:hAnsi="Cambria Math" w:eastAsia="华文中宋" w:cs="华文中宋"/>
+                        <w:b/>
+                        <w:bCs/>
+                        <w:i/>
+                        <w:iCs/>
+                        <w:color w:val="ED7D31" w:themeColor="accent2"/>
+                        <w:spacing w:val="0"/>
+                        <w:sz w:val="21"/>
+                        <w:szCs w:val="24"/>
+                        <w:vertAlign w:val="baseline"/>
+                        <w:lang w:val="en-US" w:eastAsia="zh-CN"/>
+                        <w14:textFill>
+                          <w14:solidFill>
+                            <w14:schemeClr w14:val="accent2"/>
+                          </w14:solidFill>
+                        </w14:textFill>
+                      </w:rPr>
+                    </m:ctrlPr>
+                  </m:e>
+                  <m:sup>
+                    <m:r>
+                      <m:rPr>
+                        <m:sty m:val="bi"/>
+                      </m:rPr>
+                      <w:rPr>
+                        <w:rFonts w:hint="default" w:ascii="Cambria Math" w:hAnsi="Cambria Math" w:cs="华文中宋"/>
+                        <w:color w:val="ED7D31" w:themeColor="accent2"/>
+                        <w:spacing w:val="0"/>
+                        <w:sz w:val="21"/>
+                        <w:szCs w:val="24"/>
+                        <w:vertAlign w:val="baseline"/>
+                        <w:lang w:val="en-US" w:eastAsia="zh-CN"/>
+                        <w14:textFill>
+                          <w14:solidFill>
+                            <w14:schemeClr w14:val="accent2"/>
+                          </w14:solidFill>
+                        </w14:textFill>
+                      </w:rPr>
+                      <m:t>S</m:t>
+                    </m:r>
+                    <m:ctrlPr>
+                      <w:rPr>
+                        <w:rFonts w:hint="eastAsia" w:ascii="Cambria Math" w:hAnsi="Cambria Math" w:eastAsia="华文中宋" w:cs="华文中宋"/>
+                        <w:b/>
+                        <w:bCs/>
+                        <w:i/>
+                        <w:iCs/>
+                        <w:color w:val="ED7D31" w:themeColor="accent2"/>
+                        <w:spacing w:val="0"/>
+                        <w:sz w:val="21"/>
+                        <w:szCs w:val="24"/>
+                        <w:vertAlign w:val="baseline"/>
+                        <w:lang w:val="en-US" w:eastAsia="zh-CN"/>
+                        <w14:textFill>
+                          <w14:solidFill>
+                            <w14:schemeClr w14:val="accent2"/>
+                          </w14:solidFill>
+                        </w14:textFill>
+                      </w:rPr>
+                    </m:ctrlPr>
+                  </m:sup>
+                </m:sSup>
+                <m:r>
+                  <m:rPr>
+                    <m:sty m:val="bi"/>
+                  </m:rPr>
+                  <w:rPr>
+                    <w:rFonts w:hint="eastAsia" w:ascii="Cambria Math" w:hAnsi="Cambria Math" w:eastAsia="华文中宋" w:cs="华文中宋"/>
+                    <w:color w:val="ED7D31" w:themeColor="accent2"/>
+                    <w:spacing w:val="0"/>
+                    <w:sz w:val="21"/>
+                    <w:szCs w:val="24"/>
+                    <w:vertAlign w:val="baseline"/>
+                    <w:lang w:val="en-US" w:eastAsia="zh-CN"/>
+                    <w14:textFill>
+                      <w14:solidFill>
+                        <w14:schemeClr w14:val="accent2"/>
+                      </w14:solidFill>
+                    </w14:textFill>
+                  </w:rPr>
+                  <m:t>·</m:t>
+                </m:r>
+                <m:sSup>
+                  <m:sSupPr>
+                    <m:ctrlPr>
+                      <w:rPr>
+                        <w:rFonts w:hint="eastAsia" w:ascii="Cambria Math" w:hAnsi="Cambria Math" w:eastAsia="华文中宋" w:cs="华文中宋"/>
+                        <w:b/>
+                        <w:bCs/>
+                        <w:i/>
+                        <w:iCs/>
+                        <w:color w:val="ED7D31" w:themeColor="accent2"/>
+                        <w:spacing w:val="0"/>
+                        <w:sz w:val="21"/>
+                        <w:szCs w:val="24"/>
+                        <w:vertAlign w:val="baseline"/>
+                        <w:lang w:val="en-US" w:eastAsia="zh-CN"/>
+                        <w14:textFill>
+                          <w14:solidFill>
+                            <w14:schemeClr w14:val="accent2"/>
+                          </w14:solidFill>
+                        </w14:textFill>
+                      </w:rPr>
+                    </m:ctrlPr>
+                  </m:sSupPr>
+                  <m:e>
+                    <m:r>
+                      <m:rPr>
+                        <m:sty m:val="bi"/>
+                      </m:rPr>
+                      <w:rPr>
+                        <w:rFonts w:hint="eastAsia" w:ascii="Cambria Math" w:hAnsi="Cambria Math" w:eastAsia="华文中宋" w:cs="华文中宋"/>
+                        <w:color w:val="ED7D31" w:themeColor="accent2"/>
+                        <w:spacing w:val="0"/>
+                        <w:sz w:val="21"/>
+                        <w:szCs w:val="24"/>
+                        <w:vertAlign w:val="baseline"/>
+                        <w:lang w:val="en-US" w:eastAsia="zh-CN"/>
+                        <w14:textFill>
+                          <w14:solidFill>
+                            <w14:schemeClr w14:val="accent2"/>
+                          </w14:solidFill>
+                        </w14:textFill>
+                      </w:rPr>
+                      <m:t>2</m:t>
+                    </m:r>
+                    <m:ctrlPr>
+                      <w:rPr>
+                        <w:rFonts w:hint="eastAsia" w:ascii="Cambria Math" w:hAnsi="Cambria Math" w:eastAsia="华文中宋" w:cs="华文中宋"/>
+                        <w:b/>
+                        <w:bCs/>
+                        <w:i/>
+                        <w:iCs/>
+                        <w:color w:val="ED7D31" w:themeColor="accent2"/>
+                        <w:spacing w:val="0"/>
+                        <w:sz w:val="21"/>
+                        <w:szCs w:val="24"/>
+                        <w:vertAlign w:val="baseline"/>
+                        <w:lang w:val="en-US" w:eastAsia="zh-CN"/>
+                        <w14:textFill>
+                          <w14:solidFill>
+                            <w14:schemeClr w14:val="accent2"/>
+                          </w14:solidFill>
+                        </w14:textFill>
+                      </w:rPr>
+                    </m:ctrlPr>
+                  </m:e>
+                  <m:sup>
+                    <m:r>
+                      <m:rPr>
+                        <m:sty m:val="bi"/>
+                      </m:rPr>
+                      <w:rPr>
+                        <w:rFonts w:hint="default" w:ascii="Cambria Math" w:hAnsi="Cambria Math" w:cs="华文中宋"/>
+                        <w:color w:val="ED7D31" w:themeColor="accent2"/>
+                        <w:spacing w:val="0"/>
+                        <w:sz w:val="21"/>
+                        <w:szCs w:val="24"/>
+                        <w:vertAlign w:val="baseline"/>
+                        <w:lang w:val="en-US" w:eastAsia="zh-CN"/>
+                        <w14:textFill>
+                          <w14:solidFill>
+                            <w14:schemeClr w14:val="accent2"/>
+                          </w14:solidFill>
+                        </w14:textFill>
+                      </w:rPr>
+                      <m:t>E</m:t>
+                    </m:r>
+                    <m:r>
+                      <m:rPr>
+                        <m:sty m:val="bi"/>
+                      </m:rPr>
+                      <w:rPr>
+                        <w:rFonts w:hint="eastAsia" w:ascii="Cambria Math" w:hAnsi="Cambria Math" w:eastAsia="华文中宋" w:cs="华文中宋"/>
+                        <w:color w:val="ED7D31" w:themeColor="accent2"/>
+                        <w:spacing w:val="0"/>
+                        <w:sz w:val="21"/>
+                        <w:szCs w:val="24"/>
+                        <w:vertAlign w:val="baseline"/>
+                        <w:lang w:val="en-US" w:eastAsia="zh-CN"/>
+                        <w14:textFill>
+                          <w14:solidFill>
+                            <w14:schemeClr w14:val="accent2"/>
+                          </w14:solidFill>
+                        </w14:textFill>
+                      </w:rPr>
+                      <m:t>−(</m:t>
+                    </m:r>
+                    <m:sSup>
+                      <m:sSupPr>
+                        <m:ctrlPr>
+                          <w:rPr>
+                            <w:rFonts w:hint="eastAsia" w:ascii="Cambria Math" w:hAnsi="Cambria Math" w:eastAsia="华文中宋" w:cs="华文中宋"/>
+                            <w:b/>
+                            <w:bCs/>
+                            <w:i/>
+                            <w:iCs/>
+                            <w:color w:val="ED7D31" w:themeColor="accent2"/>
+                            <w:spacing w:val="0"/>
+                            <w:sz w:val="21"/>
+                            <w:szCs w:val="24"/>
+                            <w:vertAlign w:val="baseline"/>
+                            <w:lang w:val="en-US" w:eastAsia="zh-CN"/>
+                            <w14:textFill>
+                              <w14:solidFill>
+                                <w14:schemeClr w14:val="accent2"/>
+                              </w14:solidFill>
+                            </w14:textFill>
+                          </w:rPr>
+                        </m:ctrlPr>
+                      </m:sSupPr>
+                      <m:e>
+                        <m:r>
+                          <m:rPr>
+                            <m:sty m:val="bi"/>
+                          </m:rPr>
+                          <w:rPr>
+                            <w:rFonts w:hint="eastAsia" w:ascii="Cambria Math" w:hAnsi="Cambria Math" w:eastAsia="华文中宋" w:cs="华文中宋"/>
+                            <w:color w:val="ED7D31" w:themeColor="accent2"/>
+                            <w:spacing w:val="0"/>
+                            <w:sz w:val="21"/>
+                            <w:szCs w:val="24"/>
+                            <w:vertAlign w:val="baseline"/>
+                            <w:lang w:val="en-US" w:eastAsia="zh-CN"/>
+                            <w14:textFill>
+                              <w14:solidFill>
+                                <w14:schemeClr w14:val="accent2"/>
+                              </w14:solidFill>
+                            </w14:textFill>
+                          </w:rPr>
+                          <m:t>2</m:t>
+                        </m:r>
+                        <m:ctrlPr>
+                          <w:rPr>
+                            <w:rFonts w:hint="eastAsia" w:ascii="Cambria Math" w:hAnsi="Cambria Math" w:eastAsia="华文中宋" w:cs="华文中宋"/>
+                            <w:b/>
+                            <w:bCs/>
+                            <w:i/>
+                            <w:iCs/>
+                            <w:color w:val="ED7D31" w:themeColor="accent2"/>
+                            <w:spacing w:val="0"/>
+                            <w:sz w:val="21"/>
+                            <w:szCs w:val="24"/>
+                            <w:vertAlign w:val="baseline"/>
+                            <w:lang w:val="en-US" w:eastAsia="zh-CN"/>
+                            <w14:textFill>
+                              <w14:solidFill>
+                                <w14:schemeClr w14:val="accent2"/>
+                              </w14:solidFill>
+                            </w14:textFill>
+                          </w:rPr>
+                        </m:ctrlPr>
+                      </m:e>
+                      <m:sup>
+                        <m:r>
+                          <m:rPr>
+                            <m:sty m:val="bi"/>
+                          </m:rPr>
+                          <w:rPr>
+                            <w:rFonts w:hint="default" w:ascii="Cambria Math" w:hAnsi="Cambria Math" w:cs="华文中宋"/>
+                            <w:color w:val="ED7D31" w:themeColor="accent2"/>
+                            <w:spacing w:val="0"/>
+                            <w:sz w:val="21"/>
+                            <w:szCs w:val="24"/>
+                            <w:vertAlign w:val="baseline"/>
+                            <w:lang w:val="en-US" w:eastAsia="zh-CN"/>
+                            <w14:textFill>
+                              <w14:solidFill>
+                                <w14:schemeClr w14:val="accent2"/>
+                              </w14:solidFill>
+                            </w14:textFill>
+                          </w:rPr>
+                          <m:t>nE</m:t>
+                        </m:r>
+                        <m:r>
+                          <m:rPr>
+                            <m:sty m:val="bi"/>
+                          </m:rPr>
+                          <w:rPr>
+                            <w:rFonts w:hint="eastAsia" w:ascii="Cambria Math" w:hAnsi="Cambria Math" w:eastAsia="华文中宋" w:cs="华文中宋"/>
+                            <w:color w:val="ED7D31" w:themeColor="accent2"/>
+                            <w:spacing w:val="0"/>
+                            <w:sz w:val="21"/>
+                            <w:szCs w:val="24"/>
+                            <w:vertAlign w:val="baseline"/>
+                            <w:lang w:val="en-US" w:eastAsia="zh-CN"/>
+                            <w14:textFill>
+                              <w14:solidFill>
+                                <w14:schemeClr w14:val="accent2"/>
+                              </w14:solidFill>
+                            </w14:textFill>
+                          </w:rPr>
+                          <m:t>−1</m:t>
+                        </m:r>
+                        <m:ctrlPr>
+                          <w:rPr>
+                            <w:rFonts w:hint="eastAsia" w:ascii="Cambria Math" w:hAnsi="Cambria Math" w:eastAsia="华文中宋" w:cs="华文中宋"/>
+                            <w:b/>
+                            <w:bCs/>
+                            <w:i/>
+                            <w:iCs/>
+                            <w:color w:val="ED7D31" w:themeColor="accent2"/>
+                            <w:spacing w:val="0"/>
+                            <w:sz w:val="21"/>
+                            <w:szCs w:val="24"/>
+                            <w:vertAlign w:val="baseline"/>
+                            <w:lang w:val="en-US" w:eastAsia="zh-CN"/>
+                            <w14:textFill>
+                              <w14:solidFill>
+                                <w14:schemeClr w14:val="accent2"/>
+                              </w14:solidFill>
+                            </w14:textFill>
+                          </w:rPr>
+                        </m:ctrlPr>
+                      </m:sup>
+                    </m:sSup>
+                    <m:r>
+                      <m:rPr>
+                        <m:sty m:val="bi"/>
+                      </m:rPr>
+                      <w:rPr>
+                        <w:rFonts w:hint="eastAsia" w:ascii="Cambria Math" w:hAnsi="Cambria Math" w:eastAsia="华文中宋" w:cs="华文中宋"/>
+                        <w:color w:val="ED7D31" w:themeColor="accent2"/>
+                        <w:spacing w:val="0"/>
+                        <w:sz w:val="21"/>
+                        <w:szCs w:val="24"/>
+                        <w:vertAlign w:val="baseline"/>
+                        <w:lang w:val="en-US" w:eastAsia="zh-CN"/>
+                        <w14:textFill>
+                          <w14:solidFill>
+                            <w14:schemeClr w14:val="accent2"/>
+                          </w14:solidFill>
+                        </w14:textFill>
+                      </w:rPr>
+                      <m:t>−1)</m:t>
+                    </m:r>
+                    <m:ctrlPr>
+                      <w:rPr>
+                        <w:rFonts w:hint="eastAsia" w:ascii="Cambria Math" w:hAnsi="Cambria Math" w:eastAsia="华文中宋" w:cs="华文中宋"/>
+                        <w:b/>
+                        <w:bCs/>
+                        <w:i/>
+                        <w:iCs/>
+                        <w:color w:val="ED7D31" w:themeColor="accent2"/>
+                        <w:spacing w:val="0"/>
+                        <w:sz w:val="21"/>
+                        <w:szCs w:val="24"/>
+                        <w:vertAlign w:val="baseline"/>
+                        <w:lang w:val="en-US" w:eastAsia="zh-CN"/>
+                        <w14:textFill>
+                          <w14:solidFill>
+                            <w14:schemeClr w14:val="accent2"/>
+                          </w14:solidFill>
+                        </w14:textFill>
+                      </w:rPr>
+                    </m:ctrlPr>
+                  </m:sup>
+                </m:sSup>
+                <m:r>
+                  <m:rPr>
+                    <m:sty m:val="bi"/>
+                  </m:rPr>
+                  <w:rPr>
+                    <w:rFonts w:hint="eastAsia" w:ascii="Cambria Math" w:hAnsi="Cambria Math" w:eastAsia="华文中宋" w:cs="华文中宋"/>
+                    <w:color w:val="ED7D31" w:themeColor="accent2"/>
+                    <w:spacing w:val="0"/>
+                    <w:sz w:val="21"/>
+                    <w:szCs w:val="24"/>
+                    <w:vertAlign w:val="baseline"/>
+                    <w:lang w:val="en-US" w:eastAsia="zh-CN"/>
+                    <w14:textFill>
+                      <w14:solidFill>
+                        <w14:schemeClr w14:val="accent2"/>
+                      </w14:solidFill>
+                    </w14:textFill>
+                  </w:rPr>
+                  <m:t>·(1+</m:t>
+                </m:r>
+                <m:f>
+                  <m:fPr>
+                    <m:ctrlPr>
+                      <w:rPr>
+                        <w:rFonts w:hint="eastAsia" w:ascii="Cambria Math" w:hAnsi="Cambria Math" w:eastAsia="华文中宋" w:cs="华文中宋"/>
+                        <w:b/>
+                        <w:bCs/>
+                        <w:i/>
+                        <w:iCs/>
+                        <w:color w:val="ED7D31" w:themeColor="accent2"/>
+                        <w:spacing w:val="0"/>
+                        <w:sz w:val="21"/>
+                        <w:szCs w:val="24"/>
+                        <w:vertAlign w:val="baseline"/>
+                        <w:lang w:val="en-US" w:eastAsia="zh-CN"/>
+                        <w14:textFill>
+                          <w14:solidFill>
+                            <w14:schemeClr w14:val="accent2"/>
+                          </w14:solidFill>
+                        </w14:textFill>
+                      </w:rPr>
+                    </m:ctrlPr>
+                  </m:fPr>
+                  <m:num>
+                    <m:r>
+                      <m:rPr>
+                        <m:sty m:val="bi"/>
+                      </m:rPr>
+                      <w:rPr>
+                        <w:rFonts w:hint="default" w:ascii="Cambria Math" w:hAnsi="Cambria Math" w:cs="华文中宋"/>
+                        <w:color w:val="ED7D31" w:themeColor="accent2"/>
+                        <w:spacing w:val="0"/>
+                        <w:sz w:val="21"/>
+                        <w:szCs w:val="24"/>
+                        <w:vertAlign w:val="baseline"/>
+                        <w:lang w:val="en-US" w:eastAsia="zh-CN"/>
+                        <w14:textFill>
+                          <w14:solidFill>
+                            <w14:schemeClr w14:val="accent2"/>
+                          </w14:solidFill>
+                        </w14:textFill>
+                      </w:rPr>
+                      <m:t>M</m:t>
+                    </m:r>
+                    <m:ctrlPr>
+                      <w:rPr>
+                        <w:rFonts w:hint="eastAsia" w:ascii="Cambria Math" w:hAnsi="Cambria Math" w:eastAsia="华文中宋" w:cs="华文中宋"/>
+                        <w:b/>
+                        <w:bCs/>
+                        <w:i/>
+                        <w:iCs/>
+                        <w:color w:val="ED7D31" w:themeColor="accent2"/>
+                        <w:spacing w:val="0"/>
+                        <w:sz w:val="21"/>
+                        <w:szCs w:val="24"/>
+                        <w:vertAlign w:val="baseline"/>
+                        <w:lang w:val="en-US" w:eastAsia="zh-CN"/>
+                        <w14:textFill>
+                          <w14:solidFill>
+                            <w14:schemeClr w14:val="accent2"/>
+                          </w14:solidFill>
+                        </w14:textFill>
+                      </w:rPr>
+                    </m:ctrlPr>
+                  </m:num>
+                  <m:den>
+                    <m:sSup>
+                      <m:sSupPr>
+                        <m:ctrlPr>
+                          <w:rPr>
+                            <w:rFonts w:hint="eastAsia" w:ascii="Cambria Math" w:hAnsi="Cambria Math" w:eastAsia="华文中宋" w:cs="华文中宋"/>
+                            <w:b/>
+                            <w:bCs/>
+                            <w:i/>
+                            <w:iCs/>
+                            <w:color w:val="ED7D31" w:themeColor="accent2"/>
+                            <w:spacing w:val="0"/>
+                            <w:sz w:val="21"/>
+                            <w:szCs w:val="24"/>
+                            <w:vertAlign w:val="baseline"/>
+                            <w:lang w:val="en-US" w:eastAsia="zh-CN"/>
+                            <w14:textFill>
+                              <w14:solidFill>
+                                <w14:schemeClr w14:val="accent2"/>
+                              </w14:solidFill>
+                            </w14:textFill>
+                          </w:rPr>
+                        </m:ctrlPr>
+                      </m:sSupPr>
+                      <m:e>
+                        <m:r>
+                          <m:rPr>
+                            <m:sty m:val="bi"/>
+                          </m:rPr>
+                          <w:rPr>
+                            <w:rFonts w:hint="eastAsia" w:ascii="Cambria Math" w:hAnsi="Cambria Math" w:eastAsia="华文中宋" w:cs="华文中宋"/>
+                            <w:color w:val="ED7D31" w:themeColor="accent2"/>
+                            <w:spacing w:val="0"/>
+                            <w:sz w:val="21"/>
+                            <w:szCs w:val="24"/>
+                            <w:vertAlign w:val="baseline"/>
+                            <w:lang w:val="en-US" w:eastAsia="zh-CN"/>
+                            <w14:textFill>
+                              <w14:solidFill>
+                                <w14:schemeClr w14:val="accent2"/>
+                              </w14:solidFill>
+                            </w14:textFill>
+                          </w:rPr>
+                          <m:t>2</m:t>
+                        </m:r>
+                        <m:ctrlPr>
+                          <w:rPr>
+                            <w:rFonts w:hint="eastAsia" w:ascii="Cambria Math" w:hAnsi="Cambria Math" w:eastAsia="华文中宋" w:cs="华文中宋"/>
+                            <w:b/>
+                            <w:bCs/>
+                            <w:i/>
+                            <w:iCs/>
+                            <w:color w:val="ED7D31" w:themeColor="accent2"/>
+                            <w:spacing w:val="0"/>
+                            <w:sz w:val="21"/>
+                            <w:szCs w:val="24"/>
+                            <w:vertAlign w:val="baseline"/>
+                            <w:lang w:val="en-US" w:eastAsia="zh-CN"/>
+                            <w14:textFill>
+                              <w14:solidFill>
+                                <w14:schemeClr w14:val="accent2"/>
+                              </w14:solidFill>
+                            </w14:textFill>
+                          </w:rPr>
+                        </m:ctrlPr>
+                      </m:e>
+                      <m:sup>
+                        <m:r>
+                          <m:rPr>
+                            <m:sty m:val="bi"/>
+                          </m:rPr>
+                          <w:rPr>
+                            <w:rFonts w:hint="default" w:ascii="Cambria Math" w:hAnsi="Cambria Math" w:cs="华文中宋"/>
+                            <w:color w:val="ED7D31" w:themeColor="accent2"/>
+                            <w:spacing w:val="0"/>
+                            <w:sz w:val="21"/>
+                            <w:szCs w:val="24"/>
+                            <w:vertAlign w:val="baseline"/>
+                            <w:lang w:val="en-US" w:eastAsia="zh-CN"/>
+                            <w14:textFill>
+                              <w14:solidFill>
+                                <w14:schemeClr w14:val="accent2"/>
+                              </w14:solidFill>
+                            </w14:textFill>
+                          </w:rPr>
+                          <m:t>n</m:t>
+                        </m:r>
+                        <m:r>
+                          <m:rPr>
+                            <m:sty m:val="bi"/>
+                          </m:rPr>
+                          <w:rPr>
+                            <w:rFonts w:hint="default" w:ascii="Cambria Math" w:hAnsi="Cambria Math" w:cs="华文中宋"/>
+                            <w:color w:val="ED7D31" w:themeColor="accent2"/>
+                            <w:spacing w:val="0"/>
+                            <w:sz w:val="21"/>
+                            <w:szCs w:val="24"/>
+                            <w:vertAlign w:val="baseline"/>
+                            <w:lang w:val="en-US" w:eastAsia="zh-CN"/>
+                            <w14:textFill>
+                              <w14:solidFill>
+                                <w14:schemeClr w14:val="accent2"/>
+                              </w14:solidFill>
+                            </w14:textFill>
+                          </w:rPr>
+                          <m:t>M</m:t>
+                        </m:r>
+                        <m:ctrlPr>
+                          <w:rPr>
+                            <w:rFonts w:hint="eastAsia" w:ascii="Cambria Math" w:hAnsi="Cambria Math" w:eastAsia="华文中宋" w:cs="华文中宋"/>
+                            <w:b/>
+                            <w:bCs/>
+                            <w:i/>
+                            <w:iCs/>
+                            <w:color w:val="ED7D31" w:themeColor="accent2"/>
+                            <w:spacing w:val="0"/>
+                            <w:sz w:val="21"/>
+                            <w:szCs w:val="24"/>
+                            <w:vertAlign w:val="baseline"/>
+                            <w:lang w:val="en-US" w:eastAsia="zh-CN"/>
+                            <w14:textFill>
+                              <w14:solidFill>
+                                <w14:schemeClr w14:val="accent2"/>
+                              </w14:solidFill>
+                            </w14:textFill>
+                          </w:rPr>
+                        </m:ctrlPr>
+                      </m:sup>
+                    </m:sSup>
+                    <m:ctrlPr>
+                      <w:rPr>
+                        <w:rFonts w:hint="eastAsia" w:ascii="Cambria Math" w:hAnsi="Cambria Math" w:eastAsia="华文中宋" w:cs="华文中宋"/>
+                        <w:b/>
+                        <w:bCs/>
+                        <w:i/>
+                        <w:iCs/>
+                        <w:color w:val="ED7D31" w:themeColor="accent2"/>
+                        <w:spacing w:val="0"/>
+                        <w:sz w:val="21"/>
+                        <w:szCs w:val="24"/>
+                        <w:vertAlign w:val="baseline"/>
+                        <w:lang w:val="en-US" w:eastAsia="zh-CN"/>
+                        <w14:textFill>
+                          <w14:solidFill>
+                            <w14:schemeClr w14:val="accent2"/>
+                          </w14:solidFill>
+                        </w14:textFill>
+                      </w:rPr>
+                    </m:ctrlPr>
+                  </m:den>
+                </m:f>
+                <m:r>
+                  <m:rPr>
+                    <m:sty m:val="bi"/>
+                  </m:rPr>
+                  <w:rPr>
+                    <w:rFonts w:hint="eastAsia" w:ascii="Cambria Math" w:hAnsi="Cambria Math" w:eastAsia="华文中宋" w:cs="华文中宋"/>
+                    <w:color w:val="ED7D31" w:themeColor="accent2"/>
+                    <w:spacing w:val="0"/>
+                    <w:sz w:val="21"/>
+                    <w:szCs w:val="24"/>
+                    <w:vertAlign w:val="baseline"/>
+                    <w:lang w:val="en-US" w:eastAsia="zh-CN"/>
+                    <w14:textFill>
+                      <w14:solidFill>
+                        <w14:schemeClr w14:val="accent2"/>
+                      </w14:solidFill>
+                    </w14:textFill>
+                  </w:rPr>
+                  <m:t>)</m:t>
+                </m:r>
+              </m:oMath>
+            </m:oMathPara>
+          </w:p>
+        </w:tc>
+      </w:tr>
+      <w:tr>
+        <w:tblPrEx>
+          <w:tblBorders>
+            <w:top w:val="single" w:color="auto" w:sz="4" w:space="0"/>
+            <w:left w:val="single" w:color="auto" w:sz="4" w:space="0"/>
+            <w:bottom w:val="single" w:color="auto" w:sz="4" w:space="0"/>
+            <w:right w:val="single" w:color="auto" w:sz="4" w:space="0"/>
+            <w:insideH w:val="single" w:color="auto" w:sz="4" w:space="0"/>
+            <w:insideV w:val="single" w:color="auto" w:sz="4" w:space="0"/>
+          </w:tblBorders>
+          <w:tblCellMar>
+            <w:top w:w="0" w:type="dxa"/>
+            <w:left w:w="108" w:type="dxa"/>
+            <w:bottom w:w="0" w:type="dxa"/>
+            <w:right w:w="108" w:type="dxa"/>
+          </w:tblCellMar>
+        </w:tblPrEx>
+        <w:trPr>
+          <w:trHeight w:val="104" w:hRule="atLeast"/>
+        </w:trPr>
+        <w:tc>
+          <w:tcPr>
+            <w:tcW w:w="0" w:type="auto"/>
+            <w:vMerge w:val="continue"/>
+            <w:vAlign w:val="center"/>
+          </w:tcPr>
+          <w:p>
+            <w:pPr>
+              <w:bidi w:val="0"/>
+              <w:spacing w:line="240" w:lineRule="auto"/>
+              <w:jc w:val="left"/>
+              <w:rPr>
+                <w:rFonts w:hint="eastAsia" w:ascii="华文中宋" w:hAnsi="华文中宋" w:eastAsia="华文中宋" w:cs="华文中宋"/>
+                <w:b/>
+                <w:bCs/>
+                <w:color w:val="ED7D31" w:themeColor="accent2"/>
+                <w:spacing w:val="0"/>
+                <w:sz w:val="21"/>
+                <w:szCs w:val="24"/>
+                <w:vertAlign w:val="baseline"/>
+                <w:lang w:val="en-US" w:eastAsia="zh-CN"/>
+                <w14:textFill>
+                  <w14:solidFill>
+                    <w14:schemeClr w14:val="accent2"/>
+                  </w14:solidFill>
+                </w14:textFill>
+              </w:rPr>
+            </w:pPr>
+          </w:p>
+        </w:tc>
+        <w:tc>
+          <w:tcPr>
+            <w:tcW w:w="0" w:type="auto"/>
+            <w:vMerge w:val="continue"/>
+            <w:vAlign w:val="center"/>
+          </w:tcPr>
+          <w:p>
+            <w:pPr>
+              <w:bidi w:val="0"/>
+              <w:spacing w:line="240" w:lineRule="auto"/>
+              <w:jc w:val="left"/>
+              <w:rPr>
+                <w:rFonts w:hint="eastAsia" w:ascii="华文中宋" w:hAnsi="华文中宋" w:eastAsia="华文中宋" w:cs="华文中宋"/>
+                <w:b/>
+                <w:bCs/>
+                <w:color w:val="ED7D31" w:themeColor="accent2"/>
+                <w:spacing w:val="0"/>
+                <w:sz w:val="21"/>
+                <w:szCs w:val="24"/>
+                <w:vertAlign w:val="baseline"/>
+                <w:lang w:val="en-US" w:eastAsia="zh-CN"/>
+                <w14:textFill>
+                  <w14:solidFill>
+                    <w14:schemeClr w14:val="accent2"/>
+                  </w14:solidFill>
+                </w14:textFill>
+              </w:rPr>
+            </w:pPr>
+          </w:p>
+        </w:tc>
+        <w:tc>
+          <w:tcPr>
+            <w:tcW w:w="0" w:type="auto"/>
+            <w:vAlign w:val="center"/>
+          </w:tcPr>
+          <w:p>
+            <w:pPr>
+              <w:bidi w:val="0"/>
+              <w:spacing w:line="240" w:lineRule="auto"/>
+              <w:jc w:val="left"/>
+              <w:rPr>
+                <w:rFonts w:hint="eastAsia" w:ascii="华文中宋" w:hAnsi="华文中宋" w:eastAsia="华文中宋" w:cs="华文中宋"/>
+                <w:b/>
+                <w:bCs/>
+                <w:color w:val="ED7D31" w:themeColor="accent2"/>
+                <w:spacing w:val="0"/>
+                <w:sz w:val="21"/>
+                <w:szCs w:val="24"/>
+                <w:vertAlign w:val="baseline"/>
+                <w:lang w:val="en-US" w:eastAsia="zh-CN"/>
+                <w14:textFill>
+                  <w14:solidFill>
+                    <w14:schemeClr w14:val="accent2"/>
+                  </w14:solidFill>
+                </w14:textFill>
+              </w:rPr>
+            </w:pPr>
+            <w:r>
+              <w:rPr>
+                <w:rFonts w:hint="eastAsia" w:ascii="华文中宋" w:hAnsi="华文中宋" w:eastAsia="华文中宋" w:cs="华文中宋"/>
+                <w:b/>
+                <w:bCs/>
+                <w:color w:val="ED7D31" w:themeColor="accent2"/>
+                <w:spacing w:val="0"/>
+                <w:sz w:val="21"/>
+                <w:szCs w:val="24"/>
+                <w:vertAlign w:val="baseline"/>
+                <w:lang w:val="en-US" w:eastAsia="zh-CN"/>
+                <w14:textFill>
+                  <w14:solidFill>
+                    <w14:schemeClr w14:val="accent2"/>
+                  </w14:solidFill>
+                </w14:textFill>
+              </w:rPr>
+              <w:t>指数全0</w:t>
+            </w:r>
+            <w:bookmarkStart w:id="9" w:name="_GoBack"/>
+            <w:bookmarkEnd w:id="9"/>
+          </w:p>
+        </w:tc>
+        <w:tc>
+          <w:tcPr>
+            <w:tcW w:w="3076" w:type="dxa"/>
+            <w:gridSpan w:val="2"/>
+            <w:vAlign w:val="center"/>
+          </w:tcPr>
+          <w:p>
+            <w:pPr>
+              <w:bidi w:val="0"/>
+              <w:spacing w:line="240" w:lineRule="auto"/>
+              <w:jc w:val="left"/>
+              <w:rPr>
+                <w:rFonts w:hint="eastAsia" w:ascii="华文中宋" w:hAnsi="华文中宋" w:eastAsia="华文中宋" w:cs="华文中宋"/>
+                <w:b/>
+                <w:bCs/>
+                <w:color w:val="ED7D31" w:themeColor="accent2"/>
+                <w:spacing w:val="0"/>
+                <w:sz w:val="21"/>
+                <w:szCs w:val="24"/>
+                <w:vertAlign w:val="baseline"/>
+                <w:lang w:val="en-US" w:eastAsia="zh-CN"/>
+                <w14:textFill>
+                  <w14:solidFill>
+                    <w14:schemeClr w14:val="accent2"/>
+                  </w14:solidFill>
+                </w14:textFill>
+              </w:rPr>
+            </w:pPr>
+            <m:oMathPara>
+              <m:oMath>
+                <m:sSup>
+                  <m:sSupPr>
+                    <m:ctrlPr>
+                      <w:rPr>
+                        <w:rFonts w:hint="eastAsia" w:ascii="Cambria Math" w:hAnsi="Cambria Math" w:eastAsia="华文中宋" w:cs="华文中宋"/>
+                        <w:b/>
+                        <w:bCs/>
+                        <w:i/>
+                        <w:iCs/>
+                        <w:color w:val="ED7D31" w:themeColor="accent2"/>
+                        <w:spacing w:val="0"/>
+                        <w:sz w:val="21"/>
+                        <w:szCs w:val="24"/>
+                        <w:vertAlign w:val="baseline"/>
+                        <w:lang w:val="en-US" w:eastAsia="zh-CN"/>
+                        <w14:textFill>
+                          <w14:solidFill>
+                            <w14:schemeClr w14:val="accent2"/>
+                          </w14:solidFill>
+                        </w14:textFill>
+                      </w:rPr>
+                    </m:ctrlPr>
+                  </m:sSupPr>
+                  <m:e>
+                    <m:r>
+                      <m:rPr>
+                        <m:sty m:val="bi"/>
+                      </m:rPr>
+                      <w:rPr>
+                        <w:rFonts w:hint="eastAsia" w:ascii="Cambria Math" w:hAnsi="Cambria Math" w:eastAsia="华文中宋" w:cs="华文中宋"/>
+                        <w:color w:val="ED7D31" w:themeColor="accent2"/>
+                        <w:spacing w:val="0"/>
+                        <w:sz w:val="21"/>
+                        <w:szCs w:val="24"/>
+                        <w:vertAlign w:val="baseline"/>
+                        <w:lang w:val="en-US" w:eastAsia="zh-CN"/>
+                        <w14:textFill>
+                          <w14:solidFill>
+                            <w14:schemeClr w14:val="accent2"/>
+                          </w14:solidFill>
+                        </w14:textFill>
+                      </w:rPr>
+                      <m:t>(−1)</m:t>
+                    </m:r>
+                    <m:ctrlPr>
+                      <w:rPr>
+                        <w:rFonts w:hint="eastAsia" w:ascii="Cambria Math" w:hAnsi="Cambria Math" w:eastAsia="华文中宋" w:cs="华文中宋"/>
+                        <w:b/>
+                        <w:bCs/>
+                        <w:i/>
+                        <w:iCs/>
+                        <w:color w:val="ED7D31" w:themeColor="accent2"/>
+                        <w:spacing w:val="0"/>
+                        <w:sz w:val="21"/>
+                        <w:szCs w:val="24"/>
+                        <w:vertAlign w:val="baseline"/>
+                        <w:lang w:val="en-US" w:eastAsia="zh-CN"/>
+                        <w14:textFill>
+                          <w14:solidFill>
+                            <w14:schemeClr w14:val="accent2"/>
+                          </w14:solidFill>
+                        </w14:textFill>
+                      </w:rPr>
+                    </m:ctrlPr>
+                  </m:e>
+                  <m:sup>
+                    <m:r>
+                      <m:rPr>
+                        <m:sty m:val="bi"/>
+                      </m:rPr>
+                      <w:rPr>
+                        <w:rFonts w:hint="default" w:ascii="Cambria Math" w:hAnsi="Cambria Math" w:cs="华文中宋"/>
+                        <w:color w:val="ED7D31" w:themeColor="accent2"/>
+                        <w:spacing w:val="0"/>
+                        <w:sz w:val="21"/>
+                        <w:szCs w:val="24"/>
+                        <w:vertAlign w:val="baseline"/>
+                        <w:lang w:val="en-US" w:eastAsia="zh-CN"/>
+                        <w14:textFill>
+                          <w14:solidFill>
+                            <w14:schemeClr w14:val="accent2"/>
+                          </w14:solidFill>
+                        </w14:textFill>
+                      </w:rPr>
+                      <m:t>S</m:t>
+                    </m:r>
+                    <m:ctrlPr>
+                      <w:rPr>
+                        <w:rFonts w:hint="eastAsia" w:ascii="Cambria Math" w:hAnsi="Cambria Math" w:eastAsia="华文中宋" w:cs="华文中宋"/>
+                        <w:b/>
+                        <w:bCs/>
+                        <w:i/>
+                        <w:iCs/>
+                        <w:color w:val="ED7D31" w:themeColor="accent2"/>
+                        <w:spacing w:val="0"/>
+                        <w:sz w:val="21"/>
+                        <w:szCs w:val="24"/>
+                        <w:vertAlign w:val="baseline"/>
+                        <w:lang w:val="en-US" w:eastAsia="zh-CN"/>
+                        <w14:textFill>
+                          <w14:solidFill>
+                            <w14:schemeClr w14:val="accent2"/>
+                          </w14:solidFill>
+                        </w14:textFill>
+                      </w:rPr>
+                    </m:ctrlPr>
+                  </m:sup>
+                </m:sSup>
+                <m:r>
+                  <m:rPr>
+                    <m:sty m:val="bi"/>
+                  </m:rPr>
+                  <w:rPr>
+                    <w:rFonts w:hint="eastAsia" w:ascii="Cambria Math" w:hAnsi="Cambria Math" w:eastAsia="华文中宋" w:cs="华文中宋"/>
+                    <w:color w:val="ED7D31" w:themeColor="accent2"/>
+                    <w:spacing w:val="0"/>
+                    <w:sz w:val="21"/>
+                    <w:szCs w:val="24"/>
+                    <w:vertAlign w:val="baseline"/>
+                    <w:lang w:val="en-US" w:eastAsia="zh-CN"/>
+                    <w14:textFill>
+                      <w14:solidFill>
+                        <w14:schemeClr w14:val="accent2"/>
+                      </w14:solidFill>
+                    </w14:textFill>
+                  </w:rPr>
+                  <m:t>·</m:t>
+                </m:r>
+                <m:sSup>
+                  <m:sSupPr>
+                    <m:ctrlPr>
+                      <w:rPr>
+                        <w:rFonts w:hint="eastAsia" w:ascii="Cambria Math" w:hAnsi="Cambria Math" w:eastAsia="华文中宋" w:cs="华文中宋"/>
+                        <w:b/>
+                        <w:bCs/>
+                        <w:i/>
+                        <w:iCs/>
+                        <w:color w:val="ED7D31" w:themeColor="accent2"/>
+                        <w:spacing w:val="0"/>
+                        <w:sz w:val="21"/>
+                        <w:szCs w:val="24"/>
+                        <w:vertAlign w:val="baseline"/>
+                        <w:lang w:val="en-US" w:eastAsia="zh-CN"/>
+                        <w14:textFill>
+                          <w14:solidFill>
+                            <w14:schemeClr w14:val="accent2"/>
+                          </w14:solidFill>
+                        </w14:textFill>
+                      </w:rPr>
+                    </m:ctrlPr>
+                  </m:sSupPr>
+                  <m:e>
+                    <m:r>
+                      <m:rPr>
+                        <m:sty m:val="bi"/>
+                      </m:rPr>
+                      <w:rPr>
+                        <w:rFonts w:hint="eastAsia" w:ascii="Cambria Math" w:hAnsi="Cambria Math" w:eastAsia="华文中宋" w:cs="华文中宋"/>
+                        <w:color w:val="ED7D31" w:themeColor="accent2"/>
+                        <w:spacing w:val="0"/>
+                        <w:sz w:val="21"/>
+                        <w:szCs w:val="24"/>
+                        <w:vertAlign w:val="baseline"/>
+                        <w:lang w:val="en-US" w:eastAsia="zh-CN"/>
+                        <w14:textFill>
+                          <w14:solidFill>
+                            <w14:schemeClr w14:val="accent2"/>
+                          </w14:solidFill>
+                        </w14:textFill>
+                      </w:rPr>
+                      <m:t>2</m:t>
+                    </m:r>
+                    <m:ctrlPr>
+                      <w:rPr>
+                        <w:rFonts w:hint="eastAsia" w:ascii="Cambria Math" w:hAnsi="Cambria Math" w:eastAsia="华文中宋" w:cs="华文中宋"/>
+                        <w:b/>
+                        <w:bCs/>
+                        <w:i/>
+                        <w:iCs/>
+                        <w:color w:val="ED7D31" w:themeColor="accent2"/>
+                        <w:spacing w:val="0"/>
+                        <w:sz w:val="21"/>
+                        <w:szCs w:val="24"/>
+                        <w:vertAlign w:val="baseline"/>
+                        <w:lang w:val="en-US" w:eastAsia="zh-CN"/>
+                        <w14:textFill>
+                          <w14:solidFill>
+                            <w14:schemeClr w14:val="accent2"/>
+                          </w14:solidFill>
+                        </w14:textFill>
+                      </w:rPr>
+                    </m:ctrlPr>
+                  </m:e>
+                  <m:sup>
+                    <m:r>
+                      <m:rPr>
+                        <m:sty m:val="bi"/>
+                      </m:rPr>
+                      <w:rPr>
+                        <w:rFonts w:hint="eastAsia" w:ascii="Cambria Math" w:hAnsi="Cambria Math" w:eastAsia="华文中宋" w:cs="华文中宋"/>
+                        <w:color w:val="ED7D31" w:themeColor="accent2"/>
+                        <w:spacing w:val="0"/>
+                        <w:sz w:val="21"/>
+                        <w:szCs w:val="24"/>
+                        <w:vertAlign w:val="baseline"/>
+                        <w:lang w:val="en-US" w:eastAsia="zh-CN"/>
+                        <w14:textFill>
+                          <w14:solidFill>
+                            <w14:schemeClr w14:val="accent2"/>
+                          </w14:solidFill>
+                        </w14:textFill>
+                      </w:rPr>
+                      <m:t>−(</m:t>
+                    </m:r>
+                    <m:sSup>
+                      <m:sSupPr>
+                        <m:ctrlPr>
+                          <w:rPr>
+                            <w:rFonts w:hint="eastAsia" w:ascii="Cambria Math" w:hAnsi="Cambria Math" w:eastAsia="华文中宋" w:cs="华文中宋"/>
+                            <w:b/>
+                            <w:bCs/>
+                            <w:i/>
+                            <w:iCs/>
+                            <w:color w:val="ED7D31" w:themeColor="accent2"/>
+                            <w:spacing w:val="0"/>
+                            <w:sz w:val="21"/>
+                            <w:szCs w:val="24"/>
+                            <w:vertAlign w:val="baseline"/>
+                            <w:lang w:val="en-US" w:eastAsia="zh-CN"/>
+                            <w14:textFill>
+                              <w14:solidFill>
+                                <w14:schemeClr w14:val="accent2"/>
+                              </w14:solidFill>
+                            </w14:textFill>
+                          </w:rPr>
+                        </m:ctrlPr>
+                      </m:sSupPr>
+                      <m:e>
+                        <m:r>
+                          <m:rPr>
+                            <m:sty m:val="bi"/>
+                          </m:rPr>
+                          <w:rPr>
+                            <w:rFonts w:hint="eastAsia" w:ascii="Cambria Math" w:hAnsi="Cambria Math" w:eastAsia="华文中宋" w:cs="华文中宋"/>
+                            <w:color w:val="ED7D31" w:themeColor="accent2"/>
+                            <w:spacing w:val="0"/>
+                            <w:sz w:val="21"/>
+                            <w:szCs w:val="24"/>
+                            <w:vertAlign w:val="baseline"/>
+                            <w:lang w:val="en-US" w:eastAsia="zh-CN"/>
+                            <w14:textFill>
+                              <w14:solidFill>
+                                <w14:schemeClr w14:val="accent2"/>
+                              </w14:solidFill>
+                            </w14:textFill>
+                          </w:rPr>
+                          <m:t>2</m:t>
+                        </m:r>
+                        <m:ctrlPr>
+                          <w:rPr>
+                            <w:rFonts w:hint="eastAsia" w:ascii="Cambria Math" w:hAnsi="Cambria Math" w:eastAsia="华文中宋" w:cs="华文中宋"/>
+                            <w:b/>
+                            <w:bCs/>
+                            <w:i/>
+                            <w:iCs/>
+                            <w:color w:val="ED7D31" w:themeColor="accent2"/>
+                            <w:spacing w:val="0"/>
+                            <w:sz w:val="21"/>
+                            <w:szCs w:val="24"/>
+                            <w:vertAlign w:val="baseline"/>
+                            <w:lang w:val="en-US" w:eastAsia="zh-CN"/>
+                            <w14:textFill>
+                              <w14:solidFill>
+                                <w14:schemeClr w14:val="accent2"/>
+                              </w14:solidFill>
+                            </w14:textFill>
+                          </w:rPr>
+                        </m:ctrlPr>
+                      </m:e>
+                      <m:sup>
+                        <m:r>
+                          <m:rPr>
+                            <m:sty m:val="bi"/>
+                          </m:rPr>
+                          <w:rPr>
+                            <w:rFonts w:hint="default" w:ascii="Cambria Math" w:hAnsi="Cambria Math" w:cs="华文中宋"/>
+                            <w:color w:val="ED7D31" w:themeColor="accent2"/>
+                            <w:spacing w:val="0"/>
+                            <w:sz w:val="21"/>
+                            <w:szCs w:val="24"/>
+                            <w:vertAlign w:val="baseline"/>
+                            <w:lang w:val="en-US" w:eastAsia="zh-CN"/>
+                            <w14:textFill>
+                              <w14:solidFill>
+                                <w14:schemeClr w14:val="accent2"/>
+                              </w14:solidFill>
+                            </w14:textFill>
+                          </w:rPr>
+                          <m:t>nE</m:t>
+                        </m:r>
+                        <m:r>
+                          <m:rPr>
+                            <m:sty m:val="bi"/>
+                          </m:rPr>
+                          <w:rPr>
+                            <w:rFonts w:hint="eastAsia" w:ascii="Cambria Math" w:hAnsi="Cambria Math" w:eastAsia="华文中宋" w:cs="华文中宋"/>
+                            <w:color w:val="ED7D31" w:themeColor="accent2"/>
+                            <w:spacing w:val="0"/>
+                            <w:sz w:val="21"/>
+                            <w:szCs w:val="24"/>
+                            <w:vertAlign w:val="baseline"/>
+                            <w:lang w:val="en-US" w:eastAsia="zh-CN"/>
+                            <w14:textFill>
+                              <w14:solidFill>
+                                <w14:schemeClr w14:val="accent2"/>
+                              </w14:solidFill>
+                            </w14:textFill>
+                          </w:rPr>
+                          <m:t>−1</m:t>
+                        </m:r>
+                        <m:ctrlPr>
+                          <w:rPr>
+                            <w:rFonts w:hint="eastAsia" w:ascii="Cambria Math" w:hAnsi="Cambria Math" w:eastAsia="华文中宋" w:cs="华文中宋"/>
+                            <w:b/>
+                            <w:bCs/>
+                            <w:i/>
+                            <w:iCs/>
+                            <w:color w:val="ED7D31" w:themeColor="accent2"/>
+                            <w:spacing w:val="0"/>
+                            <w:sz w:val="21"/>
+                            <w:szCs w:val="24"/>
+                            <w:vertAlign w:val="baseline"/>
+                            <w:lang w:val="en-US" w:eastAsia="zh-CN"/>
+                            <w14:textFill>
+                              <w14:solidFill>
+                                <w14:schemeClr w14:val="accent2"/>
+                              </w14:solidFill>
+                            </w14:textFill>
+                          </w:rPr>
+                        </m:ctrlPr>
+                      </m:sup>
+                    </m:sSup>
+                    <m:r>
+                      <m:rPr>
+                        <m:sty m:val="bi"/>
+                      </m:rPr>
+                      <w:rPr>
+                        <w:rFonts w:hint="eastAsia" w:ascii="Cambria Math" w:hAnsi="Cambria Math" w:eastAsia="华文中宋" w:cs="华文中宋"/>
+                        <w:color w:val="ED7D31" w:themeColor="accent2"/>
+                        <w:spacing w:val="0"/>
+                        <w:sz w:val="21"/>
+                        <w:szCs w:val="24"/>
+                        <w:vertAlign w:val="baseline"/>
+                        <w:lang w:val="en-US" w:eastAsia="zh-CN"/>
+                        <w14:textFill>
+                          <w14:solidFill>
+                            <w14:schemeClr w14:val="accent2"/>
+                          </w14:solidFill>
+                        </w14:textFill>
+                      </w:rPr>
+                      <m:t>−2)</m:t>
+                    </m:r>
+                    <m:ctrlPr>
+                      <w:rPr>
+                        <w:rFonts w:hint="eastAsia" w:ascii="Cambria Math" w:hAnsi="Cambria Math" w:eastAsia="华文中宋" w:cs="华文中宋"/>
+                        <w:b/>
+                        <w:bCs/>
+                        <w:i/>
+                        <w:iCs/>
+                        <w:color w:val="ED7D31" w:themeColor="accent2"/>
+                        <w:spacing w:val="0"/>
+                        <w:sz w:val="21"/>
+                        <w:szCs w:val="24"/>
+                        <w:vertAlign w:val="baseline"/>
+                        <w:lang w:val="en-US" w:eastAsia="zh-CN"/>
+                        <w14:textFill>
+                          <w14:solidFill>
+                            <w14:schemeClr w14:val="accent2"/>
+                          </w14:solidFill>
+                        </w14:textFill>
+                      </w:rPr>
+                    </m:ctrlPr>
+                  </m:sup>
+                </m:sSup>
+                <m:r>
+                  <m:rPr>
+                    <m:sty m:val="bi"/>
+                  </m:rPr>
+                  <w:rPr>
+                    <w:rFonts w:hint="eastAsia" w:ascii="Cambria Math" w:hAnsi="Cambria Math" w:eastAsia="华文中宋" w:cs="华文中宋"/>
+                    <w:color w:val="ED7D31" w:themeColor="accent2"/>
+                    <w:spacing w:val="0"/>
+                    <w:sz w:val="21"/>
+                    <w:szCs w:val="24"/>
+                    <w:vertAlign w:val="baseline"/>
+                    <w:lang w:val="en-US" w:eastAsia="zh-CN"/>
+                    <w14:textFill>
+                      <w14:solidFill>
+                        <w14:schemeClr w14:val="accent2"/>
+                      </w14:solidFill>
+                    </w14:textFill>
+                  </w:rPr>
+                  <m:t>·(0+</m:t>
+                </m:r>
+                <m:f>
+                  <m:fPr>
+                    <m:ctrlPr>
+                      <w:rPr>
+                        <w:rFonts w:hint="eastAsia" w:ascii="Cambria Math" w:hAnsi="Cambria Math" w:eastAsia="华文中宋" w:cs="华文中宋"/>
+                        <w:b/>
+                        <w:bCs/>
+                        <w:i/>
+                        <w:iCs/>
+                        <w:color w:val="ED7D31" w:themeColor="accent2"/>
+                        <w:spacing w:val="0"/>
+                        <w:sz w:val="21"/>
+                        <w:szCs w:val="24"/>
+                        <w:vertAlign w:val="baseline"/>
+                        <w:lang w:val="en-US" w:eastAsia="zh-CN"/>
+                        <w14:textFill>
+                          <w14:solidFill>
+                            <w14:schemeClr w14:val="accent2"/>
+                          </w14:solidFill>
+                        </w14:textFill>
+                      </w:rPr>
+                    </m:ctrlPr>
+                  </m:fPr>
+                  <m:num>
+                    <m:r>
+                      <m:rPr>
+                        <m:sty m:val="bi"/>
+                      </m:rPr>
+                      <w:rPr>
+                        <w:rFonts w:hint="default" w:ascii="Cambria Math" w:hAnsi="Cambria Math" w:cs="华文中宋"/>
+                        <w:color w:val="ED7D31" w:themeColor="accent2"/>
+                        <w:spacing w:val="0"/>
+                        <w:sz w:val="21"/>
+                        <w:szCs w:val="24"/>
+                        <w:vertAlign w:val="baseline"/>
+                        <w:lang w:val="en-US" w:eastAsia="zh-CN"/>
+                        <w14:textFill>
+                          <w14:solidFill>
+                            <w14:schemeClr w14:val="accent2"/>
+                          </w14:solidFill>
+                        </w14:textFill>
+                      </w:rPr>
+                      <m:t>M</m:t>
+                    </m:r>
+                    <m:ctrlPr>
+                      <w:rPr>
+                        <w:rFonts w:hint="eastAsia" w:ascii="Cambria Math" w:hAnsi="Cambria Math" w:eastAsia="华文中宋" w:cs="华文中宋"/>
+                        <w:b/>
+                        <w:bCs/>
+                        <w:i/>
+                        <w:iCs/>
+                        <w:color w:val="ED7D31" w:themeColor="accent2"/>
+                        <w:spacing w:val="0"/>
+                        <w:sz w:val="21"/>
+                        <w:szCs w:val="24"/>
+                        <w:vertAlign w:val="baseline"/>
+                        <w:lang w:val="en-US" w:eastAsia="zh-CN"/>
+                        <w14:textFill>
+                          <w14:solidFill>
+                            <w14:schemeClr w14:val="accent2"/>
+                          </w14:solidFill>
+                        </w14:textFill>
+                      </w:rPr>
+                    </m:ctrlPr>
+                  </m:num>
+                  <m:den>
+                    <m:sSup>
+                      <m:sSupPr>
+                        <m:ctrlPr>
+                          <w:rPr>
+                            <w:rFonts w:hint="eastAsia" w:ascii="Cambria Math" w:hAnsi="Cambria Math" w:eastAsia="华文中宋" w:cs="华文中宋"/>
+                            <w:b/>
+                            <w:bCs/>
+                            <w:i/>
+                            <w:iCs/>
+                            <w:color w:val="ED7D31" w:themeColor="accent2"/>
+                            <w:spacing w:val="0"/>
+                            <w:sz w:val="21"/>
+                            <w:szCs w:val="24"/>
+                            <w:vertAlign w:val="baseline"/>
+                            <w:lang w:val="en-US" w:eastAsia="zh-CN"/>
+                            <w14:textFill>
+                              <w14:solidFill>
+                                <w14:schemeClr w14:val="accent2"/>
+                              </w14:solidFill>
+                            </w14:textFill>
+                          </w:rPr>
+                        </m:ctrlPr>
+                      </m:sSupPr>
+                      <m:e>
+                        <m:r>
+                          <m:rPr>
+                            <m:sty m:val="bi"/>
+                          </m:rPr>
+                          <w:rPr>
+                            <w:rFonts w:hint="eastAsia" w:ascii="Cambria Math" w:hAnsi="Cambria Math" w:eastAsia="华文中宋" w:cs="华文中宋"/>
+                            <w:color w:val="ED7D31" w:themeColor="accent2"/>
+                            <w:spacing w:val="0"/>
+                            <w:sz w:val="21"/>
+                            <w:szCs w:val="24"/>
+                            <w:vertAlign w:val="baseline"/>
+                            <w:lang w:val="en-US" w:eastAsia="zh-CN"/>
+                            <w14:textFill>
+                              <w14:solidFill>
+                                <w14:schemeClr w14:val="accent2"/>
+                              </w14:solidFill>
+                            </w14:textFill>
+                          </w:rPr>
+                          <m:t>2</m:t>
+                        </m:r>
+                        <m:ctrlPr>
+                          <w:rPr>
+                            <w:rFonts w:hint="eastAsia" w:ascii="Cambria Math" w:hAnsi="Cambria Math" w:eastAsia="华文中宋" w:cs="华文中宋"/>
+                            <w:b/>
+                            <w:bCs/>
+                            <w:i/>
+                            <w:iCs/>
+                            <w:color w:val="ED7D31" w:themeColor="accent2"/>
+                            <w:spacing w:val="0"/>
+                            <w:sz w:val="21"/>
+                            <w:szCs w:val="24"/>
+                            <w:vertAlign w:val="baseline"/>
+                            <w:lang w:val="en-US" w:eastAsia="zh-CN"/>
+                            <w14:textFill>
+                              <w14:solidFill>
+                                <w14:schemeClr w14:val="accent2"/>
+                              </w14:solidFill>
+                            </w14:textFill>
+                          </w:rPr>
+                        </m:ctrlPr>
+                      </m:e>
+                      <m:sup>
+                        <m:r>
+                          <m:rPr>
+                            <m:sty m:val="bi"/>
+                          </m:rPr>
+                          <w:rPr>
+                            <w:rFonts w:hint="default" w:ascii="Cambria Math" w:hAnsi="Cambria Math" w:cs="华文中宋"/>
+                            <w:color w:val="ED7D31" w:themeColor="accent2"/>
+                            <w:spacing w:val="0"/>
+                            <w:sz w:val="21"/>
+                            <w:szCs w:val="24"/>
+                            <w:vertAlign w:val="baseline"/>
+                            <w:lang w:val="en-US" w:eastAsia="zh-CN"/>
+                            <w14:textFill>
+                              <w14:solidFill>
+                                <w14:schemeClr w14:val="accent2"/>
+                              </w14:solidFill>
+                            </w14:textFill>
+                          </w:rPr>
+                          <m:t>nM</m:t>
+                        </m:r>
+                        <m:ctrlPr>
+                          <w:rPr>
+                            <w:rFonts w:hint="eastAsia" w:ascii="Cambria Math" w:hAnsi="Cambria Math" w:eastAsia="华文中宋" w:cs="华文中宋"/>
+                            <w:b/>
+                            <w:bCs/>
+                            <w:i/>
+                            <w:iCs/>
+                            <w:color w:val="ED7D31" w:themeColor="accent2"/>
+                            <w:spacing w:val="0"/>
+                            <w:sz w:val="21"/>
+                            <w:szCs w:val="24"/>
+                            <w:vertAlign w:val="baseline"/>
+                            <w:lang w:val="en-US" w:eastAsia="zh-CN"/>
+                            <w14:textFill>
+                              <w14:solidFill>
+                                <w14:schemeClr w14:val="accent2"/>
+                              </w14:solidFill>
+                            </w14:textFill>
+                          </w:rPr>
+                        </m:ctrlPr>
+                      </m:sup>
+                    </m:sSup>
+                    <m:ctrlPr>
+                      <w:rPr>
+                        <w:rFonts w:hint="eastAsia" w:ascii="Cambria Math" w:hAnsi="Cambria Math" w:eastAsia="华文中宋" w:cs="华文中宋"/>
+                        <w:b/>
+                        <w:bCs/>
+                        <w:i/>
+                        <w:iCs/>
+                        <w:color w:val="ED7D31" w:themeColor="accent2"/>
+                        <w:spacing w:val="0"/>
+                        <w:sz w:val="21"/>
+                        <w:szCs w:val="24"/>
+                        <w:vertAlign w:val="baseline"/>
+                        <w:lang w:val="en-US" w:eastAsia="zh-CN"/>
+                        <w14:textFill>
+                          <w14:solidFill>
+                            <w14:schemeClr w14:val="accent2"/>
+                          </w14:solidFill>
+                        </w14:textFill>
+                      </w:rPr>
+                    </m:ctrlPr>
+                  </m:den>
+                </m:f>
+                <m:r>
+                  <m:rPr>
+                    <m:sty m:val="bi"/>
+                  </m:rPr>
+                  <w:rPr>
+                    <w:rFonts w:hint="eastAsia" w:ascii="Cambria Math" w:hAnsi="Cambria Math" w:eastAsia="华文中宋" w:cs="华文中宋"/>
+                    <w:color w:val="ED7D31" w:themeColor="accent2"/>
+                    <w:spacing w:val="0"/>
+                    <w:sz w:val="21"/>
+                    <w:szCs w:val="24"/>
+                    <w:vertAlign w:val="baseline"/>
+                    <w:lang w:val="en-US" w:eastAsia="zh-CN"/>
+                    <w14:textFill>
+                      <w14:solidFill>
+                        <w14:schemeClr w14:val="accent2"/>
+                      </w14:solidFill>
+                    </w14:textFill>
+                  </w:rPr>
+                  <m:t>)</m:t>
+                </m:r>
+              </m:oMath>
+            </m:oMathPara>
+          </w:p>
+        </w:tc>
+      </w:tr>
+      <w:tr>
+        <w:tblPrEx>
+          <w:tblBorders>
+            <w:top w:val="single" w:color="auto" w:sz="4" w:space="0"/>
+            <w:left w:val="single" w:color="auto" w:sz="4" w:space="0"/>
+            <w:bottom w:val="single" w:color="auto" w:sz="4" w:space="0"/>
+            <w:right w:val="single" w:color="auto" w:sz="4" w:space="0"/>
+            <w:insideH w:val="single" w:color="auto" w:sz="4" w:space="0"/>
+            <w:insideV w:val="single" w:color="auto" w:sz="4" w:space="0"/>
+          </w:tblBorders>
+          <w:tblCellMar>
+            <w:top w:w="0" w:type="dxa"/>
+            <w:left w:w="108" w:type="dxa"/>
+            <w:bottom w:w="0" w:type="dxa"/>
+            <w:right w:w="108" w:type="dxa"/>
+          </w:tblCellMar>
+        </w:tblPrEx>
+        <w:trPr>
+          <w:trHeight w:val="156" w:hRule="atLeast"/>
+        </w:trPr>
+        <w:tc>
+          <w:tcPr>
+            <w:tcW w:w="0" w:type="auto"/>
+            <w:vMerge w:val="continue"/>
+            <w:vAlign w:val="center"/>
+          </w:tcPr>
+          <w:p>
+            <w:pPr>
+              <w:bidi w:val="0"/>
+              <w:spacing w:line="240" w:lineRule="auto"/>
+              <w:jc w:val="left"/>
+              <w:rPr>
+                <w:rFonts w:hint="eastAsia" w:ascii="华文中宋" w:hAnsi="华文中宋" w:eastAsia="华文中宋" w:cs="华文中宋"/>
+                <w:b/>
+                <w:bCs/>
+                <w:color w:val="ED7D31" w:themeColor="accent2"/>
+                <w:spacing w:val="0"/>
+                <w:sz w:val="21"/>
+                <w:szCs w:val="24"/>
+                <w:vertAlign w:val="baseline"/>
+                <w:lang w:val="en-US" w:eastAsia="zh-CN"/>
+                <w14:textFill>
+                  <w14:solidFill>
+                    <w14:schemeClr w14:val="accent2"/>
+                  </w14:solidFill>
+                </w14:textFill>
+              </w:rPr>
+            </w:pPr>
+          </w:p>
+        </w:tc>
+        <w:tc>
+          <w:tcPr>
+            <w:tcW w:w="0" w:type="auto"/>
+            <w:vMerge w:val="continue"/>
+            <w:vAlign w:val="center"/>
+          </w:tcPr>
+          <w:p>
+            <w:pPr>
+              <w:bidi w:val="0"/>
+              <w:spacing w:line="240" w:lineRule="auto"/>
+              <w:jc w:val="left"/>
+              <w:rPr>
+                <w:rFonts w:hint="eastAsia" w:ascii="华文中宋" w:hAnsi="华文中宋" w:eastAsia="华文中宋" w:cs="华文中宋"/>
+                <w:b/>
+                <w:bCs/>
+                <w:color w:val="ED7D31" w:themeColor="accent2"/>
+                <w:spacing w:val="0"/>
+                <w:sz w:val="21"/>
+                <w:szCs w:val="24"/>
+                <w:vertAlign w:val="baseline"/>
+                <w:lang w:val="en-US" w:eastAsia="zh-CN"/>
+                <w14:textFill>
+                  <w14:solidFill>
+                    <w14:schemeClr w14:val="accent2"/>
+                  </w14:solidFill>
+                </w14:textFill>
+              </w:rPr>
+            </w:pPr>
+          </w:p>
+        </w:tc>
+        <w:tc>
+          <w:tcPr>
+            <w:tcW w:w="0" w:type="auto"/>
+            <w:vMerge w:val="restart"/>
+            <w:vAlign w:val="center"/>
+          </w:tcPr>
+          <w:p>
+            <w:pPr>
+              <w:bidi w:val="0"/>
+              <w:spacing w:line="240" w:lineRule="auto"/>
+              <w:jc w:val="left"/>
+              <w:rPr>
+                <w:rFonts w:hint="eastAsia" w:ascii="华文中宋" w:hAnsi="华文中宋" w:eastAsia="华文中宋" w:cs="华文中宋"/>
+                <w:b/>
+                <w:bCs/>
+                <w:color w:val="ED7D31" w:themeColor="accent2"/>
+                <w:spacing w:val="0"/>
+                <w:sz w:val="21"/>
+                <w:szCs w:val="24"/>
+                <w:vertAlign w:val="baseline"/>
+                <w:lang w:val="en-US" w:eastAsia="zh-CN"/>
+                <w14:textFill>
+                  <w14:solidFill>
+                    <w14:schemeClr w14:val="accent2"/>
+                  </w14:solidFill>
+                </w14:textFill>
+              </w:rPr>
+            </w:pPr>
+            <w:r>
+              <w:rPr>
+                <w:rFonts w:hint="eastAsia" w:ascii="华文中宋" w:hAnsi="华文中宋" w:eastAsia="华文中宋" w:cs="华文中宋"/>
+                <w:b/>
+                <w:bCs/>
+                <w:color w:val="ED7D31" w:themeColor="accent2"/>
+                <w:spacing w:val="0"/>
+                <w:sz w:val="21"/>
+                <w:szCs w:val="24"/>
+                <w:vertAlign w:val="baseline"/>
+                <w:lang w:val="en-US" w:eastAsia="zh-CN"/>
+                <w14:textFill>
+                  <w14:solidFill>
+                    <w14:schemeClr w14:val="accent2"/>
+                  </w14:solidFill>
+                </w14:textFill>
+              </w:rPr>
+              <w:t>指数全1</w:t>
+            </w:r>
+          </w:p>
+        </w:tc>
+        <w:tc>
+          <w:tcPr>
+            <w:tcW w:w="0" w:type="auto"/>
+            <w:vAlign w:val="center"/>
+          </w:tcPr>
+          <w:p>
+            <w:pPr>
+              <w:bidi w:val="0"/>
+              <w:spacing w:line="240" w:lineRule="auto"/>
+              <w:jc w:val="left"/>
+              <w:rPr>
+                <w:rFonts w:hint="eastAsia" w:ascii="华文中宋" w:hAnsi="华文中宋" w:eastAsia="华文中宋" w:cs="华文中宋"/>
+                <w:b/>
+                <w:bCs/>
+                <w:color w:val="ED7D31" w:themeColor="accent2"/>
+                <w:spacing w:val="0"/>
+                <w:sz w:val="21"/>
+                <w:szCs w:val="24"/>
+                <w:vertAlign w:val="baseline"/>
+                <w:lang w:val="en-US" w:eastAsia="zh-CN"/>
+                <w14:textFill>
+                  <w14:solidFill>
+                    <w14:schemeClr w14:val="accent2"/>
+                  </w14:solidFill>
+                </w14:textFill>
+              </w:rPr>
+            </w:pPr>
+            <w:r>
+              <w:rPr>
+                <w:rFonts w:hint="eastAsia" w:ascii="华文中宋" w:hAnsi="华文中宋" w:eastAsia="华文中宋" w:cs="华文中宋"/>
+                <w:b/>
+                <w:bCs/>
+                <w:color w:val="ED7D31" w:themeColor="accent2"/>
+                <w:spacing w:val="0"/>
+                <w:sz w:val="21"/>
+                <w:szCs w:val="24"/>
+                <w:vertAlign w:val="baseline"/>
+                <w:lang w:val="en-US" w:eastAsia="zh-CN"/>
+                <w14:textFill>
+                  <w14:solidFill>
+                    <w14:schemeClr w14:val="accent2"/>
+                  </w14:solidFill>
+                </w14:textFill>
+              </w:rPr>
+              <w:t>小数全0</w:t>
+            </w:r>
+          </w:p>
+        </w:tc>
+        <w:tc>
+          <w:tcPr>
+            <w:tcW w:w="1194" w:type="dxa"/>
+            <w:vAlign w:val="center"/>
+          </w:tcPr>
+          <w:p>
+            <w:pPr>
+              <w:bidi w:val="0"/>
+              <w:spacing w:line="240" w:lineRule="auto"/>
+              <w:jc w:val="left"/>
+              <w:rPr>
+                <w:rFonts w:hint="eastAsia" w:ascii="华文中宋" w:hAnsi="华文中宋" w:eastAsia="华文中宋" w:cs="华文中宋"/>
+                <w:b/>
+                <w:bCs/>
+                <w:color w:val="ED7D31" w:themeColor="accent2"/>
+                <w:spacing w:val="0"/>
+                <w:sz w:val="21"/>
+                <w:szCs w:val="24"/>
+                <w:vertAlign w:val="baseline"/>
+                <w:lang w:val="en-US" w:eastAsia="zh-CN"/>
+                <w14:textFill>
+                  <w14:solidFill>
+                    <w14:schemeClr w14:val="accent2"/>
+                  </w14:solidFill>
+                </w14:textFill>
+              </w:rPr>
+            </w:pPr>
+            <m:oMathPara>
+              <m:oMath>
+                <m:r>
+                  <m:rPr>
+                    <m:sty m:val="b"/>
+                  </m:rPr>
+                  <w:rPr>
+                    <w:rFonts w:hint="eastAsia" w:ascii="Cambria Math" w:hAnsi="Cambria Math" w:eastAsia="华文中宋" w:cs="华文中宋"/>
+                    <w:color w:val="ED7D31" w:themeColor="accent2"/>
+                    <w:spacing w:val="0"/>
+                    <w:sz w:val="21"/>
+                    <w:szCs w:val="24"/>
+                    <w:vertAlign w:val="baseline"/>
+                    <w:lang w:val="en-US" w:eastAsia="zh-CN"/>
+                    <w14:textFill>
+                      <w14:solidFill>
+                        <w14:schemeClr w14:val="accent2"/>
+                      </w14:solidFill>
+                    </w14:textFill>
+                  </w:rPr>
+                  <m:t>±inf</m:t>
+                </m:r>
+              </m:oMath>
+            </m:oMathPara>
+          </w:p>
+        </w:tc>
+      </w:tr>
+      <w:tr>
+        <w:tblPrEx>
+          <w:tblBorders>
+            <w:top w:val="single" w:color="auto" w:sz="4" w:space="0"/>
+            <w:left w:val="single" w:color="auto" w:sz="4" w:space="0"/>
+            <w:bottom w:val="single" w:color="auto" w:sz="4" w:space="0"/>
+            <w:right w:val="single" w:color="auto" w:sz="4" w:space="0"/>
+            <w:insideH w:val="single" w:color="auto" w:sz="4" w:space="0"/>
+            <w:insideV w:val="single" w:color="auto" w:sz="4" w:space="0"/>
+          </w:tblBorders>
+          <w:tblCellMar>
+            <w:top w:w="0" w:type="dxa"/>
+            <w:left w:w="108" w:type="dxa"/>
+            <w:bottom w:w="0" w:type="dxa"/>
+            <w:right w:w="108" w:type="dxa"/>
+          </w:tblCellMar>
+        </w:tblPrEx>
+        <w:trPr>
+          <w:trHeight w:val="90" w:hRule="atLeast"/>
+        </w:trPr>
+        <w:tc>
+          <w:tcPr>
+            <w:tcW w:w="0" w:type="auto"/>
+            <w:vMerge w:val="continue"/>
+            <w:vAlign w:val="center"/>
+          </w:tcPr>
+          <w:p>
+            <w:pPr>
+              <w:bidi w:val="0"/>
+              <w:spacing w:line="240" w:lineRule="auto"/>
+              <w:jc w:val="left"/>
+              <w:rPr>
+                <w:rFonts w:hint="eastAsia" w:ascii="华文中宋" w:hAnsi="华文中宋" w:eastAsia="华文中宋" w:cs="华文中宋"/>
+                <w:b/>
+                <w:bCs/>
+                <w:color w:val="ED7D31" w:themeColor="accent2"/>
+                <w:spacing w:val="0"/>
+                <w:sz w:val="21"/>
+                <w:szCs w:val="24"/>
+                <w:vertAlign w:val="baseline"/>
+                <w:lang w:val="en-US" w:eastAsia="zh-CN"/>
+                <w14:textFill>
+                  <w14:solidFill>
+                    <w14:schemeClr w14:val="accent2"/>
+                  </w14:solidFill>
+                </w14:textFill>
+              </w:rPr>
+            </w:pPr>
+          </w:p>
+        </w:tc>
+        <w:tc>
+          <w:tcPr>
+            <w:tcW w:w="0" w:type="auto"/>
+            <w:vMerge w:val="continue"/>
+            <w:vAlign w:val="center"/>
+          </w:tcPr>
+          <w:p>
+            <w:pPr>
+              <w:bidi w:val="0"/>
+              <w:spacing w:line="240" w:lineRule="auto"/>
+              <w:jc w:val="left"/>
+              <w:rPr>
+                <w:rFonts w:hint="eastAsia" w:ascii="华文中宋" w:hAnsi="华文中宋" w:eastAsia="华文中宋" w:cs="华文中宋"/>
+                <w:b/>
+                <w:bCs/>
+                <w:color w:val="ED7D31" w:themeColor="accent2"/>
+                <w:spacing w:val="0"/>
+                <w:sz w:val="21"/>
+                <w:szCs w:val="24"/>
+                <w:vertAlign w:val="baseline"/>
+                <w:lang w:val="en-US" w:eastAsia="zh-CN"/>
+                <w14:textFill>
+                  <w14:solidFill>
+                    <w14:schemeClr w14:val="accent2"/>
+                  </w14:solidFill>
+                </w14:textFill>
+              </w:rPr>
+            </w:pPr>
+          </w:p>
+        </w:tc>
+        <w:tc>
+          <w:tcPr>
+            <w:tcW w:w="0" w:type="auto"/>
+            <w:vMerge w:val="continue"/>
+            <w:vAlign w:val="center"/>
+          </w:tcPr>
+          <w:p>
+            <w:pPr>
+              <w:bidi w:val="0"/>
+              <w:spacing w:line="240" w:lineRule="auto"/>
+              <w:jc w:val="left"/>
+              <w:rPr>
+                <w:rFonts w:hint="eastAsia" w:ascii="华文中宋" w:hAnsi="华文中宋" w:eastAsia="华文中宋" w:cs="华文中宋"/>
+                <w:b/>
+                <w:bCs/>
+                <w:color w:val="ED7D31" w:themeColor="accent2"/>
+                <w:spacing w:val="0"/>
+                <w:sz w:val="21"/>
+                <w:szCs w:val="24"/>
+                <w:vertAlign w:val="baseline"/>
+                <w:lang w:val="en-US" w:eastAsia="zh-CN"/>
+                <w14:textFill>
+                  <w14:solidFill>
+                    <w14:schemeClr w14:val="accent2"/>
+                  </w14:solidFill>
+                </w14:textFill>
+              </w:rPr>
+            </w:pPr>
+          </w:p>
+        </w:tc>
+        <w:tc>
+          <w:tcPr>
+            <w:tcW w:w="0" w:type="auto"/>
+            <w:vAlign w:val="center"/>
+          </w:tcPr>
+          <w:p>
+            <w:pPr>
+              <w:bidi w:val="0"/>
+              <w:spacing w:line="240" w:lineRule="auto"/>
+              <w:jc w:val="left"/>
+              <w:rPr>
+                <w:rFonts w:hint="eastAsia" w:ascii="华文中宋" w:hAnsi="华文中宋" w:eastAsia="华文中宋" w:cs="华文中宋"/>
+                <w:b/>
+                <w:bCs/>
+                <w:color w:val="ED7D31" w:themeColor="accent2"/>
+                <w:spacing w:val="0"/>
+                <w:sz w:val="21"/>
+                <w:szCs w:val="24"/>
+                <w:vertAlign w:val="baseline"/>
+                <w:lang w:val="en-US" w:eastAsia="zh-CN"/>
+                <w14:textFill>
+                  <w14:solidFill>
+                    <w14:schemeClr w14:val="accent2"/>
+                  </w14:solidFill>
+                </w14:textFill>
+              </w:rPr>
+            </w:pPr>
+            <w:r>
+              <w:rPr>
+                <w:rFonts w:hint="eastAsia" w:ascii="华文中宋" w:hAnsi="华文中宋" w:eastAsia="华文中宋" w:cs="华文中宋"/>
+                <w:b/>
+                <w:bCs/>
+                <w:color w:val="ED7D31" w:themeColor="accent2"/>
+                <w:spacing w:val="0"/>
+                <w:sz w:val="21"/>
+                <w:szCs w:val="24"/>
+                <w:vertAlign w:val="baseline"/>
+                <w:lang w:val="en-US" w:eastAsia="zh-CN"/>
+                <w14:textFill>
+                  <w14:solidFill>
+                    <w14:schemeClr w14:val="accent2"/>
+                  </w14:solidFill>
+                </w14:textFill>
+              </w:rPr>
+              <w:t>小数不全0</w:t>
+            </w:r>
+          </w:p>
+        </w:tc>
+        <w:tc>
+          <w:tcPr>
+            <w:tcW w:w="1194" w:type="dxa"/>
+            <w:vAlign w:val="center"/>
+          </w:tcPr>
+          <w:p>
+            <w:pPr>
+              <w:bidi w:val="0"/>
+              <w:spacing w:line="240" w:lineRule="auto"/>
+              <w:jc w:val="left"/>
+              <w:rPr>
+                <w:rFonts w:hint="eastAsia" w:ascii="华文中宋" w:hAnsi="华文中宋" w:eastAsia="华文中宋" w:cs="华文中宋"/>
+                <w:b/>
+                <w:bCs/>
+                <w:color w:val="ED7D31" w:themeColor="accent2"/>
+                <w:spacing w:val="0"/>
+                <w:sz w:val="21"/>
+                <w:szCs w:val="24"/>
+                <w:vertAlign w:val="baseline"/>
+                <w:lang w:val="en-US" w:eastAsia="zh-CN"/>
+                <w14:textFill>
+                  <w14:solidFill>
+                    <w14:schemeClr w14:val="accent2"/>
+                  </w14:solidFill>
+                </w14:textFill>
+              </w:rPr>
+            </w:pPr>
+            <m:oMathPara>
+              <m:oMath>
+                <m:r>
+                  <m:rPr>
+                    <m:sty m:val="b"/>
+                  </m:rPr>
+                  <w:rPr>
+                    <w:rFonts w:hint="eastAsia" w:ascii="Cambria Math" w:hAnsi="Cambria Math" w:eastAsia="华文中宋" w:cs="华文中宋"/>
+                    <w:color w:val="ED7D31" w:themeColor="accent2"/>
+                    <w:spacing w:val="0"/>
+                    <w:sz w:val="21"/>
+                    <w:szCs w:val="24"/>
+                    <w:vertAlign w:val="baseline"/>
+                    <w:lang w:val="en-US" w:eastAsia="zh-CN"/>
+                    <w14:textFill>
+                      <w14:solidFill>
+                        <w14:schemeClr w14:val="accent2"/>
+                      </w14:solidFill>
+                    </w14:textFill>
+                  </w:rPr>
+                  <m:t>nan</m:t>
+                </m:r>
+              </m:oMath>
+            </m:oMathPara>
+          </w:p>
+        </w:tc>
+      </w:tr>
+    </w:tbl>
+    <w:p>
+      <w:pPr>
+        <w:bidi w:val="0"/>
+        <w:spacing w:line="240" w:lineRule="auto"/>
+        <w:jc w:val="left"/>
+        <w:rPr>
+          <w:rFonts w:hint="eastAsia" w:ascii="华文中宋" w:hAnsi="华文中宋" w:eastAsia="华文中宋" w:cs="华文中宋"/>
+          <w:b/>
+          <w:bCs/>
+          <w:color w:val="ED7D31" w:themeColor="accent2"/>
+          <w:spacing w:val="0"/>
+          <w:sz w:val="21"/>
+          <w:szCs w:val="24"/>
+          <w:vertAlign w:val="baseline"/>
+          <w:lang w:val="en-US" w:eastAsia="zh-CN"/>
+          <w14:textFill>
+            <w14:solidFill>
+              <w14:schemeClr w14:val="accent2"/>
+            </w14:solidFill>
+          </w14:textFill>
+        </w:rPr>
+      </w:pPr>
+    </w:p>
     <w:p>
       <w:pPr>
         <w:bidi w:val="0"/>
@@ -661,6 +3209,12 @@
             <w:insideH w:val="single" w:color="auto" w:sz="4" w:space="0"/>
             <w:insideV w:val="single" w:color="auto" w:sz="4" w:space="0"/>
           </w:tblBorders>
+          <w:tblCellMar>
+            <w:top w:w="0" w:type="dxa"/>
+            <w:left w:w="108" w:type="dxa"/>
+            <w:bottom w:w="0" w:type="dxa"/>
+            <w:right w:w="108" w:type="dxa"/>
+          </w:tblCellMar>
         </w:tblPrEx>
         <w:tc>
           <w:tcPr>
@@ -8985,12 +11539,6 @@
             <w:insideH w:val="single" w:color="auto" w:sz="4" w:space="0"/>
             <w:insideV w:val="single" w:color="auto" w:sz="4" w:space="0"/>
           </w:tblBorders>
-          <w:tblCellMar>
-            <w:top w:w="0" w:type="dxa"/>
-            <w:left w:w="108" w:type="dxa"/>
-            <w:bottom w:w="0" w:type="dxa"/>
-            <w:right w:w="108" w:type="dxa"/>
-          </w:tblCellMar>
         </w:tblPrEx>
         <w:tc>
           <w:tcPr>
@@ -13135,8 +15683,8 @@
           </w14:textFill>
         </w:rPr>
       </w:pPr>
-      <w:bookmarkStart w:id="1" w:name="_Toc131002735"/>
-      <w:bookmarkStart w:id="2" w:name="_Toc12901"/>
+      <w:bookmarkStart w:id="1" w:name="_Toc12901"/>
+      <w:bookmarkStart w:id="2" w:name="_Toc131002735"/>
       <w:r>
         <w:rPr>
           <w:rFonts w:hint="eastAsia" w:ascii="华文中宋" w:hAnsi="华文中宋" w:eastAsia="华文中宋" w:cs="华文中宋"/>
@@ -19827,12 +22375,6 @@
             <w:insideH w:val="single" w:color="auto" w:sz="4" w:space="0"/>
             <w:insideV w:val="single" w:color="auto" w:sz="4" w:space="0"/>
           </w:tblBorders>
-          <w:tblCellMar>
-            <w:top w:w="0" w:type="dxa"/>
-            <w:left w:w="108" w:type="dxa"/>
-            <w:bottom w:w="0" w:type="dxa"/>
-            <w:right w:w="108" w:type="dxa"/>
-          </w:tblCellMar>
         </w:tblPrEx>
         <w:tc>
           <w:tcPr>
@@ -20343,6 +22885,12 @@
             <w:insideH w:val="single" w:color="auto" w:sz="4" w:space="0"/>
             <w:insideV w:val="single" w:color="auto" w:sz="4" w:space="0"/>
           </w:tblBorders>
+          <w:tblCellMar>
+            <w:top w:w="0" w:type="dxa"/>
+            <w:left w:w="108" w:type="dxa"/>
+            <w:bottom w:w="0" w:type="dxa"/>
+            <w:right w:w="108" w:type="dxa"/>
+          </w:tblCellMar>
         </w:tblPrEx>
         <w:tc>
           <w:tcPr>
@@ -22571,6 +25119,12 @@
             <w:insideH w:val="single" w:color="auto" w:sz="4" w:space="0"/>
             <w:insideV w:val="single" w:color="auto" w:sz="4" w:space="0"/>
           </w:tblBorders>
+          <w:tblCellMar>
+            <w:top w:w="0" w:type="dxa"/>
+            <w:left w:w="108" w:type="dxa"/>
+            <w:bottom w:w="0" w:type="dxa"/>
+            <w:right w:w="108" w:type="dxa"/>
+          </w:tblCellMar>
         </w:tblPrEx>
         <w:tc>
           <w:tcPr>
@@ -24324,12 +26878,6 @@
             <w:insideH w:val="single" w:color="auto" w:sz="4" w:space="0"/>
             <w:insideV w:val="single" w:color="auto" w:sz="4" w:space="0"/>
           </w:tblBorders>
-          <w:tblCellMar>
-            <w:top w:w="0" w:type="dxa"/>
-            <w:left w:w="108" w:type="dxa"/>
-            <w:bottom w:w="0" w:type="dxa"/>
-            <w:right w:w="108" w:type="dxa"/>
-          </w:tblCellMar>
         </w:tblPrEx>
         <w:tc>
           <w:tcPr>
@@ -26198,7 +28746,6 @@
           <w:tcPr>
             <w:tcW w:w="0" w:type="auto"/>
             <w:vMerge w:val="continue"/>
-            <w:tcBorders/>
             <w:vAlign w:val="center"/>
           </w:tcPr>
           <w:p>
@@ -26333,7 +28880,6 @@
           <w:tcPr>
             <w:tcW w:w="0" w:type="auto"/>
             <w:vMerge w:val="continue"/>
-            <w:tcBorders/>
             <w:vAlign w:val="center"/>
           </w:tcPr>
           <w:p>
@@ -26468,7 +29014,6 @@
           <w:tcPr>
             <w:tcW w:w="0" w:type="auto"/>
             <w:vMerge w:val="continue"/>
-            <w:tcBorders/>
             <w:vAlign w:val="center"/>
           </w:tcPr>
           <w:p>
@@ -26618,7 +29163,6 @@
           <w:tcPr>
             <w:tcW w:w="0" w:type="auto"/>
             <w:vMerge w:val="continue"/>
-            <w:tcBorders/>
             <w:vAlign w:val="center"/>
           </w:tcPr>
           <w:p>
@@ -26737,7 +29281,6 @@
           <w:tcPr>
             <w:tcW w:w="0" w:type="auto"/>
             <w:vMerge w:val="continue"/>
-            <w:tcBorders/>
             <w:vAlign w:val="center"/>
           </w:tcPr>
           <w:p>
@@ -26878,7 +29421,6 @@
           <w:tcPr>
             <w:tcW w:w="0" w:type="auto"/>
             <w:vMerge w:val="continue"/>
-            <w:tcBorders/>
             <w:vAlign w:val="center"/>
           </w:tcPr>
           <w:p>
@@ -26970,8 +29512,6 @@
               </w:rPr>
               <w:t>正则</w:t>
             </w:r>
-            <w:bookmarkStart w:id="9" w:name="_GoBack"/>
-            <w:bookmarkEnd w:id="9"/>
             <w:r>
               <w:rPr>
                 <w:rFonts w:hint="eastAsia" w:ascii="华文中宋" w:hAnsi="华文中宋" w:eastAsia="华文中宋" w:cs="华文中宋"/>
@@ -29303,12 +31843,6 @@
             <w:insideH w:val="single" w:color="auto" w:sz="4" w:space="0"/>
             <w:insideV w:val="single" w:color="auto" w:sz="4" w:space="0"/>
           </w:tblBorders>
-          <w:tblCellMar>
-            <w:top w:w="0" w:type="dxa"/>
-            <w:left w:w="108" w:type="dxa"/>
-            <w:bottom w:w="0" w:type="dxa"/>
-            <w:right w:w="108" w:type="dxa"/>
-          </w:tblCellMar>
         </w:tblPrEx>
         <w:tc>
           <w:tcPr>
@@ -33129,6 +35663,12 @@
             <w:insideH w:val="single" w:color="auto" w:sz="4" w:space="0"/>
             <w:insideV w:val="single" w:color="auto" w:sz="4" w:space="0"/>
           </w:tblBorders>
+          <w:tblCellMar>
+            <w:top w:w="0" w:type="dxa"/>
+            <w:left w:w="108" w:type="dxa"/>
+            <w:bottom w:w="0" w:type="dxa"/>
+            <w:right w:w="108" w:type="dxa"/>
+          </w:tblCellMar>
         </w:tblPrEx>
         <w:trPr>
           <w:trHeight w:val="90" w:hRule="atLeast"/>
@@ -37453,12 +39993,6 @@
             <w:insideH w:val="single" w:color="auto" w:sz="4" w:space="0"/>
             <w:insideV w:val="single" w:color="auto" w:sz="4" w:space="0"/>
           </w:tblBorders>
-          <w:tblCellMar>
-            <w:top w:w="0" w:type="dxa"/>
-            <w:left w:w="108" w:type="dxa"/>
-            <w:bottom w:w="0" w:type="dxa"/>
-            <w:right w:w="108" w:type="dxa"/>
-          </w:tblCellMar>
         </w:tblPrEx>
         <w:tc>
           <w:tcPr>
@@ -41280,22 +43814,6 @@
         <w:gridCol w:w="3649"/>
       </w:tblGrid>
       <w:tr>
-        <w:tblPrEx>
-          <w:tblBorders>
-            <w:top w:val="single" w:color="auto" w:sz="4" w:space="0"/>
-            <w:left w:val="single" w:color="auto" w:sz="4" w:space="0"/>
-            <w:bottom w:val="single" w:color="auto" w:sz="4" w:space="0"/>
-            <w:right w:val="single" w:color="auto" w:sz="4" w:space="0"/>
-            <w:insideH w:val="single" w:color="auto" w:sz="4" w:space="0"/>
-            <w:insideV w:val="single" w:color="auto" w:sz="4" w:space="0"/>
-          </w:tblBorders>
-          <w:tblCellMar>
-            <w:top w:w="0" w:type="dxa"/>
-            <w:left w:w="108" w:type="dxa"/>
-            <w:bottom w:w="0" w:type="dxa"/>
-            <w:right w:w="108" w:type="dxa"/>
-          </w:tblCellMar>
-        </w:tblPrEx>
         <w:tc>
           <w:tcPr>
             <w:tcW w:w="0" w:type="auto"/>
@@ -42414,6 +44932,12 @@
             <w:insideH w:val="single" w:color="auto" w:sz="4" w:space="0"/>
             <w:insideV w:val="single" w:color="auto" w:sz="4" w:space="0"/>
           </w:tblBorders>
+          <w:tblCellMar>
+            <w:top w:w="0" w:type="dxa"/>
+            <w:left w:w="108" w:type="dxa"/>
+            <w:bottom w:w="0" w:type="dxa"/>
+            <w:right w:w="108" w:type="dxa"/>
+          </w:tblCellMar>
         </w:tblPrEx>
         <w:tc>
           <w:tcPr>

</xml_diff>